<commit_message>
Vérification du rapport de l'itération 2
</commit_message>
<xml_diff>
--- a/analyse/iteration2.docx
+++ b/analyse/iteration2.docx
@@ -1,6 +1,6 @@
 
 <file path=word/document.xml><?xml version="1.0" encoding="utf-8"?>
-<w:document xmlns:wpc="http://schemas.microsoft.com/office/word/2010/wordprocessingCanvas" xmlns:mc="http://schemas.openxmlformats.org/markup-compatibility/2006" xmlns:o="urn:schemas-microsoft-com:office:office" xmlns:r="http://schemas.openxmlformats.org/officeDocument/2006/relationships" xmlns:m="http://schemas.openxmlformats.org/officeDocument/2006/math" xmlns:v="urn:schemas-microsoft-com:vml" xmlns:wp14="http://schemas.microsoft.com/office/word/2010/wordprocessingDrawing" xmlns:wp="http://schemas.openxmlformats.org/drawingml/2006/wordprocessingDrawing" xmlns:w10="urn:schemas-microsoft-com:office:word" xmlns:w="http://schemas.openxmlformats.org/wordprocessingml/2006/main" xmlns:w14="http://schemas.microsoft.com/office/word/2010/wordml" xmlns:wpg="http://schemas.microsoft.com/office/word/2010/wordprocessingGroup" xmlns:wpi="http://schemas.microsoft.com/office/word/2010/wordprocessingInk" xmlns:wne="http://schemas.microsoft.com/office/word/2006/wordml" xmlns:wps="http://schemas.microsoft.com/office/word/2010/wordprocessingShape" mc:Ignorable="w14 wp14">
+<w:document xmlns:wpc="http://schemas.microsoft.com/office/word/2010/wordprocessingCanvas" xmlns:cx="http://schemas.microsoft.com/office/drawing/2014/chartex" xmlns:cx1="http://schemas.microsoft.com/office/drawing/2015/9/8/chartex" xmlns:cx2="http://schemas.microsoft.com/office/drawing/2015/10/21/chartex" xmlns:cx3="http://schemas.microsoft.com/office/drawing/2016/5/9/chartex" xmlns:cx4="http://schemas.microsoft.com/office/drawing/2016/5/10/chartex" xmlns:cx5="http://schemas.microsoft.com/office/drawing/2016/5/11/chartex" xmlns:cx6="http://schemas.microsoft.com/office/drawing/2016/5/12/chartex" xmlns:cx7="http://schemas.microsoft.com/office/drawing/2016/5/13/chartex" xmlns:cx8="http://schemas.microsoft.com/office/drawing/2016/5/14/chartex" xmlns:mc="http://schemas.openxmlformats.org/markup-compatibility/2006" xmlns:aink="http://schemas.microsoft.com/office/drawing/2016/ink" xmlns:am3d="http://schemas.microsoft.com/office/drawing/2017/model3d" xmlns:o="urn:schemas-microsoft-com:office:office" xmlns:r="http://schemas.openxmlformats.org/officeDocument/2006/relationships" xmlns:m="http://schemas.openxmlformats.org/officeDocument/2006/math" xmlns:v="urn:schemas-microsoft-com:vml" xmlns:wp14="http://schemas.microsoft.com/office/word/2010/wordprocessingDrawing" xmlns:wp="http://schemas.openxmlformats.org/drawingml/2006/wordprocessingDrawing" xmlns:w10="urn:schemas-microsoft-com:office:word" xmlns:w="http://schemas.openxmlformats.org/wordprocessingml/2006/main" xmlns:w14="http://schemas.microsoft.com/office/word/2010/wordml" xmlns:w15="http://schemas.microsoft.com/office/word/2012/wordml" xmlns:w16cid="http://schemas.microsoft.com/office/word/2016/wordml/cid" xmlns:w16se="http://schemas.microsoft.com/office/word/2015/wordml/symex" xmlns:wpg="http://schemas.microsoft.com/office/word/2010/wordprocessingGroup" xmlns:wpi="http://schemas.microsoft.com/office/word/2010/wordprocessingInk" xmlns:wne="http://schemas.microsoft.com/office/word/2006/wordml" xmlns:wps="http://schemas.microsoft.com/office/word/2010/wordprocessingShape" mc:Ignorable="w14 w15 w16se w16cid wp14">
   <w:body>
     <w:sdt>
       <w:sdtPr>
@@ -184,7 +184,7 @@
                   </wp:anchor>
                 </w:drawing>
               </mc:Choice>
-              <mc:Fallback xmlns:w16se="http://schemas.microsoft.com/office/word/2015/wordml/symex" xmlns:w16cid="http://schemas.microsoft.com/office/word/2016/wordml/cid" xmlns:w15="http://schemas.microsoft.com/office/word/2012/wordml" xmlns:am3d="http://schemas.microsoft.com/office/drawing/2017/model3d" xmlns:aink="http://schemas.microsoft.com/office/drawing/2016/ink" xmlns:cx8="http://schemas.microsoft.com/office/drawing/2016/5/14/chartex" xmlns:cx7="http://schemas.microsoft.com/office/drawing/2016/5/13/chartex" xmlns:cx6="http://schemas.microsoft.com/office/drawing/2016/5/12/chartex" xmlns:cx5="http://schemas.microsoft.com/office/drawing/2016/5/11/chartex" xmlns:cx4="http://schemas.microsoft.com/office/drawing/2016/5/10/chartex" xmlns:cx3="http://schemas.microsoft.com/office/drawing/2016/5/9/chartex" xmlns:cx2="http://schemas.microsoft.com/office/drawing/2015/10/21/chartex" xmlns:cx1="http://schemas.microsoft.com/office/drawing/2015/9/8/chartex" xmlns:cx="http://schemas.microsoft.com/office/drawing/2014/chartex">
+              <mc:Fallback>
                 <w:pict>
                   <v:rect id="Rectangle 9" o:spid="_x0000_s1026" style="position:absolute;margin-left:0;margin-top:609pt;width:384pt;height:114pt;z-index:251656192;visibility:visible;mso-wrap-style:square;mso-width-percent:0;mso-height-percent:0;mso-wrap-distance-left:9pt;mso-wrap-distance-top:0;mso-wrap-distance-right:9pt;mso-wrap-distance-bottom:0;mso-position-horizontal:center;mso-position-horizontal-relative:margin;mso-position-vertical:absolute;mso-position-vertical-relative:page;mso-width-percent:0;mso-height-percent:0;mso-width-relative:page;mso-height-relative:page;v-text-anchor:middle" o:gfxdata="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" o:allowincell="f" fillcolor="#95b3d7 [1940]" strokecolor="black [3213]" strokeweight="1.5pt">
                     <v:textbox inset="14.4pt,,14.4pt">
@@ -317,7 +317,7 @@
                         </pic:cNvPicPr>
                       </pic:nvPicPr>
                       <pic:blipFill>
-                        <a:blip r:embed="rId9">
+                        <a:blip r:embed="rId8">
                           <a:extLst>
                             <a:ext uri="{28A0092B-C50C-407E-A947-70E740481C1C}">
                               <a14:useLocalDpi xmlns:a14="http://schemas.microsoft.com/office/drawing/2010/main" val="0"/>
@@ -594,7 +594,7 @@
                   </wp:anchor>
                 </w:drawing>
               </mc:Choice>
-              <mc:Fallback xmlns:w16se="http://schemas.microsoft.com/office/word/2015/wordml/symex" xmlns:w16cid="http://schemas.microsoft.com/office/word/2016/wordml/cid" xmlns:w15="http://schemas.microsoft.com/office/word/2012/wordml" xmlns:am3d="http://schemas.microsoft.com/office/drawing/2017/model3d" xmlns:aink="http://schemas.microsoft.com/office/drawing/2016/ink" xmlns:cx8="http://schemas.microsoft.com/office/drawing/2016/5/14/chartex" xmlns:cx7="http://schemas.microsoft.com/office/drawing/2016/5/13/chartex" xmlns:cx6="http://schemas.microsoft.com/office/drawing/2016/5/12/chartex" xmlns:cx5="http://schemas.microsoft.com/office/drawing/2016/5/11/chartex" xmlns:cx4="http://schemas.microsoft.com/office/drawing/2016/5/10/chartex" xmlns:cx3="http://schemas.microsoft.com/office/drawing/2016/5/9/chartex" xmlns:cx2="http://schemas.microsoft.com/office/drawing/2015/10/21/chartex" xmlns:cx1="http://schemas.microsoft.com/office/drawing/2015/9/8/chartex" xmlns:cx="http://schemas.microsoft.com/office/drawing/2014/chartex">
+              <mc:Fallback>
                 <w:pict>
                   <v:rect id="Rectangle 463" o:spid="_x0000_s1027" style="position:absolute;margin-left:33pt;margin-top:58.5pt;width:516.75pt;height:175.5pt;z-index:251658240;visibility:visible;mso-wrap-style:square;mso-width-percent:900;mso-height-percent:0;mso-wrap-distance-left:9pt;mso-wrap-distance-top:0;mso-wrap-distance-right:9pt;mso-wrap-distance-bottom:0;mso-position-horizontal:absolute;mso-position-horizontal-relative:page;mso-position-vertical:absolute;mso-position-vertical-relative:page;mso-width-percent:900;mso-height-percent:0;mso-width-relative:page;mso-height-relative:page;v-text-anchor:middle" o:gfxdata="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" o:allowincell="f" fillcolor="#95b3d7 [1940]" strokecolor="black [3213]" strokeweight="1.5pt">
                     <v:textbox inset="14.4pt,,14.4pt">
@@ -835,15 +835,7 @@
             <w:rPr>
               <w:lang w:val="fr-FR"/>
             </w:rPr>
-            <w:t>Table des matiè</w:t>
-          </w:r>
-          <w:bookmarkStart w:id="0" w:name="_GoBack"/>
-          <w:bookmarkEnd w:id="0"/>
-          <w:r>
-            <w:rPr>
-              <w:lang w:val="fr-FR"/>
-            </w:rPr>
-            <w:t>res</w:t>
+            <w:t>Table des matières</w:t>
           </w:r>
         </w:p>
         <w:p>
@@ -1937,12 +1929,12 @@
           <w:numId w:val="18"/>
         </w:numPr>
       </w:pPr>
-      <w:bookmarkStart w:id="1" w:name="_Toc510703626"/>
+      <w:bookmarkStart w:id="0" w:name="_Toc510703626"/>
       <w:r>
         <w:lastRenderedPageBreak/>
         <w:t>Analyse globale</w:t>
       </w:r>
-      <w:bookmarkEnd w:id="1"/>
+      <w:bookmarkEnd w:id="0"/>
       <w:r>
         <w:t xml:space="preserve"> </w:t>
       </w:r>
@@ -1959,7 +1951,7 @@
           <w:lang w:eastAsia="fr-BE"/>
         </w:rPr>
       </w:pPr>
-      <w:bookmarkStart w:id="2" w:name="_Toc510703627"/>
+      <w:bookmarkStart w:id="1" w:name="_Toc510703627"/>
       <w:r>
         <w:rPr>
           <w:rFonts w:eastAsia="Times New Roman"/>
@@ -1967,7 +1959,7 @@
         </w:rPr>
         <w:t>Définition du système</w:t>
       </w:r>
-      <w:bookmarkEnd w:id="2"/>
+      <w:bookmarkEnd w:id="1"/>
     </w:p>
     <w:p>
       <w:pPr>
@@ -2042,7 +2034,7 @@
         <w:rPr>
           <w:lang w:eastAsia="fr-BE"/>
         </w:rPr>
-        <w:t>Postgree</w:t>
+        <w:t>Postgre</w:t>
       </w:r>
       <w:proofErr w:type="spellEnd"/>
       <w:r>
@@ -2084,7 +2076,7 @@
           <w:lang w:eastAsia="fr-BE"/>
         </w:rPr>
       </w:pPr>
-      <w:bookmarkStart w:id="3" w:name="_Toc510703628"/>
+      <w:bookmarkStart w:id="2" w:name="_Toc510703628"/>
       <w:r>
         <w:rPr>
           <w:rFonts w:eastAsia="Times New Roman"/>
@@ -2092,7 +2084,7 @@
         </w:rPr>
         <w:t>Glossaire des terminologies</w:t>
       </w:r>
-      <w:bookmarkEnd w:id="3"/>
+      <w:bookmarkEnd w:id="2"/>
     </w:p>
     <w:p>
       <w:pPr>
@@ -2160,7 +2152,7 @@
           <w:lang w:eastAsia="fr-BE"/>
         </w:rPr>
       </w:pPr>
-      <w:bookmarkStart w:id="4" w:name="_Toc510703629"/>
+      <w:bookmarkStart w:id="3" w:name="_Toc510703629"/>
       <w:r>
         <w:rPr>
           <w:rFonts w:eastAsia="Times New Roman"/>
@@ -2168,7 +2160,7 @@
         </w:rPr>
         <w:t>Détails et responsabilités des acteurs</w:t>
       </w:r>
-      <w:bookmarkEnd w:id="4"/>
+      <w:bookmarkEnd w:id="3"/>
     </w:p>
     <w:p>
       <w:pPr>
@@ -2395,8 +2387,8 @@
           <w:lang w:eastAsia="fr-BE"/>
         </w:rPr>
       </w:pPr>
-      <w:bookmarkStart w:id="5" w:name="_Toc509583398"/>
-      <w:bookmarkStart w:id="6" w:name="_Toc510703630"/>
+      <w:bookmarkStart w:id="4" w:name="_Toc509583398"/>
+      <w:bookmarkStart w:id="5" w:name="_Toc510703630"/>
       <w:r>
         <w:rPr>
           <w:rFonts w:eastAsia="Times New Roman"/>
@@ -2405,8 +2397,8 @@
         <w:lastRenderedPageBreak/>
         <w:t>Décrire et énumérer les exigences du client</w:t>
       </w:r>
+      <w:bookmarkEnd w:id="4"/>
       <w:bookmarkEnd w:id="5"/>
-      <w:bookmarkEnd w:id="6"/>
     </w:p>
     <w:tbl>
       <w:tblPr>
@@ -2869,7 +2861,35 @@
                 <w:rFonts w:ascii="Times New Roman" w:hAnsi="Times New Roman" w:cs="Times New Roman"/>
                 <w:lang w:eastAsia="fr-BE"/>
               </w:rPr>
-              <w:t>Il existe deux types de coût : coût fixe et le coût variable. Le coût fixe est de 25euros. Le cout variable d</w:t>
+              <w:t>Il existe deux types de coût : coût fixe et le coût variable. Le coût fixe est de 25</w:t>
+            </w:r>
+            <w:r>
+              <w:rPr>
+                <w:rFonts w:ascii="Times New Roman" w:hAnsi="Times New Roman" w:cs="Times New Roman"/>
+                <w:lang w:eastAsia="fr-BE"/>
+              </w:rPr>
+              <w:t xml:space="preserve"> </w:t>
+            </w:r>
+            <w:r>
+              <w:rPr>
+                <w:rFonts w:ascii="Times New Roman" w:hAnsi="Times New Roman" w:cs="Times New Roman"/>
+                <w:lang w:eastAsia="fr-BE"/>
+              </w:rPr>
+              <w:t>euros. Le co</w:t>
+            </w:r>
+            <w:r>
+              <w:rPr>
+                <w:rFonts w:ascii="Times New Roman" w:hAnsi="Times New Roman" w:cs="Times New Roman"/>
+                <w:lang w:eastAsia="fr-BE"/>
+              </w:rPr>
+              <w:t>û</w:t>
+            </w:r>
+            <w:r>
+              <w:rPr>
+                <w:rFonts w:ascii="Times New Roman" w:hAnsi="Times New Roman" w:cs="Times New Roman"/>
+                <w:lang w:eastAsia="fr-BE"/>
+              </w:rPr>
+              <w:t>t variable d</w:t>
             </w:r>
             <w:r>
               <w:rPr>
@@ -3373,14 +3393,14 @@
           <w:numId w:val="18"/>
         </w:numPr>
       </w:pPr>
-      <w:bookmarkStart w:id="7" w:name="_Toc509583399"/>
-      <w:bookmarkStart w:id="8" w:name="_Toc510703631"/>
+      <w:bookmarkStart w:id="6" w:name="_Toc509583399"/>
+      <w:bookmarkStart w:id="7" w:name="_Toc510703631"/>
       <w:r>
         <w:lastRenderedPageBreak/>
         <w:t>Décrire et énumérer les cas d'utilisation par itération</w:t>
       </w:r>
+      <w:bookmarkEnd w:id="6"/>
       <w:bookmarkEnd w:id="7"/>
-      <w:bookmarkEnd w:id="8"/>
     </w:p>
     <w:tbl>
       <w:tblPr>
@@ -4143,13 +4163,13 @@
           <w:numId w:val="18"/>
         </w:numPr>
       </w:pPr>
-      <w:bookmarkStart w:id="9" w:name="_Toc509583400"/>
-      <w:bookmarkStart w:id="10" w:name="_Toc510703632"/>
+      <w:bookmarkStart w:id="8" w:name="_Toc509583400"/>
+      <w:bookmarkStart w:id="9" w:name="_Toc510703632"/>
       <w:r>
         <w:lastRenderedPageBreak/>
         <w:t>Diagramme des cas d’utilisation</w:t>
       </w:r>
-      <w:bookmarkEnd w:id="9"/>
+      <w:bookmarkEnd w:id="8"/>
       <w:r>
         <w:rPr>
           <w:noProof/>
@@ -4179,7 +4199,7 @@
                     <pic:cNvPicPr/>
                   </pic:nvPicPr>
                   <pic:blipFill>
-                    <a:blip r:embed="rId10">
+                    <a:blip r:embed="rId9">
                       <a:extLst>
                         <a:ext uri="{28A0092B-C50C-407E-A947-70E740481C1C}">
                           <a14:useLocalDpi xmlns:a14="http://schemas.microsoft.com/office/drawing/2010/main" val="0"/>
@@ -4211,7 +4231,7 @@
           </wp:anchor>
         </w:drawing>
       </w:r>
-      <w:bookmarkEnd w:id="10"/>
+      <w:bookmarkEnd w:id="9"/>
     </w:p>
     <w:p/>
     <w:p/>
@@ -4231,14 +4251,14 @@
           <w:numId w:val="18"/>
         </w:numPr>
       </w:pPr>
-      <w:bookmarkStart w:id="11" w:name="_Toc509583401"/>
-      <w:bookmarkStart w:id="12" w:name="_Toc510703633"/>
+      <w:bookmarkStart w:id="10" w:name="_Toc509583401"/>
+      <w:bookmarkStart w:id="11" w:name="_Toc510703633"/>
       <w:r>
         <w:lastRenderedPageBreak/>
         <w:t>Répartition du travail par itération</w:t>
       </w:r>
+      <w:bookmarkEnd w:id="10"/>
       <w:bookmarkEnd w:id="11"/>
-      <w:bookmarkEnd w:id="12"/>
     </w:p>
     <w:tbl>
       <w:tblPr>
@@ -6026,14 +6046,14 @@
           <w:numId w:val="18"/>
         </w:numPr>
       </w:pPr>
-      <w:bookmarkStart w:id="13" w:name="_Toc509583402"/>
-      <w:bookmarkStart w:id="14" w:name="_Toc510703634"/>
+      <w:bookmarkStart w:id="12" w:name="_Toc509583402"/>
+      <w:bookmarkStart w:id="13" w:name="_Toc510703634"/>
       <w:r>
         <w:lastRenderedPageBreak/>
         <w:t>Modèle complet des cas d'utilisation</w:t>
       </w:r>
+      <w:bookmarkEnd w:id="12"/>
       <w:bookmarkEnd w:id="13"/>
-      <w:bookmarkEnd w:id="14"/>
       <w:r>
         <w:t xml:space="preserve"> </w:t>
       </w:r>
@@ -7156,14 +7176,14 @@
           <w:numId w:val="18"/>
         </w:numPr>
       </w:pPr>
-      <w:bookmarkStart w:id="15" w:name="_Toc509583403"/>
-      <w:bookmarkStart w:id="16" w:name="_Toc510703635"/>
+      <w:bookmarkStart w:id="14" w:name="_Toc509583403"/>
+      <w:bookmarkStart w:id="15" w:name="_Toc510703635"/>
       <w:r>
         <w:lastRenderedPageBreak/>
         <w:t>Diagramme de classe</w:t>
       </w:r>
+      <w:bookmarkEnd w:id="14"/>
       <w:bookmarkEnd w:id="15"/>
-      <w:bookmarkEnd w:id="16"/>
     </w:p>
     <w:p/>
     <w:p>
@@ -7188,7 +7208,7 @@
                     <pic:cNvPicPr/>
                   </pic:nvPicPr>
                   <pic:blipFill>
-                    <a:blip r:embed="rId11">
+                    <a:blip r:embed="rId10">
                       <a:extLst>
                         <a:ext uri="{28A0092B-C50C-407E-A947-70E740481C1C}">
                           <a14:useLocalDpi xmlns:a14="http://schemas.microsoft.com/office/drawing/2010/main" val="0"/>
@@ -7229,14 +7249,14 @@
           <w:numId w:val="18"/>
         </w:numPr>
       </w:pPr>
-      <w:bookmarkStart w:id="17" w:name="_Toc509583404"/>
-      <w:bookmarkStart w:id="18" w:name="_Toc510703636"/>
+      <w:bookmarkStart w:id="16" w:name="_Toc509583404"/>
+      <w:bookmarkStart w:id="17" w:name="_Toc510703636"/>
       <w:r>
         <w:lastRenderedPageBreak/>
         <w:t>Diagramme de composants</w:t>
       </w:r>
+      <w:bookmarkEnd w:id="16"/>
       <w:bookmarkEnd w:id="17"/>
-      <w:bookmarkEnd w:id="18"/>
     </w:p>
     <w:p>
       <w:pPr>
@@ -7263,7 +7283,7 @@
                     <pic:cNvPicPr/>
                   </pic:nvPicPr>
                   <pic:blipFill>
-                    <a:blip r:embed="rId12">
+                    <a:blip r:embed="rId11">
                       <a:extLst>
                         <a:ext uri="{28A0092B-C50C-407E-A947-70E740481C1C}">
                           <a14:useLocalDpi xmlns:a14="http://schemas.microsoft.com/office/drawing/2010/main" val="0"/>
@@ -7313,17 +7333,17 @@
           <w:numId w:val="18"/>
         </w:numPr>
       </w:pPr>
-      <w:bookmarkStart w:id="19" w:name="_Toc509583405"/>
-      <w:bookmarkStart w:id="20" w:name="_Toc510703637"/>
+      <w:bookmarkStart w:id="18" w:name="_Toc509583405"/>
+      <w:bookmarkStart w:id="19" w:name="_Toc510703637"/>
       <w:r>
         <w:lastRenderedPageBreak/>
         <w:t>Schéma relationnel (modèle logique</w:t>
       </w:r>
-      <w:bookmarkEnd w:id="19"/>
+      <w:bookmarkEnd w:id="18"/>
       <w:r>
         <w:t>)</w:t>
       </w:r>
-      <w:bookmarkEnd w:id="20"/>
+      <w:bookmarkEnd w:id="19"/>
     </w:p>
     <w:p>
       <w:r>
@@ -9973,7 +9993,7 @@
               </wp:inline>
             </w:drawing>
           </mc:Choice>
-          <mc:Fallback xmlns:w16se="http://schemas.microsoft.com/office/word/2015/wordml/symex" xmlns:w16cid="http://schemas.microsoft.com/office/word/2016/wordml/cid" xmlns:w15="http://schemas.microsoft.com/office/word/2012/wordml" xmlns:am3d="http://schemas.microsoft.com/office/drawing/2017/model3d" xmlns:aink="http://schemas.microsoft.com/office/drawing/2016/ink" xmlns:cx8="http://schemas.microsoft.com/office/drawing/2016/5/14/chartex" xmlns:cx7="http://schemas.microsoft.com/office/drawing/2016/5/13/chartex" xmlns:cx6="http://schemas.microsoft.com/office/drawing/2016/5/12/chartex" xmlns:cx5="http://schemas.microsoft.com/office/drawing/2016/5/11/chartex" xmlns:cx4="http://schemas.microsoft.com/office/drawing/2016/5/10/chartex" xmlns:cx3="http://schemas.microsoft.com/office/drawing/2016/5/9/chartex" xmlns:cx2="http://schemas.microsoft.com/office/drawing/2015/10/21/chartex" xmlns:cx1="http://schemas.microsoft.com/office/drawing/2015/9/8/chartex" xmlns:cx="http://schemas.microsoft.com/office/drawing/2014/chartex">
+          <mc:Fallback>
             <w:pict>
               <v:group id="Zone de dessin 476" o:spid="_x0000_s1028" editas="canvas" style="width:503.25pt;height:389.25pt;mso-position-horizontal-relative:char;mso-position-vertical-relative:line" coordsize="63912,49434" o:gfxdata="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">
                 <v:shapetype id="_x0000_t75" coordsize="21600,21600" o:spt="75" o:preferrelative="t" path="m@4@5l@4@11@9@11@9@5xe" filled="f" stroked="f">
@@ -10681,6 +10701,8 @@
           </mc:Fallback>
         </mc:AlternateContent>
       </w:r>
+      <w:bookmarkStart w:id="20" w:name="_GoBack"/>
+      <w:bookmarkEnd w:id="20"/>
     </w:p>
     <w:p>
       <w:pPr>
@@ -10690,12 +10712,12 @@
     <w:p/>
     <w:p/>
     <w:sectPr>
-      <w:headerReference w:type="even" r:id="rId13"/>
-      <w:headerReference w:type="default" r:id="rId14"/>
-      <w:footerReference w:type="even" r:id="rId15"/>
-      <w:footerReference w:type="default" r:id="rId16"/>
-      <w:headerReference w:type="first" r:id="rId17"/>
-      <w:footerReference w:type="first" r:id="rId18"/>
+      <w:headerReference w:type="even" r:id="rId12"/>
+      <w:headerReference w:type="default" r:id="rId13"/>
+      <w:footerReference w:type="even" r:id="rId14"/>
+      <w:footerReference w:type="default" r:id="rId15"/>
+      <w:headerReference w:type="first" r:id="rId16"/>
+      <w:footerReference w:type="first" r:id="rId17"/>
       <w:pgSz w:w="11906" w:h="16838"/>
       <w:pgMar w:top="1417" w:right="1417" w:bottom="1417" w:left="1417" w:header="708" w:footer="708" w:gutter="0"/>
       <w:pgNumType w:start="0"/>
@@ -10708,7 +10730,7 @@
 </file>
 
 <file path=word/endnotes.xml><?xml version="1.0" encoding="utf-8"?>
-<w:endnotes xmlns:wpc="http://schemas.microsoft.com/office/word/2010/wordprocessingCanvas" xmlns:mc="http://schemas.openxmlformats.org/markup-compatibility/2006" xmlns:o="urn:schemas-microsoft-com:office:office" xmlns:r="http://schemas.openxmlformats.org/officeDocument/2006/relationships" xmlns:m="http://schemas.openxmlformats.org/officeDocument/2006/math" xmlns:v="urn:schemas-microsoft-com:vml" xmlns:wp14="http://schemas.microsoft.com/office/word/2010/wordprocessingDrawing" xmlns:wp="http://schemas.openxmlformats.org/drawingml/2006/wordprocessingDrawing" xmlns:w10="urn:schemas-microsoft-com:office:word" xmlns:w="http://schemas.openxmlformats.org/wordprocessingml/2006/main" xmlns:w14="http://schemas.microsoft.com/office/word/2010/wordml" xmlns:wpg="http://schemas.microsoft.com/office/word/2010/wordprocessingGroup" xmlns:wpi="http://schemas.microsoft.com/office/word/2010/wordprocessingInk" xmlns:wne="http://schemas.microsoft.com/office/word/2006/wordml" xmlns:wps="http://schemas.microsoft.com/office/word/2010/wordprocessingShape" mc:Ignorable="w14 wp14">
+<w:endnotes xmlns:wpc="http://schemas.microsoft.com/office/word/2010/wordprocessingCanvas" xmlns:cx="http://schemas.microsoft.com/office/drawing/2014/chartex" xmlns:cx1="http://schemas.microsoft.com/office/drawing/2015/9/8/chartex" xmlns:cx2="http://schemas.microsoft.com/office/drawing/2015/10/21/chartex" xmlns:cx3="http://schemas.microsoft.com/office/drawing/2016/5/9/chartex" xmlns:cx4="http://schemas.microsoft.com/office/drawing/2016/5/10/chartex" xmlns:cx5="http://schemas.microsoft.com/office/drawing/2016/5/11/chartex" xmlns:cx6="http://schemas.microsoft.com/office/drawing/2016/5/12/chartex" xmlns:cx7="http://schemas.microsoft.com/office/drawing/2016/5/13/chartex" xmlns:cx8="http://schemas.microsoft.com/office/drawing/2016/5/14/chartex" xmlns:mc="http://schemas.openxmlformats.org/markup-compatibility/2006" xmlns:aink="http://schemas.microsoft.com/office/drawing/2016/ink" xmlns:am3d="http://schemas.microsoft.com/office/drawing/2017/model3d" xmlns:o="urn:schemas-microsoft-com:office:office" xmlns:r="http://schemas.openxmlformats.org/officeDocument/2006/relationships" xmlns:m="http://schemas.openxmlformats.org/officeDocument/2006/math" xmlns:v="urn:schemas-microsoft-com:vml" xmlns:wp14="http://schemas.microsoft.com/office/word/2010/wordprocessingDrawing" xmlns:wp="http://schemas.openxmlformats.org/drawingml/2006/wordprocessingDrawing" xmlns:w10="urn:schemas-microsoft-com:office:word" xmlns:w="http://schemas.openxmlformats.org/wordprocessingml/2006/main" xmlns:w14="http://schemas.microsoft.com/office/word/2010/wordml" xmlns:w15="http://schemas.microsoft.com/office/word/2012/wordml" xmlns:w16cid="http://schemas.microsoft.com/office/word/2016/wordml/cid" xmlns:w16se="http://schemas.microsoft.com/office/word/2015/wordml/symex" xmlns:wpg="http://schemas.microsoft.com/office/word/2010/wordprocessingGroup" xmlns:wpi="http://schemas.microsoft.com/office/word/2010/wordprocessingInk" xmlns:wne="http://schemas.microsoft.com/office/word/2006/wordml" xmlns:wps="http://schemas.microsoft.com/office/word/2010/wordprocessingShape" mc:Ignorable="w14 w15 w16se w16cid wp14">
   <w:endnote w:type="separator" w:id="-1">
     <w:p>
       <w:pPr>
@@ -10733,7 +10755,7 @@
 </file>
 
 <file path=word/footer1.xml><?xml version="1.0" encoding="utf-8"?>
-<w:ftr xmlns:wpc="http://schemas.microsoft.com/office/word/2010/wordprocessingCanvas" xmlns:mc="http://schemas.openxmlformats.org/markup-compatibility/2006" xmlns:o="urn:schemas-microsoft-com:office:office" xmlns:r="http://schemas.openxmlformats.org/officeDocument/2006/relationships" xmlns:m="http://schemas.openxmlformats.org/officeDocument/2006/math" xmlns:v="urn:schemas-microsoft-com:vml" xmlns:wp14="http://schemas.microsoft.com/office/word/2010/wordprocessingDrawing" xmlns:wp="http://schemas.openxmlformats.org/drawingml/2006/wordprocessingDrawing" xmlns:w10="urn:schemas-microsoft-com:office:word" xmlns:w="http://schemas.openxmlformats.org/wordprocessingml/2006/main" xmlns:w14="http://schemas.microsoft.com/office/word/2010/wordml" xmlns:wpg="http://schemas.microsoft.com/office/word/2010/wordprocessingGroup" xmlns:wpi="http://schemas.microsoft.com/office/word/2010/wordprocessingInk" xmlns:wne="http://schemas.microsoft.com/office/word/2006/wordml" xmlns:wps="http://schemas.microsoft.com/office/word/2010/wordprocessingShape" mc:Ignorable="w14 wp14">
+<w:ftr xmlns:wpc="http://schemas.microsoft.com/office/word/2010/wordprocessingCanvas" xmlns:cx="http://schemas.microsoft.com/office/drawing/2014/chartex" xmlns:cx1="http://schemas.microsoft.com/office/drawing/2015/9/8/chartex" xmlns:cx2="http://schemas.microsoft.com/office/drawing/2015/10/21/chartex" xmlns:cx3="http://schemas.microsoft.com/office/drawing/2016/5/9/chartex" xmlns:cx4="http://schemas.microsoft.com/office/drawing/2016/5/10/chartex" xmlns:cx5="http://schemas.microsoft.com/office/drawing/2016/5/11/chartex" xmlns:cx6="http://schemas.microsoft.com/office/drawing/2016/5/12/chartex" xmlns:cx7="http://schemas.microsoft.com/office/drawing/2016/5/13/chartex" xmlns:cx8="http://schemas.microsoft.com/office/drawing/2016/5/14/chartex" xmlns:mc="http://schemas.openxmlformats.org/markup-compatibility/2006" xmlns:aink="http://schemas.microsoft.com/office/drawing/2016/ink" xmlns:am3d="http://schemas.microsoft.com/office/drawing/2017/model3d" xmlns:o="urn:schemas-microsoft-com:office:office" xmlns:r="http://schemas.openxmlformats.org/officeDocument/2006/relationships" xmlns:m="http://schemas.openxmlformats.org/officeDocument/2006/math" xmlns:v="urn:schemas-microsoft-com:vml" xmlns:wp14="http://schemas.microsoft.com/office/word/2010/wordprocessingDrawing" xmlns:wp="http://schemas.openxmlformats.org/drawingml/2006/wordprocessingDrawing" xmlns:w10="urn:schemas-microsoft-com:office:word" xmlns:w="http://schemas.openxmlformats.org/wordprocessingml/2006/main" xmlns:w14="http://schemas.microsoft.com/office/word/2010/wordml" xmlns:w15="http://schemas.microsoft.com/office/word/2012/wordml" xmlns:w16cid="http://schemas.microsoft.com/office/word/2016/wordml/cid" xmlns:w16se="http://schemas.microsoft.com/office/word/2015/wordml/symex" xmlns:wpg="http://schemas.microsoft.com/office/word/2010/wordprocessingGroup" xmlns:wpi="http://schemas.microsoft.com/office/word/2010/wordprocessingInk" xmlns:wne="http://schemas.microsoft.com/office/word/2006/wordml" xmlns:wps="http://schemas.microsoft.com/office/word/2010/wordprocessingShape" mc:Ignorable="w14 w15 w16se w16cid wp14">
   <w:p>
     <w:pPr>
       <w:pStyle w:val="Pieddepage"/>
@@ -10743,7 +10765,7 @@
 </file>
 
 <file path=word/footer2.xml><?xml version="1.0" encoding="utf-8"?>
-<w:ftr xmlns:wpc="http://schemas.microsoft.com/office/word/2010/wordprocessingCanvas" xmlns:mc="http://schemas.openxmlformats.org/markup-compatibility/2006" xmlns:o="urn:schemas-microsoft-com:office:office" xmlns:r="http://schemas.openxmlformats.org/officeDocument/2006/relationships" xmlns:m="http://schemas.openxmlformats.org/officeDocument/2006/math" xmlns:v="urn:schemas-microsoft-com:vml" xmlns:wp14="http://schemas.microsoft.com/office/word/2010/wordprocessingDrawing" xmlns:wp="http://schemas.openxmlformats.org/drawingml/2006/wordprocessingDrawing" xmlns:w10="urn:schemas-microsoft-com:office:word" xmlns:w="http://schemas.openxmlformats.org/wordprocessingml/2006/main" xmlns:w14="http://schemas.microsoft.com/office/word/2010/wordml" xmlns:wpg="http://schemas.microsoft.com/office/word/2010/wordprocessingGroup" xmlns:wpi="http://schemas.microsoft.com/office/word/2010/wordprocessingInk" xmlns:wne="http://schemas.microsoft.com/office/word/2006/wordml" xmlns:wps="http://schemas.microsoft.com/office/word/2010/wordprocessingShape" mc:Ignorable="w14 wp14">
+<w:ftr xmlns:wpc="http://schemas.microsoft.com/office/word/2010/wordprocessingCanvas" xmlns:cx="http://schemas.microsoft.com/office/drawing/2014/chartex" xmlns:cx1="http://schemas.microsoft.com/office/drawing/2015/9/8/chartex" xmlns:cx2="http://schemas.microsoft.com/office/drawing/2015/10/21/chartex" xmlns:cx3="http://schemas.microsoft.com/office/drawing/2016/5/9/chartex" xmlns:cx4="http://schemas.microsoft.com/office/drawing/2016/5/10/chartex" xmlns:cx5="http://schemas.microsoft.com/office/drawing/2016/5/11/chartex" xmlns:cx6="http://schemas.microsoft.com/office/drawing/2016/5/12/chartex" xmlns:cx7="http://schemas.microsoft.com/office/drawing/2016/5/13/chartex" xmlns:cx8="http://schemas.microsoft.com/office/drawing/2016/5/14/chartex" xmlns:mc="http://schemas.openxmlformats.org/markup-compatibility/2006" xmlns:aink="http://schemas.microsoft.com/office/drawing/2016/ink" xmlns:am3d="http://schemas.microsoft.com/office/drawing/2017/model3d" xmlns:o="urn:schemas-microsoft-com:office:office" xmlns:r="http://schemas.openxmlformats.org/officeDocument/2006/relationships" xmlns:m="http://schemas.openxmlformats.org/officeDocument/2006/math" xmlns:v="urn:schemas-microsoft-com:vml" xmlns:wp14="http://schemas.microsoft.com/office/word/2010/wordprocessingDrawing" xmlns:wp="http://schemas.openxmlformats.org/drawingml/2006/wordprocessingDrawing" xmlns:w10="urn:schemas-microsoft-com:office:word" xmlns:w="http://schemas.openxmlformats.org/wordprocessingml/2006/main" xmlns:w14="http://schemas.microsoft.com/office/word/2010/wordml" xmlns:w15="http://schemas.microsoft.com/office/word/2012/wordml" xmlns:w16cid="http://schemas.microsoft.com/office/word/2016/wordml/cid" xmlns:w16se="http://schemas.microsoft.com/office/word/2015/wordml/symex" xmlns:wpg="http://schemas.microsoft.com/office/word/2010/wordprocessingGroup" xmlns:wpi="http://schemas.microsoft.com/office/word/2010/wordprocessingInk" xmlns:wne="http://schemas.microsoft.com/office/word/2006/wordml" xmlns:wps="http://schemas.microsoft.com/office/word/2010/wordprocessingShape" mc:Ignorable="w14 w15 w16se w16cid wp14">
   <w:sdt>
     <w:sdtPr>
       <w:id w:val="-86151172"/>
@@ -10790,7 +10812,7 @@
 </file>
 
 <file path=word/footer3.xml><?xml version="1.0" encoding="utf-8"?>
-<w:ftr xmlns:wpc="http://schemas.microsoft.com/office/word/2010/wordprocessingCanvas" xmlns:mc="http://schemas.openxmlformats.org/markup-compatibility/2006" xmlns:o="urn:schemas-microsoft-com:office:office" xmlns:r="http://schemas.openxmlformats.org/officeDocument/2006/relationships" xmlns:m="http://schemas.openxmlformats.org/officeDocument/2006/math" xmlns:v="urn:schemas-microsoft-com:vml" xmlns:wp14="http://schemas.microsoft.com/office/word/2010/wordprocessingDrawing" xmlns:wp="http://schemas.openxmlformats.org/drawingml/2006/wordprocessingDrawing" xmlns:w10="urn:schemas-microsoft-com:office:word" xmlns:w="http://schemas.openxmlformats.org/wordprocessingml/2006/main" xmlns:w14="http://schemas.microsoft.com/office/word/2010/wordml" xmlns:wpg="http://schemas.microsoft.com/office/word/2010/wordprocessingGroup" xmlns:wpi="http://schemas.microsoft.com/office/word/2010/wordprocessingInk" xmlns:wne="http://schemas.microsoft.com/office/word/2006/wordml" xmlns:wps="http://schemas.microsoft.com/office/word/2010/wordprocessingShape" mc:Ignorable="w14 wp14">
+<w:ftr xmlns:wpc="http://schemas.microsoft.com/office/word/2010/wordprocessingCanvas" xmlns:cx="http://schemas.microsoft.com/office/drawing/2014/chartex" xmlns:cx1="http://schemas.microsoft.com/office/drawing/2015/9/8/chartex" xmlns:cx2="http://schemas.microsoft.com/office/drawing/2015/10/21/chartex" xmlns:cx3="http://schemas.microsoft.com/office/drawing/2016/5/9/chartex" xmlns:cx4="http://schemas.microsoft.com/office/drawing/2016/5/10/chartex" xmlns:cx5="http://schemas.microsoft.com/office/drawing/2016/5/11/chartex" xmlns:cx6="http://schemas.microsoft.com/office/drawing/2016/5/12/chartex" xmlns:cx7="http://schemas.microsoft.com/office/drawing/2016/5/13/chartex" xmlns:cx8="http://schemas.microsoft.com/office/drawing/2016/5/14/chartex" xmlns:mc="http://schemas.openxmlformats.org/markup-compatibility/2006" xmlns:aink="http://schemas.microsoft.com/office/drawing/2016/ink" xmlns:am3d="http://schemas.microsoft.com/office/drawing/2017/model3d" xmlns:o="urn:schemas-microsoft-com:office:office" xmlns:r="http://schemas.openxmlformats.org/officeDocument/2006/relationships" xmlns:m="http://schemas.openxmlformats.org/officeDocument/2006/math" xmlns:v="urn:schemas-microsoft-com:vml" xmlns:wp14="http://schemas.microsoft.com/office/word/2010/wordprocessingDrawing" xmlns:wp="http://schemas.openxmlformats.org/drawingml/2006/wordprocessingDrawing" xmlns:w10="urn:schemas-microsoft-com:office:word" xmlns:w="http://schemas.openxmlformats.org/wordprocessingml/2006/main" xmlns:w14="http://schemas.microsoft.com/office/word/2010/wordml" xmlns:w15="http://schemas.microsoft.com/office/word/2012/wordml" xmlns:w16cid="http://schemas.microsoft.com/office/word/2016/wordml/cid" xmlns:w16se="http://schemas.microsoft.com/office/word/2015/wordml/symex" xmlns:wpg="http://schemas.microsoft.com/office/word/2010/wordprocessingGroup" xmlns:wpi="http://schemas.microsoft.com/office/word/2010/wordprocessingInk" xmlns:wne="http://schemas.microsoft.com/office/word/2006/wordml" xmlns:wps="http://schemas.microsoft.com/office/word/2010/wordprocessingShape" mc:Ignorable="w14 w15 w16se w16cid wp14">
   <w:tbl>
     <w:tblPr>
       <w:tblW w:w="5000" w:type="pct"/>
@@ -10867,9 +10889,6 @@
           <w:alias w:val="Auteur"/>
           <w:tag w:val=""/>
           <w:id w:val="1534151868"/>
-          <w:placeholder>
-            <w:docPart w:val="C06C2C141BE84994B6069770B23D48B0"/>
-          </w:placeholder>
           <w:dataBinding w:prefixMappings="xmlns:ns0='http://purl.org/dc/elements/1.1/' xmlns:ns1='http://schemas.openxmlformats.org/package/2006/metadata/core-properties' " w:xpath="/ns1:coreProperties[1]/ns0:creator[1]" w:storeItemID="{6C3C8BC8-F283-45AE-878A-BAB7291924A1}"/>
           <w:text/>
         </w:sdtPr>
@@ -10981,7 +11000,7 @@
 </file>
 
 <file path=word/footnotes.xml><?xml version="1.0" encoding="utf-8"?>
-<w:footnotes xmlns:wpc="http://schemas.microsoft.com/office/word/2010/wordprocessingCanvas" xmlns:mc="http://schemas.openxmlformats.org/markup-compatibility/2006" xmlns:o="urn:schemas-microsoft-com:office:office" xmlns:r="http://schemas.openxmlformats.org/officeDocument/2006/relationships" xmlns:m="http://schemas.openxmlformats.org/officeDocument/2006/math" xmlns:v="urn:schemas-microsoft-com:vml" xmlns:wp14="http://schemas.microsoft.com/office/word/2010/wordprocessingDrawing" xmlns:wp="http://schemas.openxmlformats.org/drawingml/2006/wordprocessingDrawing" xmlns:w10="urn:schemas-microsoft-com:office:word" xmlns:w="http://schemas.openxmlformats.org/wordprocessingml/2006/main" xmlns:w14="http://schemas.microsoft.com/office/word/2010/wordml" xmlns:wpg="http://schemas.microsoft.com/office/word/2010/wordprocessingGroup" xmlns:wpi="http://schemas.microsoft.com/office/word/2010/wordprocessingInk" xmlns:wne="http://schemas.microsoft.com/office/word/2006/wordml" xmlns:wps="http://schemas.microsoft.com/office/word/2010/wordprocessingShape" mc:Ignorable="w14 wp14">
+<w:footnotes xmlns:wpc="http://schemas.microsoft.com/office/word/2010/wordprocessingCanvas" xmlns:cx="http://schemas.microsoft.com/office/drawing/2014/chartex" xmlns:cx1="http://schemas.microsoft.com/office/drawing/2015/9/8/chartex" xmlns:cx2="http://schemas.microsoft.com/office/drawing/2015/10/21/chartex" xmlns:cx3="http://schemas.microsoft.com/office/drawing/2016/5/9/chartex" xmlns:cx4="http://schemas.microsoft.com/office/drawing/2016/5/10/chartex" xmlns:cx5="http://schemas.microsoft.com/office/drawing/2016/5/11/chartex" xmlns:cx6="http://schemas.microsoft.com/office/drawing/2016/5/12/chartex" xmlns:cx7="http://schemas.microsoft.com/office/drawing/2016/5/13/chartex" xmlns:cx8="http://schemas.microsoft.com/office/drawing/2016/5/14/chartex" xmlns:mc="http://schemas.openxmlformats.org/markup-compatibility/2006" xmlns:aink="http://schemas.microsoft.com/office/drawing/2016/ink" xmlns:am3d="http://schemas.microsoft.com/office/drawing/2017/model3d" xmlns:o="urn:schemas-microsoft-com:office:office" xmlns:r="http://schemas.openxmlformats.org/officeDocument/2006/relationships" xmlns:m="http://schemas.openxmlformats.org/officeDocument/2006/math" xmlns:v="urn:schemas-microsoft-com:vml" xmlns:wp14="http://schemas.microsoft.com/office/word/2010/wordprocessingDrawing" xmlns:wp="http://schemas.openxmlformats.org/drawingml/2006/wordprocessingDrawing" xmlns:w10="urn:schemas-microsoft-com:office:word" xmlns:w="http://schemas.openxmlformats.org/wordprocessingml/2006/main" xmlns:w14="http://schemas.microsoft.com/office/word/2010/wordml" xmlns:w15="http://schemas.microsoft.com/office/word/2012/wordml" xmlns:w16cid="http://schemas.microsoft.com/office/word/2016/wordml/cid" xmlns:w16se="http://schemas.microsoft.com/office/word/2015/wordml/symex" xmlns:wpg="http://schemas.microsoft.com/office/word/2010/wordprocessingGroup" xmlns:wpi="http://schemas.microsoft.com/office/word/2010/wordprocessingInk" xmlns:wne="http://schemas.microsoft.com/office/word/2006/wordml" xmlns:wps="http://schemas.microsoft.com/office/word/2010/wordprocessingShape" mc:Ignorable="w14 w15 w16se w16cid wp14">
   <w:footnote w:type="separator" w:id="-1">
     <w:p>
       <w:pPr>
@@ -11006,7 +11025,7 @@
 </file>
 
 <file path=word/header1.xml><?xml version="1.0" encoding="utf-8"?>
-<w:hdr xmlns:wpc="http://schemas.microsoft.com/office/word/2010/wordprocessingCanvas" xmlns:mc="http://schemas.openxmlformats.org/markup-compatibility/2006" xmlns:o="urn:schemas-microsoft-com:office:office" xmlns:r="http://schemas.openxmlformats.org/officeDocument/2006/relationships" xmlns:m="http://schemas.openxmlformats.org/officeDocument/2006/math" xmlns:v="urn:schemas-microsoft-com:vml" xmlns:wp14="http://schemas.microsoft.com/office/word/2010/wordprocessingDrawing" xmlns:wp="http://schemas.openxmlformats.org/drawingml/2006/wordprocessingDrawing" xmlns:w10="urn:schemas-microsoft-com:office:word" xmlns:w="http://schemas.openxmlformats.org/wordprocessingml/2006/main" xmlns:w14="http://schemas.microsoft.com/office/word/2010/wordml" xmlns:wpg="http://schemas.microsoft.com/office/word/2010/wordprocessingGroup" xmlns:wpi="http://schemas.microsoft.com/office/word/2010/wordprocessingInk" xmlns:wne="http://schemas.microsoft.com/office/word/2006/wordml" xmlns:wps="http://schemas.microsoft.com/office/word/2010/wordprocessingShape" mc:Ignorable="w14 wp14">
+<w:hdr xmlns:wpc="http://schemas.microsoft.com/office/word/2010/wordprocessingCanvas" xmlns:cx="http://schemas.microsoft.com/office/drawing/2014/chartex" xmlns:cx1="http://schemas.microsoft.com/office/drawing/2015/9/8/chartex" xmlns:cx2="http://schemas.microsoft.com/office/drawing/2015/10/21/chartex" xmlns:cx3="http://schemas.microsoft.com/office/drawing/2016/5/9/chartex" xmlns:cx4="http://schemas.microsoft.com/office/drawing/2016/5/10/chartex" xmlns:cx5="http://schemas.microsoft.com/office/drawing/2016/5/11/chartex" xmlns:cx6="http://schemas.microsoft.com/office/drawing/2016/5/12/chartex" xmlns:cx7="http://schemas.microsoft.com/office/drawing/2016/5/13/chartex" xmlns:cx8="http://schemas.microsoft.com/office/drawing/2016/5/14/chartex" xmlns:mc="http://schemas.openxmlformats.org/markup-compatibility/2006" xmlns:aink="http://schemas.microsoft.com/office/drawing/2016/ink" xmlns:am3d="http://schemas.microsoft.com/office/drawing/2017/model3d" xmlns:o="urn:schemas-microsoft-com:office:office" xmlns:r="http://schemas.openxmlformats.org/officeDocument/2006/relationships" xmlns:m="http://schemas.openxmlformats.org/officeDocument/2006/math" xmlns:v="urn:schemas-microsoft-com:vml" xmlns:wp14="http://schemas.microsoft.com/office/word/2010/wordprocessingDrawing" xmlns:wp="http://schemas.openxmlformats.org/drawingml/2006/wordprocessingDrawing" xmlns:w10="urn:schemas-microsoft-com:office:word" xmlns:w="http://schemas.openxmlformats.org/wordprocessingml/2006/main" xmlns:w14="http://schemas.microsoft.com/office/word/2010/wordml" xmlns:w15="http://schemas.microsoft.com/office/word/2012/wordml" xmlns:w16cid="http://schemas.microsoft.com/office/word/2016/wordml/cid" xmlns:w16se="http://schemas.microsoft.com/office/word/2015/wordml/symex" xmlns:wpg="http://schemas.microsoft.com/office/word/2010/wordprocessingGroup" xmlns:wpi="http://schemas.microsoft.com/office/word/2010/wordprocessingInk" xmlns:wne="http://schemas.microsoft.com/office/word/2006/wordml" xmlns:wps="http://schemas.microsoft.com/office/word/2010/wordprocessingShape" mc:Ignorable="w14 w15 w16se w16cid wp14">
   <w:p>
     <w:pPr>
       <w:pStyle w:val="En-tte"/>
@@ -11016,7 +11035,7 @@
 </file>
 
 <file path=word/header2.xml><?xml version="1.0" encoding="utf-8"?>
-<w:hdr xmlns:wpc="http://schemas.microsoft.com/office/word/2010/wordprocessingCanvas" xmlns:mc="http://schemas.openxmlformats.org/markup-compatibility/2006" xmlns:o="urn:schemas-microsoft-com:office:office" xmlns:r="http://schemas.openxmlformats.org/officeDocument/2006/relationships" xmlns:m="http://schemas.openxmlformats.org/officeDocument/2006/math" xmlns:v="urn:schemas-microsoft-com:vml" xmlns:wp14="http://schemas.microsoft.com/office/word/2010/wordprocessingDrawing" xmlns:wp="http://schemas.openxmlformats.org/drawingml/2006/wordprocessingDrawing" xmlns:w10="urn:schemas-microsoft-com:office:word" xmlns:w="http://schemas.openxmlformats.org/wordprocessingml/2006/main" xmlns:w14="http://schemas.microsoft.com/office/word/2010/wordml" xmlns:wpg="http://schemas.microsoft.com/office/word/2010/wordprocessingGroup" xmlns:wpi="http://schemas.microsoft.com/office/word/2010/wordprocessingInk" xmlns:wne="http://schemas.microsoft.com/office/word/2006/wordml" xmlns:wps="http://schemas.microsoft.com/office/word/2010/wordprocessingShape" mc:Ignorable="w14 wp14">
+<w:hdr xmlns:wpc="http://schemas.microsoft.com/office/word/2010/wordprocessingCanvas" xmlns:cx="http://schemas.microsoft.com/office/drawing/2014/chartex" xmlns:cx1="http://schemas.microsoft.com/office/drawing/2015/9/8/chartex" xmlns:cx2="http://schemas.microsoft.com/office/drawing/2015/10/21/chartex" xmlns:cx3="http://schemas.microsoft.com/office/drawing/2016/5/9/chartex" xmlns:cx4="http://schemas.microsoft.com/office/drawing/2016/5/10/chartex" xmlns:cx5="http://schemas.microsoft.com/office/drawing/2016/5/11/chartex" xmlns:cx6="http://schemas.microsoft.com/office/drawing/2016/5/12/chartex" xmlns:cx7="http://schemas.microsoft.com/office/drawing/2016/5/13/chartex" xmlns:cx8="http://schemas.microsoft.com/office/drawing/2016/5/14/chartex" xmlns:mc="http://schemas.openxmlformats.org/markup-compatibility/2006" xmlns:aink="http://schemas.microsoft.com/office/drawing/2016/ink" xmlns:am3d="http://schemas.microsoft.com/office/drawing/2017/model3d" xmlns:o="urn:schemas-microsoft-com:office:office" xmlns:r="http://schemas.openxmlformats.org/officeDocument/2006/relationships" xmlns:m="http://schemas.openxmlformats.org/officeDocument/2006/math" xmlns:v="urn:schemas-microsoft-com:vml" xmlns:wp14="http://schemas.microsoft.com/office/word/2010/wordprocessingDrawing" xmlns:wp="http://schemas.openxmlformats.org/drawingml/2006/wordprocessingDrawing" xmlns:w10="urn:schemas-microsoft-com:office:word" xmlns:w="http://schemas.openxmlformats.org/wordprocessingml/2006/main" xmlns:w14="http://schemas.microsoft.com/office/word/2010/wordml" xmlns:w15="http://schemas.microsoft.com/office/word/2012/wordml" xmlns:w16cid="http://schemas.microsoft.com/office/word/2016/wordml/cid" xmlns:w16se="http://schemas.microsoft.com/office/word/2015/wordml/symex" xmlns:wpg="http://schemas.microsoft.com/office/word/2010/wordprocessingGroup" xmlns:wpi="http://schemas.microsoft.com/office/word/2010/wordprocessingInk" xmlns:wne="http://schemas.microsoft.com/office/word/2006/wordml" xmlns:wps="http://schemas.microsoft.com/office/word/2010/wordprocessingShape" mc:Ignorable="w14 w15 w16se w16cid wp14">
   <w:p>
     <w:pPr>
       <w:pStyle w:val="En-tte"/>
@@ -11026,7 +11045,7 @@
 </file>
 
 <file path=word/header3.xml><?xml version="1.0" encoding="utf-8"?>
-<w:hdr xmlns:wpc="http://schemas.microsoft.com/office/word/2010/wordprocessingCanvas" xmlns:mc="http://schemas.openxmlformats.org/markup-compatibility/2006" xmlns:o="urn:schemas-microsoft-com:office:office" xmlns:r="http://schemas.openxmlformats.org/officeDocument/2006/relationships" xmlns:m="http://schemas.openxmlformats.org/officeDocument/2006/math" xmlns:v="urn:schemas-microsoft-com:vml" xmlns:wp14="http://schemas.microsoft.com/office/word/2010/wordprocessingDrawing" xmlns:wp="http://schemas.openxmlformats.org/drawingml/2006/wordprocessingDrawing" xmlns:w10="urn:schemas-microsoft-com:office:word" xmlns:w="http://schemas.openxmlformats.org/wordprocessingml/2006/main" xmlns:w14="http://schemas.microsoft.com/office/word/2010/wordml" xmlns:wpg="http://schemas.microsoft.com/office/word/2010/wordprocessingGroup" xmlns:wpi="http://schemas.microsoft.com/office/word/2010/wordprocessingInk" xmlns:wne="http://schemas.microsoft.com/office/word/2006/wordml" xmlns:wps="http://schemas.microsoft.com/office/word/2010/wordprocessingShape" mc:Ignorable="w14 wp14">
+<w:hdr xmlns:wpc="http://schemas.microsoft.com/office/word/2010/wordprocessingCanvas" xmlns:cx="http://schemas.microsoft.com/office/drawing/2014/chartex" xmlns:cx1="http://schemas.microsoft.com/office/drawing/2015/9/8/chartex" xmlns:cx2="http://schemas.microsoft.com/office/drawing/2015/10/21/chartex" xmlns:cx3="http://schemas.microsoft.com/office/drawing/2016/5/9/chartex" xmlns:cx4="http://schemas.microsoft.com/office/drawing/2016/5/10/chartex" xmlns:cx5="http://schemas.microsoft.com/office/drawing/2016/5/11/chartex" xmlns:cx6="http://schemas.microsoft.com/office/drawing/2016/5/12/chartex" xmlns:cx7="http://schemas.microsoft.com/office/drawing/2016/5/13/chartex" xmlns:cx8="http://schemas.microsoft.com/office/drawing/2016/5/14/chartex" xmlns:mc="http://schemas.openxmlformats.org/markup-compatibility/2006" xmlns:aink="http://schemas.microsoft.com/office/drawing/2016/ink" xmlns:am3d="http://schemas.microsoft.com/office/drawing/2017/model3d" xmlns:o="urn:schemas-microsoft-com:office:office" xmlns:r="http://schemas.openxmlformats.org/officeDocument/2006/relationships" xmlns:m="http://schemas.openxmlformats.org/officeDocument/2006/math" xmlns:v="urn:schemas-microsoft-com:vml" xmlns:wp14="http://schemas.microsoft.com/office/word/2010/wordprocessingDrawing" xmlns:wp="http://schemas.openxmlformats.org/drawingml/2006/wordprocessingDrawing" xmlns:w10="urn:schemas-microsoft-com:office:word" xmlns:w="http://schemas.openxmlformats.org/wordprocessingml/2006/main" xmlns:w14="http://schemas.microsoft.com/office/word/2010/wordml" xmlns:w15="http://schemas.microsoft.com/office/word/2012/wordml" xmlns:w16cid="http://schemas.microsoft.com/office/word/2016/wordml/cid" xmlns:w16se="http://schemas.microsoft.com/office/word/2015/wordml/symex" xmlns:wpg="http://schemas.microsoft.com/office/word/2010/wordprocessingGroup" xmlns:wpi="http://schemas.microsoft.com/office/word/2010/wordprocessingInk" xmlns:wne="http://schemas.microsoft.com/office/word/2006/wordml" xmlns:wps="http://schemas.microsoft.com/office/word/2010/wordprocessingShape" mc:Ignorable="w14 w15 w16se w16cid wp14">
   <w:p>
     <w:pPr>
       <w:pStyle w:val="En-tte"/>
@@ -11036,8 +11055,8 @@
 </file>
 
 <file path=word/numbering.xml><?xml version="1.0" encoding="utf-8"?>
-<w:numbering xmlns:wpc="http://schemas.microsoft.com/office/word/2010/wordprocessingCanvas" xmlns:mc="http://schemas.openxmlformats.org/markup-compatibility/2006" xmlns:o="urn:schemas-microsoft-com:office:office" xmlns:r="http://schemas.openxmlformats.org/officeDocument/2006/relationships" xmlns:m="http://schemas.openxmlformats.org/officeDocument/2006/math" xmlns:v="urn:schemas-microsoft-com:vml" xmlns:wp14="http://schemas.microsoft.com/office/word/2010/wordprocessingDrawing" xmlns:wp="http://schemas.openxmlformats.org/drawingml/2006/wordprocessingDrawing" xmlns:w10="urn:schemas-microsoft-com:office:word" xmlns:w="http://schemas.openxmlformats.org/wordprocessingml/2006/main" xmlns:w14="http://schemas.microsoft.com/office/word/2010/wordml" xmlns:wpg="http://schemas.microsoft.com/office/word/2010/wordprocessingGroup" xmlns:wpi="http://schemas.microsoft.com/office/word/2010/wordprocessingInk" xmlns:wne="http://schemas.microsoft.com/office/word/2006/wordml" xmlns:wps="http://schemas.microsoft.com/office/word/2010/wordprocessingShape" mc:Ignorable="w14 wp14">
-  <w:abstractNum w:abstractNumId="0">
+<w:numbering xmlns:wpc="http://schemas.microsoft.com/office/word/2010/wordprocessingCanvas" xmlns:cx="http://schemas.microsoft.com/office/drawing/2014/chartex" xmlns:cx1="http://schemas.microsoft.com/office/drawing/2015/9/8/chartex" xmlns:cx2="http://schemas.microsoft.com/office/drawing/2015/10/21/chartex" xmlns:cx3="http://schemas.microsoft.com/office/drawing/2016/5/9/chartex" xmlns:cx4="http://schemas.microsoft.com/office/drawing/2016/5/10/chartex" xmlns:cx5="http://schemas.microsoft.com/office/drawing/2016/5/11/chartex" xmlns:cx6="http://schemas.microsoft.com/office/drawing/2016/5/12/chartex" xmlns:cx7="http://schemas.microsoft.com/office/drawing/2016/5/13/chartex" xmlns:cx8="http://schemas.microsoft.com/office/drawing/2016/5/14/chartex" xmlns:mc="http://schemas.openxmlformats.org/markup-compatibility/2006" xmlns:aink="http://schemas.microsoft.com/office/drawing/2016/ink" xmlns:am3d="http://schemas.microsoft.com/office/drawing/2017/model3d" xmlns:o="urn:schemas-microsoft-com:office:office" xmlns:r="http://schemas.openxmlformats.org/officeDocument/2006/relationships" xmlns:m="http://schemas.openxmlformats.org/officeDocument/2006/math" xmlns:v="urn:schemas-microsoft-com:vml" xmlns:wp14="http://schemas.microsoft.com/office/word/2010/wordprocessingDrawing" xmlns:wp="http://schemas.openxmlformats.org/drawingml/2006/wordprocessingDrawing" xmlns:w10="urn:schemas-microsoft-com:office:word" xmlns:w="http://schemas.openxmlformats.org/wordprocessingml/2006/main" xmlns:w14="http://schemas.microsoft.com/office/word/2010/wordml" xmlns:w15="http://schemas.microsoft.com/office/word/2012/wordml" xmlns:w16cid="http://schemas.microsoft.com/office/word/2016/wordml/cid" xmlns:w16se="http://schemas.microsoft.com/office/word/2015/wordml/symex" xmlns:wpg="http://schemas.microsoft.com/office/word/2010/wordprocessingGroup" xmlns:wpi="http://schemas.microsoft.com/office/word/2010/wordprocessingInk" xmlns:wne="http://schemas.microsoft.com/office/word/2006/wordml" xmlns:wps="http://schemas.microsoft.com/office/word/2010/wordprocessingShape" mc:Ignorable="w14 w15 w16se w16cid wp14">
+  <w:abstractNum w:abstractNumId="0" w15:restartNumberingAfterBreak="0">
     <w:nsid w:val="05FF3F87"/>
     <w:multiLevelType w:val="hybridMultilevel"/>
     <w:tmpl w:val="2DF20D62"/>
@@ -11126,7 +11145,7 @@
       </w:pPr>
     </w:lvl>
   </w:abstractNum>
-  <w:abstractNum w:abstractNumId="1">
+  <w:abstractNum w:abstractNumId="1" w15:restartNumberingAfterBreak="0">
     <w:nsid w:val="0BA1595D"/>
     <w:multiLevelType w:val="hybridMultilevel"/>
     <w:tmpl w:val="8BE445B4"/>
@@ -11212,7 +11231,7 @@
       </w:pPr>
     </w:lvl>
   </w:abstractNum>
-  <w:abstractNum w:abstractNumId="2">
+  <w:abstractNum w:abstractNumId="2" w15:restartNumberingAfterBreak="0">
     <w:nsid w:val="0E5D4361"/>
     <w:multiLevelType w:val="hybridMultilevel"/>
     <w:tmpl w:val="204C48E2"/>
@@ -11325,7 +11344,7 @@
       </w:rPr>
     </w:lvl>
   </w:abstractNum>
-  <w:abstractNum w:abstractNumId="3">
+  <w:abstractNum w:abstractNumId="3" w15:restartNumberingAfterBreak="0">
     <w:nsid w:val="113A1C54"/>
     <w:multiLevelType w:val="hybridMultilevel"/>
     <w:tmpl w:val="8BE445B4"/>
@@ -11411,7 +11430,7 @@
       </w:pPr>
     </w:lvl>
   </w:abstractNum>
-  <w:abstractNum w:abstractNumId="4">
+  <w:abstractNum w:abstractNumId="4" w15:restartNumberingAfterBreak="0">
     <w:nsid w:val="2B825FFB"/>
     <w:multiLevelType w:val="hybridMultilevel"/>
     <w:tmpl w:val="5F84E47A"/>
@@ -11525,7 +11544,7 @@
       </w:rPr>
     </w:lvl>
   </w:abstractNum>
-  <w:abstractNum w:abstractNumId="5">
+  <w:abstractNum w:abstractNumId="5" w15:restartNumberingAfterBreak="0">
     <w:nsid w:val="2D0D1929"/>
     <w:multiLevelType w:val="hybridMultilevel"/>
     <w:tmpl w:val="F0C08E10"/>
@@ -11611,7 +11630,7 @@
       </w:pPr>
     </w:lvl>
   </w:abstractNum>
-  <w:abstractNum w:abstractNumId="6">
+  <w:abstractNum w:abstractNumId="6" w15:restartNumberingAfterBreak="0">
     <w:nsid w:val="2D8801B0"/>
     <w:multiLevelType w:val="multilevel"/>
     <w:tmpl w:val="F98278AA"/>
@@ -11697,7 +11716,7 @@
       </w:pPr>
     </w:lvl>
   </w:abstractNum>
-  <w:abstractNum w:abstractNumId="7">
+  <w:abstractNum w:abstractNumId="7" w15:restartNumberingAfterBreak="0">
     <w:nsid w:val="36065255"/>
     <w:multiLevelType w:val="hybridMultilevel"/>
     <w:tmpl w:val="E5DE3706"/>
@@ -11786,7 +11805,7 @@
       </w:pPr>
     </w:lvl>
   </w:abstractNum>
-  <w:abstractNum w:abstractNumId="8">
+  <w:abstractNum w:abstractNumId="8" w15:restartNumberingAfterBreak="0">
     <w:nsid w:val="37200EC8"/>
     <w:multiLevelType w:val="multilevel"/>
     <w:tmpl w:val="7996044E"/>
@@ -11872,7 +11891,7 @@
       </w:pPr>
     </w:lvl>
   </w:abstractNum>
-  <w:abstractNum w:abstractNumId="9">
+  <w:abstractNum w:abstractNumId="9" w15:restartNumberingAfterBreak="0">
     <w:nsid w:val="585A339F"/>
     <w:multiLevelType w:val="multilevel"/>
     <w:tmpl w:val="49E64AAA"/>
@@ -11958,7 +11977,7 @@
       </w:pPr>
     </w:lvl>
   </w:abstractNum>
-  <w:abstractNum w:abstractNumId="10">
+  <w:abstractNum w:abstractNumId="10" w15:restartNumberingAfterBreak="0">
     <w:nsid w:val="5B0D450E"/>
     <w:multiLevelType w:val="hybridMultilevel"/>
     <w:tmpl w:val="C9F8DF42"/>
@@ -12072,7 +12091,7 @@
       </w:rPr>
     </w:lvl>
   </w:abstractNum>
-  <w:abstractNum w:abstractNumId="11">
+  <w:abstractNum w:abstractNumId="11" w15:restartNumberingAfterBreak="0">
     <w:nsid w:val="603D5B51"/>
     <w:multiLevelType w:val="hybridMultilevel"/>
     <w:tmpl w:val="C93EE842"/>
@@ -12163,7 +12182,7 @@
       </w:pPr>
     </w:lvl>
   </w:abstractNum>
-  <w:abstractNum w:abstractNumId="12">
+  <w:abstractNum w:abstractNumId="12" w15:restartNumberingAfterBreak="0">
     <w:nsid w:val="65C05535"/>
     <w:multiLevelType w:val="hybridMultilevel"/>
     <w:tmpl w:val="8BE445B4"/>
@@ -12249,7 +12268,7 @@
       </w:pPr>
     </w:lvl>
   </w:abstractNum>
-  <w:abstractNum w:abstractNumId="13">
+  <w:abstractNum w:abstractNumId="13" w15:restartNumberingAfterBreak="0">
     <w:nsid w:val="727A7025"/>
     <w:multiLevelType w:val="hybridMultilevel"/>
     <w:tmpl w:val="8BE445B4"/>
@@ -12335,7 +12354,7 @@
       </w:pPr>
     </w:lvl>
   </w:abstractNum>
-  <w:abstractNum w:abstractNumId="14">
+  <w:abstractNum w:abstractNumId="14" w15:restartNumberingAfterBreak="0">
     <w:nsid w:val="75FE54E1"/>
     <w:multiLevelType w:val="hybridMultilevel"/>
     <w:tmpl w:val="8BE445B4"/>
@@ -12421,7 +12440,7 @@
       </w:pPr>
     </w:lvl>
   </w:abstractNum>
-  <w:abstractNum w:abstractNumId="15">
+  <w:abstractNum w:abstractNumId="15" w15:restartNumberingAfterBreak="0">
     <w:nsid w:val="78546E90"/>
     <w:multiLevelType w:val="hybridMultilevel"/>
     <w:tmpl w:val="36EC49AE"/>
@@ -12510,7 +12529,7 @@
       </w:pPr>
     </w:lvl>
   </w:abstractNum>
-  <w:abstractNum w:abstractNumId="16">
+  <w:abstractNum w:abstractNumId="16" w15:restartNumberingAfterBreak="0">
     <w:nsid w:val="7B247154"/>
     <w:multiLevelType w:val="hybridMultilevel"/>
     <w:tmpl w:val="7244321C"/>
@@ -12798,7 +12817,7 @@
 </file>
 
 <file path=word/styles.xml><?xml version="1.0" encoding="utf-8"?>
-<w:styles xmlns:mc="http://schemas.openxmlformats.org/markup-compatibility/2006" xmlns:r="http://schemas.openxmlformats.org/officeDocument/2006/relationships" xmlns:w="http://schemas.openxmlformats.org/wordprocessingml/2006/main" xmlns:w14="http://schemas.microsoft.com/office/word/2010/wordml" mc:Ignorable="w14">
+<w:styles xmlns:mc="http://schemas.openxmlformats.org/markup-compatibility/2006" xmlns:r="http://schemas.openxmlformats.org/officeDocument/2006/relationships" xmlns:w="http://schemas.openxmlformats.org/wordprocessingml/2006/main" xmlns:w14="http://schemas.microsoft.com/office/word/2010/wordml" xmlns:w15="http://schemas.microsoft.com/office/word/2012/wordml" xmlns:w16cid="http://schemas.microsoft.com/office/word/2016/wordml/cid" xmlns:w16se="http://schemas.microsoft.com/office/word/2015/wordml/symex" mc:Ignorable="w14 w15 w16se w16cid">
   <w:docDefaults>
     <w:rPrDefault>
       <w:rPr>
@@ -12814,144 +12833,382 @@
       </w:pPr>
     </w:pPrDefault>
   </w:docDefaults>
-  <w:latentStyles w:defLockedState="0" w:defUIPriority="99" w:defSemiHidden="1" w:defUnhideWhenUsed="1" w:defQFormat="0" w:count="267">
-    <w:lsdException w:name="Normal" w:semiHidden="0" w:uiPriority="0" w:unhideWhenUsed="0" w:qFormat="1"/>
-    <w:lsdException w:name="heading 1" w:semiHidden="0" w:uiPriority="9" w:unhideWhenUsed="0" w:qFormat="1"/>
-    <w:lsdException w:name="heading 2" w:uiPriority="9" w:qFormat="1"/>
-    <w:lsdException w:name="heading 3" w:uiPriority="9" w:qFormat="1"/>
-    <w:lsdException w:name="heading 4" w:uiPriority="9" w:qFormat="1"/>
-    <w:lsdException w:name="heading 5" w:uiPriority="9" w:qFormat="1"/>
-    <w:lsdException w:name="heading 6" w:uiPriority="9" w:qFormat="1"/>
-    <w:lsdException w:name="heading 7" w:uiPriority="9" w:qFormat="1"/>
-    <w:lsdException w:name="heading 8" w:uiPriority="9" w:qFormat="1"/>
-    <w:lsdException w:name="heading 9" w:uiPriority="9" w:qFormat="1"/>
-    <w:lsdException w:name="toc 1" w:uiPriority="39"/>
-    <w:lsdException w:name="toc 2" w:uiPriority="39"/>
-    <w:lsdException w:name="toc 3" w:uiPriority="39"/>
-    <w:lsdException w:name="toc 4" w:uiPriority="39"/>
-    <w:lsdException w:name="toc 5" w:uiPriority="39"/>
-    <w:lsdException w:name="toc 6" w:uiPriority="39"/>
-    <w:lsdException w:name="toc 7" w:uiPriority="39"/>
-    <w:lsdException w:name="toc 8" w:uiPriority="39"/>
-    <w:lsdException w:name="toc 9" w:uiPriority="39"/>
-    <w:lsdException w:name="caption" w:uiPriority="35" w:qFormat="1"/>
-    <w:lsdException w:name="Title" w:semiHidden="0" w:uiPriority="10" w:unhideWhenUsed="0" w:qFormat="1"/>
-    <w:lsdException w:name="Default Paragraph Font" w:uiPriority="1"/>
-    <w:lsdException w:name="Subtitle" w:semiHidden="0" w:uiPriority="11" w:unhideWhenUsed="0" w:qFormat="1"/>
-    <w:lsdException w:name="Strong" w:semiHidden="0" w:uiPriority="22" w:unhideWhenUsed="0" w:qFormat="1"/>
-    <w:lsdException w:name="Emphasis" w:semiHidden="0" w:uiPriority="20" w:unhideWhenUsed="0" w:qFormat="1"/>
-    <w:lsdException w:name="Table Grid" w:uiPriority="59"/>
-    <w:lsdException w:name="Placeholder Text" w:unhideWhenUsed="0"/>
-    <w:lsdException w:name="No Spacing" w:semiHidden="0" w:uiPriority="1" w:unhideWhenUsed="0" w:qFormat="1"/>
-    <w:lsdException w:name="Light Shading" w:semiHidden="0" w:uiPriority="60" w:unhideWhenUsed="0"/>
-    <w:lsdException w:name="Light List" w:semiHidden="0" w:uiPriority="61" w:unhideWhenUsed="0"/>
-    <w:lsdException w:name="Light Grid" w:semiHidden="0" w:uiPriority="62" w:unhideWhenUsed="0"/>
-    <w:lsdException w:name="Medium Shading 1" w:semiHidden="0" w:uiPriority="63" w:unhideWhenUsed="0"/>
-    <w:lsdException w:name="Medium Shading 2" w:semiHidden="0" w:uiPriority="64" w:unhideWhenUsed="0"/>
-    <w:lsdException w:name="Medium List 1" w:semiHidden="0" w:uiPriority="65" w:unhideWhenUsed="0"/>
-    <w:lsdException w:name="Medium List 2" w:semiHidden="0" w:uiPriority="66" w:unhideWhenUsed="0"/>
-    <w:lsdException w:name="Medium Grid 1" w:semiHidden="0" w:uiPriority="67" w:unhideWhenUsed="0"/>
-    <w:lsdException w:name="Medium Grid 2" w:semiHidden="0" w:uiPriority="68" w:unhideWhenUsed="0"/>
-    <w:lsdException w:name="Medium Grid 3" w:semiHidden="0" w:uiPriority="69" w:unhideWhenUsed="0"/>
-    <w:lsdException w:name="Dark List" w:semiHidden="0" w:uiPriority="70" w:unhideWhenUsed="0"/>
-    <w:lsdException w:name="Colorful Shading" w:semiHidden="0" w:uiPriority="71" w:unhideWhenUsed="0"/>
-    <w:lsdException w:name="Colorful List" w:semiHidden="0" w:uiPriority="72" w:unhideWhenUsed="0"/>
-    <w:lsdException w:name="Colorful Grid" w:semiHidden="0" w:uiPriority="73" w:unhideWhenUsed="0"/>
-    <w:lsdException w:name="Light Shading Accent 1" w:semiHidden="0" w:uiPriority="60" w:unhideWhenUsed="0"/>
-    <w:lsdException w:name="Light List Accent 1" w:semiHidden="0" w:uiPriority="61" w:unhideWhenUsed="0"/>
-    <w:lsdException w:name="Light Grid Accent 1" w:semiHidden="0" w:uiPriority="62" w:unhideWhenUsed="0"/>
-    <w:lsdException w:name="Medium Shading 1 Accent 1" w:semiHidden="0" w:uiPriority="63" w:unhideWhenUsed="0"/>
-    <w:lsdException w:name="Medium Shading 2 Accent 1" w:semiHidden="0" w:uiPriority="64" w:unhideWhenUsed="0"/>
-    <w:lsdException w:name="Medium List 1 Accent 1" w:semiHidden="0" w:uiPriority="65" w:unhideWhenUsed="0"/>
-    <w:lsdException w:name="Revision" w:unhideWhenUsed="0"/>
-    <w:lsdException w:name="List Paragraph" w:semiHidden="0" w:uiPriority="34" w:unhideWhenUsed="0" w:qFormat="1"/>
-    <w:lsdException w:name="Quote" w:semiHidden="0" w:uiPriority="29" w:unhideWhenUsed="0" w:qFormat="1"/>
-    <w:lsdException w:name="Intense Quote" w:semiHidden="0" w:uiPriority="30" w:unhideWhenUsed="0" w:qFormat="1"/>
-    <w:lsdException w:name="Medium List 2 Accent 1" w:semiHidden="0" w:uiPriority="66" w:unhideWhenUsed="0"/>
-    <w:lsdException w:name="Medium Grid 1 Accent 1" w:semiHidden="0" w:uiPriority="67" w:unhideWhenUsed="0"/>
-    <w:lsdException w:name="Medium Grid 2 Accent 1" w:semiHidden="0" w:uiPriority="68" w:unhideWhenUsed="0"/>
-    <w:lsdException w:name="Medium Grid 3 Accent 1" w:semiHidden="0" w:uiPriority="69" w:unhideWhenUsed="0"/>
-    <w:lsdException w:name="Dark List Accent 1" w:semiHidden="0" w:uiPriority="70" w:unhideWhenUsed="0"/>
-    <w:lsdException w:name="Colorful Shading Accent 1" w:semiHidden="0" w:uiPriority="71" w:unhideWhenUsed="0"/>
-    <w:lsdException w:name="Colorful List Accent 1" w:semiHidden="0" w:uiPriority="72" w:unhideWhenUsed="0"/>
-    <w:lsdException w:name="Colorful Grid Accent 1" w:semiHidden="0" w:uiPriority="73" w:unhideWhenUsed="0"/>
-    <w:lsdException w:name="Light Shading Accent 2" w:semiHidden="0" w:uiPriority="60" w:unhideWhenUsed="0"/>
-    <w:lsdException w:name="Light List Accent 2" w:semiHidden="0" w:uiPriority="61" w:unhideWhenUsed="0"/>
-    <w:lsdException w:name="Light Grid Accent 2" w:semiHidden="0" w:uiPriority="62" w:unhideWhenUsed="0"/>
-    <w:lsdException w:name="Medium Shading 1 Accent 2" w:semiHidden="0" w:uiPriority="63" w:unhideWhenUsed="0"/>
-    <w:lsdException w:name="Medium Shading 2 Accent 2" w:semiHidden="0" w:uiPriority="64" w:unhideWhenUsed="0"/>
-    <w:lsdException w:name="Medium List 1 Accent 2" w:semiHidden="0" w:uiPriority="65" w:unhideWhenUsed="0"/>
-    <w:lsdException w:name="Medium List 2 Accent 2" w:semiHidden="0" w:uiPriority="66" w:unhideWhenUsed="0"/>
-    <w:lsdException w:name="Medium Grid 1 Accent 2" w:semiHidden="0" w:uiPriority="67" w:unhideWhenUsed="0"/>
-    <w:lsdException w:name="Medium Grid 2 Accent 2" w:semiHidden="0" w:uiPriority="68" w:unhideWhenUsed="0"/>
-    <w:lsdException w:name="Medium Grid 3 Accent 2" w:semiHidden="0" w:uiPriority="69" w:unhideWhenUsed="0"/>
-    <w:lsdException w:name="Dark List Accent 2" w:semiHidden="0" w:uiPriority="70" w:unhideWhenUsed="0"/>
-    <w:lsdException w:name="Colorful Shading Accent 2" w:semiHidden="0" w:uiPriority="71" w:unhideWhenUsed="0"/>
-    <w:lsdException w:name="Colorful List Accent 2" w:semiHidden="0" w:uiPriority="72" w:unhideWhenUsed="0"/>
-    <w:lsdException w:name="Colorful Grid Accent 2" w:semiHidden="0" w:uiPriority="73" w:unhideWhenUsed="0"/>
-    <w:lsdException w:name="Light Shading Accent 3" w:semiHidden="0" w:uiPriority="60" w:unhideWhenUsed="0"/>
-    <w:lsdException w:name="Light List Accent 3" w:semiHidden="0" w:uiPriority="61" w:unhideWhenUsed="0"/>
-    <w:lsdException w:name="Light Grid Accent 3" w:semiHidden="0" w:uiPriority="62" w:unhideWhenUsed="0"/>
-    <w:lsdException w:name="Medium Shading 1 Accent 3" w:semiHidden="0" w:uiPriority="63" w:unhideWhenUsed="0"/>
-    <w:lsdException w:name="Medium Shading 2 Accent 3" w:semiHidden="0" w:uiPriority="64" w:unhideWhenUsed="0"/>
-    <w:lsdException w:name="Medium List 1 Accent 3" w:semiHidden="0" w:uiPriority="65" w:unhideWhenUsed="0"/>
-    <w:lsdException w:name="Medium List 2 Accent 3" w:semiHidden="0" w:uiPriority="66" w:unhideWhenUsed="0"/>
-    <w:lsdException w:name="Medium Grid 1 Accent 3" w:semiHidden="0" w:uiPriority="67" w:unhideWhenUsed="0"/>
-    <w:lsdException w:name="Medium Grid 2 Accent 3" w:semiHidden="0" w:uiPriority="68" w:unhideWhenUsed="0"/>
-    <w:lsdException w:name="Medium Grid 3 Accent 3" w:semiHidden="0" w:uiPriority="69" w:unhideWhenUsed="0"/>
-    <w:lsdException w:name="Dark List Accent 3" w:semiHidden="0" w:uiPriority="70" w:unhideWhenUsed="0"/>
-    <w:lsdException w:name="Colorful Shading Accent 3" w:semiHidden="0" w:uiPriority="71" w:unhideWhenUsed="0"/>
-    <w:lsdException w:name="Colorful List Accent 3" w:semiHidden="0" w:uiPriority="72" w:unhideWhenUsed="0"/>
-    <w:lsdException w:name="Colorful Grid Accent 3" w:semiHidden="0" w:uiPriority="73" w:unhideWhenUsed="0"/>
-    <w:lsdException w:name="Light Shading Accent 4" w:semiHidden="0" w:uiPriority="60" w:unhideWhenUsed="0"/>
-    <w:lsdException w:name="Light List Accent 4" w:semiHidden="0" w:uiPriority="61" w:unhideWhenUsed="0"/>
-    <w:lsdException w:name="Light Grid Accent 4" w:semiHidden="0" w:uiPriority="62" w:unhideWhenUsed="0"/>
-    <w:lsdException w:name="Medium Shading 1 Accent 4" w:semiHidden="0" w:uiPriority="63" w:unhideWhenUsed="0"/>
-    <w:lsdException w:name="Medium Shading 2 Accent 4" w:semiHidden="0" w:uiPriority="64" w:unhideWhenUsed="0"/>
-    <w:lsdException w:name="Medium List 1 Accent 4" w:semiHidden="0" w:uiPriority="65" w:unhideWhenUsed="0"/>
-    <w:lsdException w:name="Medium List 2 Accent 4" w:semiHidden="0" w:uiPriority="66" w:unhideWhenUsed="0"/>
-    <w:lsdException w:name="Medium Grid 1 Accent 4" w:semiHidden="0" w:uiPriority="67" w:unhideWhenUsed="0"/>
-    <w:lsdException w:name="Medium Grid 2 Accent 4" w:semiHidden="0" w:uiPriority="68" w:unhideWhenUsed="0"/>
-    <w:lsdException w:name="Medium Grid 3 Accent 4" w:semiHidden="0" w:uiPriority="69" w:unhideWhenUsed="0"/>
-    <w:lsdException w:name="Dark List Accent 4" w:semiHidden="0" w:uiPriority="70" w:unhideWhenUsed="0"/>
-    <w:lsdException w:name="Colorful Shading Accent 4" w:semiHidden="0" w:uiPriority="71" w:unhideWhenUsed="0"/>
-    <w:lsdException w:name="Colorful List Accent 4" w:semiHidden="0" w:uiPriority="72" w:unhideWhenUsed="0"/>
-    <w:lsdException w:name="Colorful Grid Accent 4" w:semiHidden="0" w:uiPriority="73" w:unhideWhenUsed="0"/>
-    <w:lsdException w:name="Light Shading Accent 5" w:semiHidden="0" w:uiPriority="60" w:unhideWhenUsed="0"/>
-    <w:lsdException w:name="Light List Accent 5" w:semiHidden="0" w:uiPriority="61" w:unhideWhenUsed="0"/>
-    <w:lsdException w:name="Light Grid Accent 5" w:semiHidden="0" w:uiPriority="62" w:unhideWhenUsed="0"/>
-    <w:lsdException w:name="Medium Shading 1 Accent 5" w:semiHidden="0" w:uiPriority="63" w:unhideWhenUsed="0"/>
-    <w:lsdException w:name="Medium Shading 2 Accent 5" w:semiHidden="0" w:uiPriority="64" w:unhideWhenUsed="0"/>
-    <w:lsdException w:name="Medium List 1 Accent 5" w:semiHidden="0" w:uiPriority="65" w:unhideWhenUsed="0"/>
-    <w:lsdException w:name="Medium List 2 Accent 5" w:semiHidden="0" w:uiPriority="66" w:unhideWhenUsed="0"/>
-    <w:lsdException w:name="Medium Grid 1 Accent 5" w:semiHidden="0" w:uiPriority="67" w:unhideWhenUsed="0"/>
-    <w:lsdException w:name="Medium Grid 2 Accent 5" w:semiHidden="0" w:uiPriority="68" w:unhideWhenUsed="0"/>
-    <w:lsdException w:name="Medium Grid 3 Accent 5" w:semiHidden="0" w:uiPriority="69" w:unhideWhenUsed="0"/>
-    <w:lsdException w:name="Dark List Accent 5" w:semiHidden="0" w:uiPriority="70" w:unhideWhenUsed="0"/>
-    <w:lsdException w:name="Colorful Shading Accent 5" w:semiHidden="0" w:uiPriority="71" w:unhideWhenUsed="0"/>
-    <w:lsdException w:name="Colorful List Accent 5" w:semiHidden="0" w:uiPriority="72" w:unhideWhenUsed="0"/>
-    <w:lsdException w:name="Colorful Grid Accent 5" w:semiHidden="0" w:uiPriority="73" w:unhideWhenUsed="0"/>
-    <w:lsdException w:name="Light Shading Accent 6" w:semiHidden="0" w:uiPriority="60" w:unhideWhenUsed="0"/>
-    <w:lsdException w:name="Light List Accent 6" w:semiHidden="0" w:uiPriority="61" w:unhideWhenUsed="0"/>
-    <w:lsdException w:name="Light Grid Accent 6" w:semiHidden="0" w:uiPriority="62" w:unhideWhenUsed="0"/>
-    <w:lsdException w:name="Medium Shading 1 Accent 6" w:semiHidden="0" w:uiPriority="63" w:unhideWhenUsed="0"/>
-    <w:lsdException w:name="Medium Shading 2 Accent 6" w:semiHidden="0" w:uiPriority="64" w:unhideWhenUsed="0"/>
-    <w:lsdException w:name="Medium List 1 Accent 6" w:semiHidden="0" w:uiPriority="65" w:unhideWhenUsed="0"/>
-    <w:lsdException w:name="Medium List 2 Accent 6" w:semiHidden="0" w:uiPriority="66" w:unhideWhenUsed="0"/>
-    <w:lsdException w:name="Medium Grid 1 Accent 6" w:semiHidden="0" w:uiPriority="67" w:unhideWhenUsed="0"/>
-    <w:lsdException w:name="Medium Grid 2 Accent 6" w:semiHidden="0" w:uiPriority="68" w:unhideWhenUsed="0"/>
-    <w:lsdException w:name="Medium Grid 3 Accent 6" w:semiHidden="0" w:uiPriority="69" w:unhideWhenUsed="0"/>
-    <w:lsdException w:name="Dark List Accent 6" w:semiHidden="0" w:uiPriority="70" w:unhideWhenUsed="0"/>
-    <w:lsdException w:name="Colorful Shading Accent 6" w:semiHidden="0" w:uiPriority="71" w:unhideWhenUsed="0"/>
-    <w:lsdException w:name="Colorful List Accent 6" w:semiHidden="0" w:uiPriority="72" w:unhideWhenUsed="0"/>
-    <w:lsdException w:name="Colorful Grid Accent 6" w:semiHidden="0" w:uiPriority="73" w:unhideWhenUsed="0"/>
-    <w:lsdException w:name="Subtle Emphasis" w:semiHidden="0" w:uiPriority="19" w:unhideWhenUsed="0" w:qFormat="1"/>
-    <w:lsdException w:name="Intense Emphasis" w:semiHidden="0" w:uiPriority="21" w:unhideWhenUsed="0" w:qFormat="1"/>
-    <w:lsdException w:name="Subtle Reference" w:semiHidden="0" w:uiPriority="31" w:unhideWhenUsed="0" w:qFormat="1"/>
-    <w:lsdException w:name="Intense Reference" w:semiHidden="0" w:uiPriority="32" w:unhideWhenUsed="0" w:qFormat="1"/>
-    <w:lsdException w:name="Book Title" w:semiHidden="0" w:uiPriority="33" w:unhideWhenUsed="0" w:qFormat="1"/>
-    <w:lsdException w:name="Bibliography" w:uiPriority="37"/>
-    <w:lsdException w:name="TOC Heading" w:uiPriority="39" w:qFormat="1"/>
+  <w:latentStyles w:defLockedState="0" w:defUIPriority="99" w:defSemiHidden="0" w:defUnhideWhenUsed="0" w:defQFormat="0" w:count="375">
+    <w:lsdException w:name="Normal" w:uiPriority="0" w:qFormat="1"/>
+    <w:lsdException w:name="heading 1" w:uiPriority="9" w:qFormat="1"/>
+    <w:lsdException w:name="heading 2" w:semiHidden="1" w:uiPriority="9" w:unhideWhenUsed="1" w:qFormat="1"/>
+    <w:lsdException w:name="heading 3" w:semiHidden="1" w:uiPriority="9" w:unhideWhenUsed="1" w:qFormat="1"/>
+    <w:lsdException w:name="heading 4" w:semiHidden="1" w:uiPriority="9" w:unhideWhenUsed="1" w:qFormat="1"/>
+    <w:lsdException w:name="heading 5" w:semiHidden="1" w:uiPriority="9" w:unhideWhenUsed="1" w:qFormat="1"/>
+    <w:lsdException w:name="heading 6" w:semiHidden="1" w:uiPriority="9" w:unhideWhenUsed="1" w:qFormat="1"/>
+    <w:lsdException w:name="heading 7" w:semiHidden="1" w:uiPriority="9" w:unhideWhenUsed="1" w:qFormat="1"/>
+    <w:lsdException w:name="heading 8" w:semiHidden="1" w:uiPriority="9" w:unhideWhenUsed="1" w:qFormat="1"/>
+    <w:lsdException w:name="heading 9" w:semiHidden="1" w:uiPriority="9" w:unhideWhenUsed="1" w:qFormat="1"/>
+    <w:lsdException w:name="index 1" w:semiHidden="1" w:unhideWhenUsed="1"/>
+    <w:lsdException w:name="index 2" w:semiHidden="1" w:unhideWhenUsed="1"/>
+    <w:lsdException w:name="index 3" w:semiHidden="1" w:unhideWhenUsed="1"/>
+    <w:lsdException w:name="index 4" w:semiHidden="1" w:unhideWhenUsed="1"/>
+    <w:lsdException w:name="index 5" w:semiHidden="1" w:unhideWhenUsed="1"/>
+    <w:lsdException w:name="index 6" w:semiHidden="1" w:unhideWhenUsed="1"/>
+    <w:lsdException w:name="index 7" w:semiHidden="1" w:unhideWhenUsed="1"/>
+    <w:lsdException w:name="index 8" w:semiHidden="1" w:unhideWhenUsed="1"/>
+    <w:lsdException w:name="index 9" w:semiHidden="1" w:unhideWhenUsed="1"/>
+    <w:lsdException w:name="toc 1" w:semiHidden="1" w:uiPriority="39" w:unhideWhenUsed="1"/>
+    <w:lsdException w:name="toc 2" w:semiHidden="1" w:uiPriority="39" w:unhideWhenUsed="1"/>
+    <w:lsdException w:name="toc 3" w:semiHidden="1" w:uiPriority="39" w:unhideWhenUsed="1"/>
+    <w:lsdException w:name="toc 4" w:semiHidden="1" w:uiPriority="39" w:unhideWhenUsed="1"/>
+    <w:lsdException w:name="toc 5" w:semiHidden="1" w:uiPriority="39" w:unhideWhenUsed="1"/>
+    <w:lsdException w:name="toc 6" w:semiHidden="1" w:uiPriority="39" w:unhideWhenUsed="1"/>
+    <w:lsdException w:name="toc 7" w:semiHidden="1" w:uiPriority="39" w:unhideWhenUsed="1"/>
+    <w:lsdException w:name="toc 8" w:semiHidden="1" w:uiPriority="39" w:unhideWhenUsed="1"/>
+    <w:lsdException w:name="toc 9" w:semiHidden="1" w:uiPriority="39" w:unhideWhenUsed="1"/>
+    <w:lsdException w:name="Normal Indent" w:semiHidden="1" w:unhideWhenUsed="1"/>
+    <w:lsdException w:name="footnote text" w:semiHidden="1" w:unhideWhenUsed="1"/>
+    <w:lsdException w:name="annotation text" w:semiHidden="1" w:unhideWhenUsed="1"/>
+    <w:lsdException w:name="header" w:semiHidden="1" w:unhideWhenUsed="1"/>
+    <w:lsdException w:name="footer" w:semiHidden="1" w:unhideWhenUsed="1"/>
+    <w:lsdException w:name="index heading" w:semiHidden="1" w:unhideWhenUsed="1"/>
+    <w:lsdException w:name="caption" w:semiHidden="1" w:uiPriority="35" w:unhideWhenUsed="1" w:qFormat="1"/>
+    <w:lsdException w:name="table of figures" w:semiHidden="1" w:unhideWhenUsed="1"/>
+    <w:lsdException w:name="envelope address" w:semiHidden="1" w:unhideWhenUsed="1"/>
+    <w:lsdException w:name="envelope return" w:semiHidden="1" w:unhideWhenUsed="1"/>
+    <w:lsdException w:name="footnote reference" w:semiHidden="1" w:unhideWhenUsed="1"/>
+    <w:lsdException w:name="annotation reference" w:semiHidden="1" w:unhideWhenUsed="1"/>
+    <w:lsdException w:name="line number" w:semiHidden="1" w:unhideWhenUsed="1"/>
+    <w:lsdException w:name="page number" w:semiHidden="1" w:unhideWhenUsed="1"/>
+    <w:lsdException w:name="endnote reference" w:semiHidden="1" w:unhideWhenUsed="1"/>
+    <w:lsdException w:name="endnote text" w:semiHidden="1" w:unhideWhenUsed="1"/>
+    <w:lsdException w:name="table of authorities" w:semiHidden="1" w:unhideWhenUsed="1"/>
+    <w:lsdException w:name="macro" w:semiHidden="1" w:unhideWhenUsed="1"/>
+    <w:lsdException w:name="toa heading" w:semiHidden="1" w:unhideWhenUsed="1"/>
+    <w:lsdException w:name="List" w:semiHidden="1" w:unhideWhenUsed="1"/>
+    <w:lsdException w:name="List Bullet" w:semiHidden="1" w:unhideWhenUsed="1"/>
+    <w:lsdException w:name="List Number" w:semiHidden="1" w:unhideWhenUsed="1"/>
+    <w:lsdException w:name="List 2" w:semiHidden="1" w:unhideWhenUsed="1"/>
+    <w:lsdException w:name="List 3" w:semiHidden="1" w:unhideWhenUsed="1"/>
+    <w:lsdException w:name="List 4" w:semiHidden="1" w:unhideWhenUsed="1"/>
+    <w:lsdException w:name="List 5" w:semiHidden="1" w:unhideWhenUsed="1"/>
+    <w:lsdException w:name="List Bullet 2" w:semiHidden="1" w:unhideWhenUsed="1"/>
+    <w:lsdException w:name="List Bullet 3" w:semiHidden="1" w:unhideWhenUsed="1"/>
+    <w:lsdException w:name="List Bullet 4" w:semiHidden="1" w:unhideWhenUsed="1"/>
+    <w:lsdException w:name="List Bullet 5" w:semiHidden="1" w:unhideWhenUsed="1"/>
+    <w:lsdException w:name="List Number 2" w:semiHidden="1" w:unhideWhenUsed="1"/>
+    <w:lsdException w:name="List Number 3" w:semiHidden="1" w:unhideWhenUsed="1"/>
+    <w:lsdException w:name="List Number 4" w:semiHidden="1" w:unhideWhenUsed="1"/>
+    <w:lsdException w:name="List Number 5" w:semiHidden="1" w:unhideWhenUsed="1"/>
+    <w:lsdException w:name="Title" w:uiPriority="10" w:qFormat="1"/>
+    <w:lsdException w:name="Closing" w:semiHidden="1" w:unhideWhenUsed="1"/>
+    <w:lsdException w:name="Signature" w:semiHidden="1" w:unhideWhenUsed="1"/>
+    <w:lsdException w:name="Default Paragraph Font" w:semiHidden="1" w:uiPriority="1" w:unhideWhenUsed="1"/>
+    <w:lsdException w:name="Body Text" w:semiHidden="1" w:unhideWhenUsed="1"/>
+    <w:lsdException w:name="Body Text Indent" w:semiHidden="1" w:unhideWhenUsed="1"/>
+    <w:lsdException w:name="List Continue" w:semiHidden="1" w:unhideWhenUsed="1"/>
+    <w:lsdException w:name="List Continue 2" w:semiHidden="1" w:unhideWhenUsed="1"/>
+    <w:lsdException w:name="List Continue 3" w:semiHidden="1" w:unhideWhenUsed="1"/>
+    <w:lsdException w:name="List Continue 4" w:semiHidden="1" w:unhideWhenUsed="1"/>
+    <w:lsdException w:name="List Continue 5" w:semiHidden="1" w:unhideWhenUsed="1"/>
+    <w:lsdException w:name="Message Header" w:semiHidden="1" w:unhideWhenUsed="1"/>
+    <w:lsdException w:name="Subtitle" w:uiPriority="11" w:qFormat="1"/>
+    <w:lsdException w:name="Salutation" w:semiHidden="1" w:unhideWhenUsed="1"/>
+    <w:lsdException w:name="Date" w:semiHidden="1" w:unhideWhenUsed="1"/>
+    <w:lsdException w:name="Body Text First Indent" w:semiHidden="1" w:unhideWhenUsed="1"/>
+    <w:lsdException w:name="Body Text First Indent 2" w:semiHidden="1" w:unhideWhenUsed="1"/>
+    <w:lsdException w:name="Note Heading" w:semiHidden="1" w:unhideWhenUsed="1"/>
+    <w:lsdException w:name="Body Text 2" w:semiHidden="1" w:unhideWhenUsed="1"/>
+    <w:lsdException w:name="Body Text 3" w:semiHidden="1" w:unhideWhenUsed="1"/>
+    <w:lsdException w:name="Body Text Indent 2" w:semiHidden="1" w:unhideWhenUsed="1"/>
+    <w:lsdException w:name="Body Text Indent 3" w:semiHidden="1" w:unhideWhenUsed="1"/>
+    <w:lsdException w:name="Block Text" w:semiHidden="1" w:unhideWhenUsed="1"/>
+    <w:lsdException w:name="Hyperlink" w:semiHidden="1" w:unhideWhenUsed="1"/>
+    <w:lsdException w:name="FollowedHyperlink" w:semiHidden="1" w:unhideWhenUsed="1"/>
+    <w:lsdException w:name="Strong" w:uiPriority="22" w:qFormat="1"/>
+    <w:lsdException w:name="Emphasis" w:uiPriority="20" w:qFormat="1"/>
+    <w:lsdException w:name="Document Map" w:semiHidden="1" w:unhideWhenUsed="1"/>
+    <w:lsdException w:name="Plain Text" w:semiHidden="1" w:unhideWhenUsed="1"/>
+    <w:lsdException w:name="E-mail Signature" w:semiHidden="1" w:unhideWhenUsed="1"/>
+    <w:lsdException w:name="HTML Top of Form" w:semiHidden="1" w:unhideWhenUsed="1"/>
+    <w:lsdException w:name="HTML Bottom of Form" w:semiHidden="1" w:unhideWhenUsed="1"/>
+    <w:lsdException w:name="Normal (Web)" w:semiHidden="1" w:unhideWhenUsed="1"/>
+    <w:lsdException w:name="HTML Acronym" w:semiHidden="1" w:unhideWhenUsed="1"/>
+    <w:lsdException w:name="HTML Address" w:semiHidden="1" w:unhideWhenUsed="1"/>
+    <w:lsdException w:name="HTML Cite" w:semiHidden="1" w:unhideWhenUsed="1"/>
+    <w:lsdException w:name="HTML Code" w:semiHidden="1" w:unhideWhenUsed="1"/>
+    <w:lsdException w:name="HTML Definition" w:semiHidden="1" w:unhideWhenUsed="1"/>
+    <w:lsdException w:name="HTML Keyboard" w:semiHidden="1" w:unhideWhenUsed="1"/>
+    <w:lsdException w:name="HTML Preformatted" w:semiHidden="1" w:unhideWhenUsed="1"/>
+    <w:lsdException w:name="HTML Sample" w:semiHidden="1" w:unhideWhenUsed="1"/>
+    <w:lsdException w:name="HTML Typewriter" w:semiHidden="1" w:unhideWhenUsed="1"/>
+    <w:lsdException w:name="HTML Variable" w:semiHidden="1" w:unhideWhenUsed="1"/>
+    <w:lsdException w:name="Normal Table" w:semiHidden="1" w:unhideWhenUsed="1"/>
+    <w:lsdException w:name="annotation subject" w:semiHidden="1" w:unhideWhenUsed="1"/>
+    <w:lsdException w:name="No List" w:semiHidden="1" w:unhideWhenUsed="1"/>
+    <w:lsdException w:name="Outline List 1" w:semiHidden="1" w:unhideWhenUsed="1"/>
+    <w:lsdException w:name="Outline List 2" w:semiHidden="1" w:unhideWhenUsed="1"/>
+    <w:lsdException w:name="Outline List 3" w:semiHidden="1" w:unhideWhenUsed="1"/>
+    <w:lsdException w:name="Table Simple 1" w:semiHidden="1" w:unhideWhenUsed="1"/>
+    <w:lsdException w:name="Table Simple 2" w:semiHidden="1" w:unhideWhenUsed="1"/>
+    <w:lsdException w:name="Table Simple 3" w:semiHidden="1" w:unhideWhenUsed="1"/>
+    <w:lsdException w:name="Table Classic 1" w:semiHidden="1" w:unhideWhenUsed="1"/>
+    <w:lsdException w:name="Table Classic 2" w:semiHidden="1" w:unhideWhenUsed="1"/>
+    <w:lsdException w:name="Table Classic 3" w:semiHidden="1" w:unhideWhenUsed="1"/>
+    <w:lsdException w:name="Table Classic 4" w:semiHidden="1" w:unhideWhenUsed="1"/>
+    <w:lsdException w:name="Table Colorful 1" w:semiHidden="1" w:unhideWhenUsed="1"/>
+    <w:lsdException w:name="Table Colorful 2" w:semiHidden="1" w:unhideWhenUsed="1"/>
+    <w:lsdException w:name="Table Colorful 3" w:semiHidden="1" w:unhideWhenUsed="1"/>
+    <w:lsdException w:name="Table Columns 1" w:semiHidden="1" w:unhideWhenUsed="1"/>
+    <w:lsdException w:name="Table Columns 2" w:semiHidden="1" w:unhideWhenUsed="1"/>
+    <w:lsdException w:name="Table Columns 3" w:semiHidden="1" w:unhideWhenUsed="1"/>
+    <w:lsdException w:name="Table Columns 4" w:semiHidden="1" w:unhideWhenUsed="1"/>
+    <w:lsdException w:name="Table Columns 5" w:semiHidden="1" w:unhideWhenUsed="1"/>
+    <w:lsdException w:name="Table Grid 1" w:semiHidden="1" w:unhideWhenUsed="1"/>
+    <w:lsdException w:name="Table Grid 2" w:semiHidden="1" w:unhideWhenUsed="1"/>
+    <w:lsdException w:name="Table Grid 3" w:semiHidden="1" w:unhideWhenUsed="1"/>
+    <w:lsdException w:name="Table Grid 4" w:semiHidden="1" w:unhideWhenUsed="1"/>
+    <w:lsdException w:name="Table Grid 5" w:semiHidden="1" w:unhideWhenUsed="1"/>
+    <w:lsdException w:name="Table Grid 6" w:semiHidden="1" w:unhideWhenUsed="1"/>
+    <w:lsdException w:name="Table Grid 7" w:semiHidden="1" w:unhideWhenUsed="1"/>
+    <w:lsdException w:name="Table Grid 8" w:semiHidden="1" w:unhideWhenUsed="1"/>
+    <w:lsdException w:name="Table List 1" w:semiHidden="1" w:unhideWhenUsed="1"/>
+    <w:lsdException w:name="Table List 2" w:semiHidden="1" w:unhideWhenUsed="1"/>
+    <w:lsdException w:name="Table List 3" w:semiHidden="1" w:unhideWhenUsed="1"/>
+    <w:lsdException w:name="Table List 4" w:semiHidden="1" w:unhideWhenUsed="1"/>
+    <w:lsdException w:name="Table List 5" w:semiHidden="1" w:unhideWhenUsed="1"/>
+    <w:lsdException w:name="Table List 6" w:semiHidden="1" w:unhideWhenUsed="1"/>
+    <w:lsdException w:name="Table List 7" w:semiHidden="1" w:unhideWhenUsed="1"/>
+    <w:lsdException w:name="Table List 8" w:semiHidden="1" w:unhideWhenUsed="1"/>
+    <w:lsdException w:name="Table 3D effects 1" w:semiHidden="1" w:unhideWhenUsed="1"/>
+    <w:lsdException w:name="Table 3D effects 2" w:semiHidden="1" w:unhideWhenUsed="1"/>
+    <w:lsdException w:name="Table 3D effects 3" w:semiHidden="1" w:unhideWhenUsed="1"/>
+    <w:lsdException w:name="Table Contemporary" w:semiHidden="1" w:unhideWhenUsed="1"/>
+    <w:lsdException w:name="Table Elegant" w:semiHidden="1" w:unhideWhenUsed="1"/>
+    <w:lsdException w:name="Table Professional" w:semiHidden="1" w:unhideWhenUsed="1"/>
+    <w:lsdException w:name="Table Subtle 1" w:semiHidden="1" w:unhideWhenUsed="1"/>
+    <w:lsdException w:name="Table Subtle 2" w:semiHidden="1" w:unhideWhenUsed="1"/>
+    <w:lsdException w:name="Table Web 1" w:semiHidden="1" w:unhideWhenUsed="1"/>
+    <w:lsdException w:name="Table Web 2" w:semiHidden="1" w:unhideWhenUsed="1"/>
+    <w:lsdException w:name="Table Web 3" w:semiHidden="1" w:unhideWhenUsed="1"/>
+    <w:lsdException w:name="Balloon Text" w:semiHidden="1" w:unhideWhenUsed="1"/>
+    <w:lsdException w:name="Table Grid" w:semiHidden="1" w:uiPriority="59" w:unhideWhenUsed="1"/>
+    <w:lsdException w:name="Table Theme" w:semiHidden="1" w:unhideWhenUsed="1"/>
+    <w:lsdException w:name="Placeholder Text" w:semiHidden="1"/>
+    <w:lsdException w:name="No Spacing" w:uiPriority="1" w:qFormat="1"/>
+    <w:lsdException w:name="Light Shading" w:uiPriority="60"/>
+    <w:lsdException w:name="Light List" w:uiPriority="61"/>
+    <w:lsdException w:name="Light Grid" w:uiPriority="62"/>
+    <w:lsdException w:name="Medium Shading 1" w:uiPriority="63"/>
+    <w:lsdException w:name="Medium Shading 2" w:uiPriority="64"/>
+    <w:lsdException w:name="Medium List 1" w:uiPriority="65"/>
+    <w:lsdException w:name="Medium List 2" w:uiPriority="66"/>
+    <w:lsdException w:name="Medium Grid 1" w:uiPriority="67"/>
+    <w:lsdException w:name="Medium Grid 2" w:uiPriority="68"/>
+    <w:lsdException w:name="Medium Grid 3" w:uiPriority="69"/>
+    <w:lsdException w:name="Dark List" w:uiPriority="70"/>
+    <w:lsdException w:name="Colorful Shading" w:uiPriority="71"/>
+    <w:lsdException w:name="Colorful List" w:uiPriority="72"/>
+    <w:lsdException w:name="Colorful Grid" w:uiPriority="73"/>
+    <w:lsdException w:name="Light Shading Accent 1" w:uiPriority="60"/>
+    <w:lsdException w:name="Light List Accent 1" w:uiPriority="61"/>
+    <w:lsdException w:name="Light Grid Accent 1" w:uiPriority="62"/>
+    <w:lsdException w:name="Medium Shading 1 Accent 1" w:uiPriority="63"/>
+    <w:lsdException w:name="Medium Shading 2 Accent 1" w:uiPriority="64"/>
+    <w:lsdException w:name="Medium List 1 Accent 1" w:uiPriority="65"/>
+    <w:lsdException w:name="Revision" w:semiHidden="1"/>
+    <w:lsdException w:name="List Paragraph" w:uiPriority="34" w:qFormat="1"/>
+    <w:lsdException w:name="Quote" w:uiPriority="29" w:qFormat="1"/>
+    <w:lsdException w:name="Intense Quote" w:uiPriority="30" w:qFormat="1"/>
+    <w:lsdException w:name="Medium List 2 Accent 1" w:uiPriority="66"/>
+    <w:lsdException w:name="Medium Grid 1 Accent 1" w:uiPriority="67"/>
+    <w:lsdException w:name="Medium Grid 2 Accent 1" w:uiPriority="68"/>
+    <w:lsdException w:name="Medium Grid 3 Accent 1" w:uiPriority="69"/>
+    <w:lsdException w:name="Dark List Accent 1" w:uiPriority="70"/>
+    <w:lsdException w:name="Colorful Shading Accent 1" w:uiPriority="71"/>
+    <w:lsdException w:name="Colorful List Accent 1" w:uiPriority="72"/>
+    <w:lsdException w:name="Colorful Grid Accent 1" w:uiPriority="73"/>
+    <w:lsdException w:name="Light Shading Accent 2" w:uiPriority="60"/>
+    <w:lsdException w:name="Light List Accent 2" w:uiPriority="61"/>
+    <w:lsdException w:name="Light Grid Accent 2" w:uiPriority="62"/>
+    <w:lsdException w:name="Medium Shading 1 Accent 2" w:uiPriority="63"/>
+    <w:lsdException w:name="Medium Shading 2 Accent 2" w:uiPriority="64"/>
+    <w:lsdException w:name="Medium List 1 Accent 2" w:uiPriority="65"/>
+    <w:lsdException w:name="Medium List 2 Accent 2" w:uiPriority="66"/>
+    <w:lsdException w:name="Medium Grid 1 Accent 2" w:uiPriority="67"/>
+    <w:lsdException w:name="Medium Grid 2 Accent 2" w:uiPriority="68"/>
+    <w:lsdException w:name="Medium Grid 3 Accent 2" w:uiPriority="69"/>
+    <w:lsdException w:name="Dark List Accent 2" w:uiPriority="70"/>
+    <w:lsdException w:name="Colorful Shading Accent 2" w:uiPriority="71"/>
+    <w:lsdException w:name="Colorful List Accent 2" w:uiPriority="72"/>
+    <w:lsdException w:name="Colorful Grid Accent 2" w:uiPriority="73"/>
+    <w:lsdException w:name="Light Shading Accent 3" w:uiPriority="60"/>
+    <w:lsdException w:name="Light List Accent 3" w:uiPriority="61"/>
+    <w:lsdException w:name="Light Grid Accent 3" w:uiPriority="62"/>
+    <w:lsdException w:name="Medium Shading 1 Accent 3" w:uiPriority="63"/>
+    <w:lsdException w:name="Medium Shading 2 Accent 3" w:uiPriority="64"/>
+    <w:lsdException w:name="Medium List 1 Accent 3" w:uiPriority="65"/>
+    <w:lsdException w:name="Medium List 2 Accent 3" w:uiPriority="66"/>
+    <w:lsdException w:name="Medium Grid 1 Accent 3" w:uiPriority="67"/>
+    <w:lsdException w:name="Medium Grid 2 Accent 3" w:uiPriority="68"/>
+    <w:lsdException w:name="Medium Grid 3 Accent 3" w:uiPriority="69"/>
+    <w:lsdException w:name="Dark List Accent 3" w:uiPriority="70"/>
+    <w:lsdException w:name="Colorful Shading Accent 3" w:uiPriority="71"/>
+    <w:lsdException w:name="Colorful List Accent 3" w:uiPriority="72"/>
+    <w:lsdException w:name="Colorful Grid Accent 3" w:uiPriority="73"/>
+    <w:lsdException w:name="Light Shading Accent 4" w:uiPriority="60"/>
+    <w:lsdException w:name="Light List Accent 4" w:uiPriority="61"/>
+    <w:lsdException w:name="Light Grid Accent 4" w:uiPriority="62"/>
+    <w:lsdException w:name="Medium Shading 1 Accent 4" w:uiPriority="63"/>
+    <w:lsdException w:name="Medium Shading 2 Accent 4" w:uiPriority="64"/>
+    <w:lsdException w:name="Medium List 1 Accent 4" w:uiPriority="65"/>
+    <w:lsdException w:name="Medium List 2 Accent 4" w:uiPriority="66"/>
+    <w:lsdException w:name="Medium Grid 1 Accent 4" w:uiPriority="67"/>
+    <w:lsdException w:name="Medium Grid 2 Accent 4" w:uiPriority="68"/>
+    <w:lsdException w:name="Medium Grid 3 Accent 4" w:uiPriority="69"/>
+    <w:lsdException w:name="Dark List Accent 4" w:uiPriority="70"/>
+    <w:lsdException w:name="Colorful Shading Accent 4" w:uiPriority="71"/>
+    <w:lsdException w:name="Colorful List Accent 4" w:uiPriority="72"/>
+    <w:lsdException w:name="Colorful Grid Accent 4" w:uiPriority="73"/>
+    <w:lsdException w:name="Light Shading Accent 5" w:uiPriority="60"/>
+    <w:lsdException w:name="Light List Accent 5" w:uiPriority="61"/>
+    <w:lsdException w:name="Light Grid Accent 5" w:uiPriority="62"/>
+    <w:lsdException w:name="Medium Shading 1 Accent 5" w:uiPriority="63"/>
+    <w:lsdException w:name="Medium Shading 2 Accent 5" w:uiPriority="64"/>
+    <w:lsdException w:name="Medium List 1 Accent 5" w:uiPriority="65"/>
+    <w:lsdException w:name="Medium List 2 Accent 5" w:uiPriority="66"/>
+    <w:lsdException w:name="Medium Grid 1 Accent 5" w:uiPriority="67"/>
+    <w:lsdException w:name="Medium Grid 2 Accent 5" w:uiPriority="68"/>
+    <w:lsdException w:name="Medium Grid 3 Accent 5" w:uiPriority="69"/>
+    <w:lsdException w:name="Dark List Accent 5" w:uiPriority="70"/>
+    <w:lsdException w:name="Colorful Shading Accent 5" w:uiPriority="71"/>
+    <w:lsdException w:name="Colorful List Accent 5" w:uiPriority="72"/>
+    <w:lsdException w:name="Colorful Grid Accent 5" w:uiPriority="73"/>
+    <w:lsdException w:name="Light Shading Accent 6" w:uiPriority="60"/>
+    <w:lsdException w:name="Light List Accent 6" w:uiPriority="61"/>
+    <w:lsdException w:name="Light Grid Accent 6" w:uiPriority="62"/>
+    <w:lsdException w:name="Medium Shading 1 Accent 6" w:uiPriority="63"/>
+    <w:lsdException w:name="Medium Shading 2 Accent 6" w:uiPriority="64"/>
+    <w:lsdException w:name="Medium List 1 Accent 6" w:uiPriority="65"/>
+    <w:lsdException w:name="Medium List 2 Accent 6" w:uiPriority="66"/>
+    <w:lsdException w:name="Medium Grid 1 Accent 6" w:uiPriority="67"/>
+    <w:lsdException w:name="Medium Grid 2 Accent 6" w:uiPriority="68"/>
+    <w:lsdException w:name="Medium Grid 3 Accent 6" w:uiPriority="69"/>
+    <w:lsdException w:name="Dark List Accent 6" w:uiPriority="70"/>
+    <w:lsdException w:name="Colorful Shading Accent 6" w:uiPriority="71"/>
+    <w:lsdException w:name="Colorful List Accent 6" w:uiPriority="72"/>
+    <w:lsdException w:name="Colorful Grid Accent 6" w:uiPriority="73"/>
+    <w:lsdException w:name="Subtle Emphasis" w:uiPriority="19" w:qFormat="1"/>
+    <w:lsdException w:name="Intense Emphasis" w:uiPriority="21" w:qFormat="1"/>
+    <w:lsdException w:name="Subtle Reference" w:uiPriority="31" w:qFormat="1"/>
+    <w:lsdException w:name="Intense Reference" w:uiPriority="32" w:qFormat="1"/>
+    <w:lsdException w:name="Book Title" w:uiPriority="33" w:qFormat="1"/>
+    <w:lsdException w:name="Bibliography" w:semiHidden="1" w:uiPriority="37" w:unhideWhenUsed="1"/>
+    <w:lsdException w:name="TOC Heading" w:semiHidden="1" w:uiPriority="39" w:unhideWhenUsed="1" w:qFormat="1"/>
+    <w:lsdException w:name="Plain Table 1" w:uiPriority="41"/>
+    <w:lsdException w:name="Plain Table 2" w:uiPriority="42"/>
+    <w:lsdException w:name="Plain Table 3" w:uiPriority="43"/>
+    <w:lsdException w:name="Plain Table 4" w:uiPriority="44"/>
+    <w:lsdException w:name="Plain Table 5" w:uiPriority="45"/>
+    <w:lsdException w:name="Grid Table Light" w:uiPriority="40"/>
+    <w:lsdException w:name="Grid Table 1 Light" w:uiPriority="46"/>
+    <w:lsdException w:name="Grid Table 2" w:uiPriority="47"/>
+    <w:lsdException w:name="Grid Table 3" w:uiPriority="48"/>
+    <w:lsdException w:name="Grid Table 4" w:uiPriority="49"/>
+    <w:lsdException w:name="Grid Table 5 Dark" w:uiPriority="50"/>
+    <w:lsdException w:name="Grid Table 6 Colorful" w:uiPriority="51"/>
+    <w:lsdException w:name="Grid Table 7 Colorful" w:uiPriority="52"/>
+    <w:lsdException w:name="Grid Table 1 Light Accent 1" w:uiPriority="46"/>
+    <w:lsdException w:name="Grid Table 2 Accent 1" w:uiPriority="47"/>
+    <w:lsdException w:name="Grid Table 3 Accent 1" w:uiPriority="48"/>
+    <w:lsdException w:name="Grid Table 4 Accent 1" w:uiPriority="49"/>
+    <w:lsdException w:name="Grid Table 5 Dark Accent 1" w:uiPriority="50"/>
+    <w:lsdException w:name="Grid Table 6 Colorful Accent 1" w:uiPriority="51"/>
+    <w:lsdException w:name="Grid Table 7 Colorful Accent 1" w:uiPriority="52"/>
+    <w:lsdException w:name="Grid Table 1 Light Accent 2" w:uiPriority="46"/>
+    <w:lsdException w:name="Grid Table 2 Accent 2" w:uiPriority="47"/>
+    <w:lsdException w:name="Grid Table 3 Accent 2" w:uiPriority="48"/>
+    <w:lsdException w:name="Grid Table 4 Accent 2" w:uiPriority="49"/>
+    <w:lsdException w:name="Grid Table 5 Dark Accent 2" w:uiPriority="50"/>
+    <w:lsdException w:name="Grid Table 6 Colorful Accent 2" w:uiPriority="51"/>
+    <w:lsdException w:name="Grid Table 7 Colorful Accent 2" w:uiPriority="52"/>
+    <w:lsdException w:name="Grid Table 1 Light Accent 3" w:uiPriority="46"/>
+    <w:lsdException w:name="Grid Table 2 Accent 3" w:uiPriority="47"/>
+    <w:lsdException w:name="Grid Table 3 Accent 3" w:uiPriority="48"/>
+    <w:lsdException w:name="Grid Table 4 Accent 3" w:uiPriority="49"/>
+    <w:lsdException w:name="Grid Table 5 Dark Accent 3" w:uiPriority="50"/>
+    <w:lsdException w:name="Grid Table 6 Colorful Accent 3" w:uiPriority="51"/>
+    <w:lsdException w:name="Grid Table 7 Colorful Accent 3" w:uiPriority="52"/>
+    <w:lsdException w:name="Grid Table 1 Light Accent 4" w:uiPriority="46"/>
+    <w:lsdException w:name="Grid Table 2 Accent 4" w:uiPriority="47"/>
+    <w:lsdException w:name="Grid Table 3 Accent 4" w:uiPriority="48"/>
+    <w:lsdException w:name="Grid Table 4 Accent 4" w:uiPriority="49"/>
+    <w:lsdException w:name="Grid Table 5 Dark Accent 4" w:uiPriority="50"/>
+    <w:lsdException w:name="Grid Table 6 Colorful Accent 4" w:uiPriority="51"/>
+    <w:lsdException w:name="Grid Table 7 Colorful Accent 4" w:uiPriority="52"/>
+    <w:lsdException w:name="Grid Table 1 Light Accent 5" w:uiPriority="46"/>
+    <w:lsdException w:name="Grid Table 2 Accent 5" w:uiPriority="47"/>
+    <w:lsdException w:name="Grid Table 3 Accent 5" w:uiPriority="48"/>
+    <w:lsdException w:name="Grid Table 4 Accent 5" w:uiPriority="49"/>
+    <w:lsdException w:name="Grid Table 5 Dark Accent 5" w:uiPriority="50"/>
+    <w:lsdException w:name="Grid Table 6 Colorful Accent 5" w:uiPriority="51"/>
+    <w:lsdException w:name="Grid Table 7 Colorful Accent 5" w:uiPriority="52"/>
+    <w:lsdException w:name="Grid Table 1 Light Accent 6" w:uiPriority="46"/>
+    <w:lsdException w:name="Grid Table 2 Accent 6" w:uiPriority="47"/>
+    <w:lsdException w:name="Grid Table 3 Accent 6" w:uiPriority="48"/>
+    <w:lsdException w:name="Grid Table 4 Accent 6" w:uiPriority="49"/>
+    <w:lsdException w:name="Grid Table 5 Dark Accent 6" w:uiPriority="50"/>
+    <w:lsdException w:name="Grid Table 6 Colorful Accent 6" w:uiPriority="51"/>
+    <w:lsdException w:name="Grid Table 7 Colorful Accent 6" w:uiPriority="52"/>
+    <w:lsdException w:name="List Table 1 Light" w:uiPriority="46"/>
+    <w:lsdException w:name="List Table 2" w:uiPriority="47"/>
+    <w:lsdException w:name="List Table 3" w:uiPriority="48"/>
+    <w:lsdException w:name="List Table 4" w:uiPriority="49"/>
+    <w:lsdException w:name="List Table 5 Dark" w:uiPriority="50"/>
+    <w:lsdException w:name="List Table 6 Colorful" w:uiPriority="51"/>
+    <w:lsdException w:name="List Table 7 Colorful" w:uiPriority="52"/>
+    <w:lsdException w:name="List Table 1 Light Accent 1" w:uiPriority="46"/>
+    <w:lsdException w:name="List Table 2 Accent 1" w:uiPriority="47"/>
+    <w:lsdException w:name="List Table 3 Accent 1" w:uiPriority="48"/>
+    <w:lsdException w:name="List Table 4 Accent 1" w:uiPriority="49"/>
+    <w:lsdException w:name="List Table 5 Dark Accent 1" w:uiPriority="50"/>
+    <w:lsdException w:name="List Table 6 Colorful Accent 1" w:uiPriority="51"/>
+    <w:lsdException w:name="List Table 7 Colorful Accent 1" w:uiPriority="52"/>
+    <w:lsdException w:name="List Table 1 Light Accent 2" w:uiPriority="46"/>
+    <w:lsdException w:name="List Table 2 Accent 2" w:uiPriority="47"/>
+    <w:lsdException w:name="List Table 3 Accent 2" w:uiPriority="48"/>
+    <w:lsdException w:name="List Table 4 Accent 2" w:uiPriority="49"/>
+    <w:lsdException w:name="List Table 5 Dark Accent 2" w:uiPriority="50"/>
+    <w:lsdException w:name="List Table 6 Colorful Accent 2" w:uiPriority="51"/>
+    <w:lsdException w:name="List Table 7 Colorful Accent 2" w:uiPriority="52"/>
+    <w:lsdException w:name="List Table 1 Light Accent 3" w:uiPriority="46"/>
+    <w:lsdException w:name="List Table 2 Accent 3" w:uiPriority="47"/>
+    <w:lsdException w:name="List Table 3 Accent 3" w:uiPriority="48"/>
+    <w:lsdException w:name="List Table 4 Accent 3" w:uiPriority="49"/>
+    <w:lsdException w:name="List Table 5 Dark Accent 3" w:uiPriority="50"/>
+    <w:lsdException w:name="List Table 6 Colorful Accent 3" w:uiPriority="51"/>
+    <w:lsdException w:name="List Table 7 Colorful Accent 3" w:uiPriority="52"/>
+    <w:lsdException w:name="List Table 1 Light Accent 4" w:uiPriority="46"/>
+    <w:lsdException w:name="List Table 2 Accent 4" w:uiPriority="47"/>
+    <w:lsdException w:name="List Table 3 Accent 4" w:uiPriority="48"/>
+    <w:lsdException w:name="List Table 4 Accent 4" w:uiPriority="49"/>
+    <w:lsdException w:name="List Table 5 Dark Accent 4" w:uiPriority="50"/>
+    <w:lsdException w:name="List Table 6 Colorful Accent 4" w:uiPriority="51"/>
+    <w:lsdException w:name="List Table 7 Colorful Accent 4" w:uiPriority="52"/>
+    <w:lsdException w:name="List Table 1 Light Accent 5" w:uiPriority="46"/>
+    <w:lsdException w:name="List Table 2 Accent 5" w:uiPriority="47"/>
+    <w:lsdException w:name="List Table 3 Accent 5" w:uiPriority="48"/>
+    <w:lsdException w:name="List Table 4 Accent 5" w:uiPriority="49"/>
+    <w:lsdException w:name="List Table 5 Dark Accent 5" w:uiPriority="50"/>
+    <w:lsdException w:name="List Table 6 Colorful Accent 5" w:uiPriority="51"/>
+    <w:lsdException w:name="List Table 7 Colorful Accent 5" w:uiPriority="52"/>
+    <w:lsdException w:name="List Table 1 Light Accent 6" w:uiPriority="46"/>
+    <w:lsdException w:name="List Table 2 Accent 6" w:uiPriority="47"/>
+    <w:lsdException w:name="List Table 3 Accent 6" w:uiPriority="48"/>
+    <w:lsdException w:name="List Table 4 Accent 6" w:uiPriority="49"/>
+    <w:lsdException w:name="List Table 5 Dark Accent 6" w:uiPriority="50"/>
+    <w:lsdException w:name="List Table 6 Colorful Accent 6" w:uiPriority="51"/>
+    <w:lsdException w:name="List Table 7 Colorful Accent 6" w:uiPriority="52"/>
+    <w:lsdException w:name="Mention" w:semiHidden="1" w:unhideWhenUsed="1"/>
+    <w:lsdException w:name="Smart Hyperlink" w:semiHidden="1" w:unhideWhenUsed="1"/>
+    <w:lsdException w:name="Hashtag" w:semiHidden="1" w:unhideWhenUsed="1"/>
+    <w:lsdException w:name="Unresolved Mention" w:semiHidden="1" w:unhideWhenUsed="1"/>
   </w:latentStyles>
   <w:style w:type="paragraph" w:default="1" w:styleId="Normal">
     <w:name w:val="Normal"/>
@@ -13260,983 +13517,6 @@
 </w:styles>
 </file>
 
-<file path=word/stylesWithEffects.xml><?xml version="1.0" encoding="utf-8"?>
-<w:styles xmlns:wpc="http://schemas.microsoft.com/office/word/2010/wordprocessingCanvas" xmlns:mc="http://schemas.openxmlformats.org/markup-compatibility/2006" xmlns:o="urn:schemas-microsoft-com:office:office" xmlns:r="http://schemas.openxmlformats.org/officeDocument/2006/relationships" xmlns:m="http://schemas.openxmlformats.org/officeDocument/2006/math" xmlns:v="urn:schemas-microsoft-com:vml" xmlns:wp14="http://schemas.microsoft.com/office/word/2010/wordprocessingDrawing" xmlns:wp="http://schemas.openxmlformats.org/drawingml/2006/wordprocessingDrawing" xmlns:w10="urn:schemas-microsoft-com:office:word" xmlns:w="http://schemas.openxmlformats.org/wordprocessingml/2006/main" xmlns:w14="http://schemas.microsoft.com/office/word/2010/wordml" xmlns:wpg="http://schemas.microsoft.com/office/word/2010/wordprocessingGroup" xmlns:wpi="http://schemas.microsoft.com/office/word/2010/wordprocessingInk" xmlns:wne="http://schemas.microsoft.com/office/word/2006/wordml" xmlns:wps="http://schemas.microsoft.com/office/word/2010/wordprocessingShape" mc:Ignorable="w14 wp14">
-  <w:docDefaults>
-    <w:rPrDefault>
-      <w:rPr>
-        <w:rFonts w:asciiTheme="minorHAnsi" w:eastAsiaTheme="minorHAnsi" w:hAnsiTheme="minorHAnsi" w:cstheme="minorBidi"/>
-        <w:sz w:val="22"/>
-        <w:szCs w:val="22"/>
-        <w:lang w:val="fr-BE" w:eastAsia="en-US" w:bidi="ar-SA"/>
-      </w:rPr>
-    </w:rPrDefault>
-    <w:pPrDefault>
-      <w:pPr>
-        <w:spacing w:after="200" w:line="276" w:lineRule="auto"/>
-      </w:pPr>
-    </w:pPrDefault>
-  </w:docDefaults>
-  <w:latentStyles w:defLockedState="0" w:defUIPriority="99" w:defSemiHidden="1" w:defUnhideWhenUsed="1" w:defQFormat="0" w:count="267">
-    <w:lsdException w:name="Normal" w:semiHidden="0" w:uiPriority="0" w:unhideWhenUsed="0" w:qFormat="1"/>
-    <w:lsdException w:name="heading 1" w:semiHidden="0" w:uiPriority="9" w:unhideWhenUsed="0" w:qFormat="1"/>
-    <w:lsdException w:name="heading 2" w:uiPriority="9" w:qFormat="1"/>
-    <w:lsdException w:name="heading 3" w:uiPriority="9" w:qFormat="1"/>
-    <w:lsdException w:name="heading 4" w:uiPriority="9" w:qFormat="1"/>
-    <w:lsdException w:name="heading 5" w:uiPriority="9" w:qFormat="1"/>
-    <w:lsdException w:name="heading 6" w:uiPriority="9" w:qFormat="1"/>
-    <w:lsdException w:name="heading 7" w:uiPriority="9" w:qFormat="1"/>
-    <w:lsdException w:name="heading 8" w:uiPriority="9" w:qFormat="1"/>
-    <w:lsdException w:name="heading 9" w:uiPriority="9" w:qFormat="1"/>
-    <w:lsdException w:name="toc 1" w:uiPriority="39"/>
-    <w:lsdException w:name="toc 2" w:uiPriority="39"/>
-    <w:lsdException w:name="toc 3" w:uiPriority="39"/>
-    <w:lsdException w:name="toc 4" w:uiPriority="39"/>
-    <w:lsdException w:name="toc 5" w:uiPriority="39"/>
-    <w:lsdException w:name="toc 6" w:uiPriority="39"/>
-    <w:lsdException w:name="toc 7" w:uiPriority="39"/>
-    <w:lsdException w:name="toc 8" w:uiPriority="39"/>
-    <w:lsdException w:name="toc 9" w:uiPriority="39"/>
-    <w:lsdException w:name="caption" w:uiPriority="35" w:qFormat="1"/>
-    <w:lsdException w:name="Title" w:semiHidden="0" w:uiPriority="10" w:unhideWhenUsed="0" w:qFormat="1"/>
-    <w:lsdException w:name="Default Paragraph Font" w:uiPriority="1"/>
-    <w:lsdException w:name="Subtitle" w:semiHidden="0" w:uiPriority="11" w:unhideWhenUsed="0" w:qFormat="1"/>
-    <w:lsdException w:name="Strong" w:semiHidden="0" w:uiPriority="22" w:unhideWhenUsed="0" w:qFormat="1"/>
-    <w:lsdException w:name="Emphasis" w:semiHidden="0" w:uiPriority="20" w:unhideWhenUsed="0" w:qFormat="1"/>
-    <w:lsdException w:name="Table Grid" w:uiPriority="59"/>
-    <w:lsdException w:name="Placeholder Text" w:unhideWhenUsed="0"/>
-    <w:lsdException w:name="No Spacing" w:semiHidden="0" w:uiPriority="1" w:unhideWhenUsed="0" w:qFormat="1"/>
-    <w:lsdException w:name="Light Shading" w:semiHidden="0" w:uiPriority="60" w:unhideWhenUsed="0"/>
-    <w:lsdException w:name="Light List" w:semiHidden="0" w:uiPriority="61" w:unhideWhenUsed="0"/>
-    <w:lsdException w:name="Light Grid" w:semiHidden="0" w:uiPriority="62" w:unhideWhenUsed="0"/>
-    <w:lsdException w:name="Medium Shading 1" w:semiHidden="0" w:uiPriority="63" w:unhideWhenUsed="0"/>
-    <w:lsdException w:name="Medium Shading 2" w:semiHidden="0" w:uiPriority="64" w:unhideWhenUsed="0"/>
-    <w:lsdException w:name="Medium List 1" w:semiHidden="0" w:uiPriority="65" w:unhideWhenUsed="0"/>
-    <w:lsdException w:name="Medium List 2" w:semiHidden="0" w:uiPriority="66" w:unhideWhenUsed="0"/>
-    <w:lsdException w:name="Medium Grid 1" w:semiHidden="0" w:uiPriority="67" w:unhideWhenUsed="0"/>
-    <w:lsdException w:name="Medium Grid 2" w:semiHidden="0" w:uiPriority="68" w:unhideWhenUsed="0"/>
-    <w:lsdException w:name="Medium Grid 3" w:semiHidden="0" w:uiPriority="69" w:unhideWhenUsed="0"/>
-    <w:lsdException w:name="Dark List" w:semiHidden="0" w:uiPriority="70" w:unhideWhenUsed="0"/>
-    <w:lsdException w:name="Colorful Shading" w:semiHidden="0" w:uiPriority="71" w:unhideWhenUsed="0"/>
-    <w:lsdException w:name="Colorful List" w:semiHidden="0" w:uiPriority="72" w:unhideWhenUsed="0"/>
-    <w:lsdException w:name="Colorful Grid" w:semiHidden="0" w:uiPriority="73" w:unhideWhenUsed="0"/>
-    <w:lsdException w:name="Light Shading Accent 1" w:semiHidden="0" w:uiPriority="60" w:unhideWhenUsed="0"/>
-    <w:lsdException w:name="Light List Accent 1" w:semiHidden="0" w:uiPriority="61" w:unhideWhenUsed="0"/>
-    <w:lsdException w:name="Light Grid Accent 1" w:semiHidden="0" w:uiPriority="62" w:unhideWhenUsed="0"/>
-    <w:lsdException w:name="Medium Shading 1 Accent 1" w:semiHidden="0" w:uiPriority="63" w:unhideWhenUsed="0"/>
-    <w:lsdException w:name="Medium Shading 2 Accent 1" w:semiHidden="0" w:uiPriority="64" w:unhideWhenUsed="0"/>
-    <w:lsdException w:name="Medium List 1 Accent 1" w:semiHidden="0" w:uiPriority="65" w:unhideWhenUsed="0"/>
-    <w:lsdException w:name="Revision" w:unhideWhenUsed="0"/>
-    <w:lsdException w:name="List Paragraph" w:semiHidden="0" w:uiPriority="34" w:unhideWhenUsed="0" w:qFormat="1"/>
-    <w:lsdException w:name="Quote" w:semiHidden="0" w:uiPriority="29" w:unhideWhenUsed="0" w:qFormat="1"/>
-    <w:lsdException w:name="Intense Quote" w:semiHidden="0" w:uiPriority="30" w:unhideWhenUsed="0" w:qFormat="1"/>
-    <w:lsdException w:name="Medium List 2 Accent 1" w:semiHidden="0" w:uiPriority="66" w:unhideWhenUsed="0"/>
-    <w:lsdException w:name="Medium Grid 1 Accent 1" w:semiHidden="0" w:uiPriority="67" w:unhideWhenUsed="0"/>
-    <w:lsdException w:name="Medium Grid 2 Accent 1" w:semiHidden="0" w:uiPriority="68" w:unhideWhenUsed="0"/>
-    <w:lsdException w:name="Medium Grid 3 Accent 1" w:semiHidden="0" w:uiPriority="69" w:unhideWhenUsed="0"/>
-    <w:lsdException w:name="Dark List Accent 1" w:semiHidden="0" w:uiPriority="70" w:unhideWhenUsed="0"/>
-    <w:lsdException w:name="Colorful Shading Accent 1" w:semiHidden="0" w:uiPriority="71" w:unhideWhenUsed="0"/>
-    <w:lsdException w:name="Colorful List Accent 1" w:semiHidden="0" w:uiPriority="72" w:unhideWhenUsed="0"/>
-    <w:lsdException w:name="Colorful Grid Accent 1" w:semiHidden="0" w:uiPriority="73" w:unhideWhenUsed="0"/>
-    <w:lsdException w:name="Light Shading Accent 2" w:semiHidden="0" w:uiPriority="60" w:unhideWhenUsed="0"/>
-    <w:lsdException w:name="Light List Accent 2" w:semiHidden="0" w:uiPriority="61" w:unhideWhenUsed="0"/>
-    <w:lsdException w:name="Light Grid Accent 2" w:semiHidden="0" w:uiPriority="62" w:unhideWhenUsed="0"/>
-    <w:lsdException w:name="Medium Shading 1 Accent 2" w:semiHidden="0" w:uiPriority="63" w:unhideWhenUsed="0"/>
-    <w:lsdException w:name="Medium Shading 2 Accent 2" w:semiHidden="0" w:uiPriority="64" w:unhideWhenUsed="0"/>
-    <w:lsdException w:name="Medium List 1 Accent 2" w:semiHidden="0" w:uiPriority="65" w:unhideWhenUsed="0"/>
-    <w:lsdException w:name="Medium List 2 Accent 2" w:semiHidden="0" w:uiPriority="66" w:unhideWhenUsed="0"/>
-    <w:lsdException w:name="Medium Grid 1 Accent 2" w:semiHidden="0" w:uiPriority="67" w:unhideWhenUsed="0"/>
-    <w:lsdException w:name="Medium Grid 2 Accent 2" w:semiHidden="0" w:uiPriority="68" w:unhideWhenUsed="0"/>
-    <w:lsdException w:name="Medium Grid 3 Accent 2" w:semiHidden="0" w:uiPriority="69" w:unhideWhenUsed="0"/>
-    <w:lsdException w:name="Dark List Accent 2" w:semiHidden="0" w:uiPriority="70" w:unhideWhenUsed="0"/>
-    <w:lsdException w:name="Colorful Shading Accent 2" w:semiHidden="0" w:uiPriority="71" w:unhideWhenUsed="0"/>
-    <w:lsdException w:name="Colorful List Accent 2" w:semiHidden="0" w:uiPriority="72" w:unhideWhenUsed="0"/>
-    <w:lsdException w:name="Colorful Grid Accent 2" w:semiHidden="0" w:uiPriority="73" w:unhideWhenUsed="0"/>
-    <w:lsdException w:name="Light Shading Accent 3" w:semiHidden="0" w:uiPriority="60" w:unhideWhenUsed="0"/>
-    <w:lsdException w:name="Light List Accent 3" w:semiHidden="0" w:uiPriority="61" w:unhideWhenUsed="0"/>
-    <w:lsdException w:name="Light Grid Accent 3" w:semiHidden="0" w:uiPriority="62" w:unhideWhenUsed="0"/>
-    <w:lsdException w:name="Medium Shading 1 Accent 3" w:semiHidden="0" w:uiPriority="63" w:unhideWhenUsed="0"/>
-    <w:lsdException w:name="Medium Shading 2 Accent 3" w:semiHidden="0" w:uiPriority="64" w:unhideWhenUsed="0"/>
-    <w:lsdException w:name="Medium List 1 Accent 3" w:semiHidden="0" w:uiPriority="65" w:unhideWhenUsed="0"/>
-    <w:lsdException w:name="Medium List 2 Accent 3" w:semiHidden="0" w:uiPriority="66" w:unhideWhenUsed="0"/>
-    <w:lsdException w:name="Medium Grid 1 Accent 3" w:semiHidden="0" w:uiPriority="67" w:unhideWhenUsed="0"/>
-    <w:lsdException w:name="Medium Grid 2 Accent 3" w:semiHidden="0" w:uiPriority="68" w:unhideWhenUsed="0"/>
-    <w:lsdException w:name="Medium Grid 3 Accent 3" w:semiHidden="0" w:uiPriority="69" w:unhideWhenUsed="0"/>
-    <w:lsdException w:name="Dark List Accent 3" w:semiHidden="0" w:uiPriority="70" w:unhideWhenUsed="0"/>
-    <w:lsdException w:name="Colorful Shading Accent 3" w:semiHidden="0" w:uiPriority="71" w:unhideWhenUsed="0"/>
-    <w:lsdException w:name="Colorful List Accent 3" w:semiHidden="0" w:uiPriority="72" w:unhideWhenUsed="0"/>
-    <w:lsdException w:name="Colorful Grid Accent 3" w:semiHidden="0" w:uiPriority="73" w:unhideWhenUsed="0"/>
-    <w:lsdException w:name="Light Shading Accent 4" w:semiHidden="0" w:uiPriority="60" w:unhideWhenUsed="0"/>
-    <w:lsdException w:name="Light List Accent 4" w:semiHidden="0" w:uiPriority="61" w:unhideWhenUsed="0"/>
-    <w:lsdException w:name="Light Grid Accent 4" w:semiHidden="0" w:uiPriority="62" w:unhideWhenUsed="0"/>
-    <w:lsdException w:name="Medium Shading 1 Accent 4" w:semiHidden="0" w:uiPriority="63" w:unhideWhenUsed="0"/>
-    <w:lsdException w:name="Medium Shading 2 Accent 4" w:semiHidden="0" w:uiPriority="64" w:unhideWhenUsed="0"/>
-    <w:lsdException w:name="Medium List 1 Accent 4" w:semiHidden="0" w:uiPriority="65" w:unhideWhenUsed="0"/>
-    <w:lsdException w:name="Medium List 2 Accent 4" w:semiHidden="0" w:uiPriority="66" w:unhideWhenUsed="0"/>
-    <w:lsdException w:name="Medium Grid 1 Accent 4" w:semiHidden="0" w:uiPriority="67" w:unhideWhenUsed="0"/>
-    <w:lsdException w:name="Medium Grid 2 Accent 4" w:semiHidden="0" w:uiPriority="68" w:unhideWhenUsed="0"/>
-    <w:lsdException w:name="Medium Grid 3 Accent 4" w:semiHidden="0" w:uiPriority="69" w:unhideWhenUsed="0"/>
-    <w:lsdException w:name="Dark List Accent 4" w:semiHidden="0" w:uiPriority="70" w:unhideWhenUsed="0"/>
-    <w:lsdException w:name="Colorful Shading Accent 4" w:semiHidden="0" w:uiPriority="71" w:unhideWhenUsed="0"/>
-    <w:lsdException w:name="Colorful List Accent 4" w:semiHidden="0" w:uiPriority="72" w:unhideWhenUsed="0"/>
-    <w:lsdException w:name="Colorful Grid Accent 4" w:semiHidden="0" w:uiPriority="73" w:unhideWhenUsed="0"/>
-    <w:lsdException w:name="Light Shading Accent 5" w:semiHidden="0" w:uiPriority="60" w:unhideWhenUsed="0"/>
-    <w:lsdException w:name="Light List Accent 5" w:semiHidden="0" w:uiPriority="61" w:unhideWhenUsed="0"/>
-    <w:lsdException w:name="Light Grid Accent 5" w:semiHidden="0" w:uiPriority="62" w:unhideWhenUsed="0"/>
-    <w:lsdException w:name="Medium Shading 1 Accent 5" w:semiHidden="0" w:uiPriority="63" w:unhideWhenUsed="0"/>
-    <w:lsdException w:name="Medium Shading 2 Accent 5" w:semiHidden="0" w:uiPriority="64" w:unhideWhenUsed="0"/>
-    <w:lsdException w:name="Medium List 1 Accent 5" w:semiHidden="0" w:uiPriority="65" w:unhideWhenUsed="0"/>
-    <w:lsdException w:name="Medium List 2 Accent 5" w:semiHidden="0" w:uiPriority="66" w:unhideWhenUsed="0"/>
-    <w:lsdException w:name="Medium Grid 1 Accent 5" w:semiHidden="0" w:uiPriority="67" w:unhideWhenUsed="0"/>
-    <w:lsdException w:name="Medium Grid 2 Accent 5" w:semiHidden="0" w:uiPriority="68" w:unhideWhenUsed="0"/>
-    <w:lsdException w:name="Medium Grid 3 Accent 5" w:semiHidden="0" w:uiPriority="69" w:unhideWhenUsed="0"/>
-    <w:lsdException w:name="Dark List Accent 5" w:semiHidden="0" w:uiPriority="70" w:unhideWhenUsed="0"/>
-    <w:lsdException w:name="Colorful Shading Accent 5" w:semiHidden="0" w:uiPriority="71" w:unhideWhenUsed="0"/>
-    <w:lsdException w:name="Colorful List Accent 5" w:semiHidden="0" w:uiPriority="72" w:unhideWhenUsed="0"/>
-    <w:lsdException w:name="Colorful Grid Accent 5" w:semiHidden="0" w:uiPriority="73" w:unhideWhenUsed="0"/>
-    <w:lsdException w:name="Light Shading Accent 6" w:semiHidden="0" w:uiPriority="60" w:unhideWhenUsed="0"/>
-    <w:lsdException w:name="Light List Accent 6" w:semiHidden="0" w:uiPriority="61" w:unhideWhenUsed="0"/>
-    <w:lsdException w:name="Light Grid Accent 6" w:semiHidden="0" w:uiPriority="62" w:unhideWhenUsed="0"/>
-    <w:lsdException w:name="Medium Shading 1 Accent 6" w:semiHidden="0" w:uiPriority="63" w:unhideWhenUsed="0"/>
-    <w:lsdException w:name="Medium Shading 2 Accent 6" w:semiHidden="0" w:uiPriority="64" w:unhideWhenUsed="0"/>
-    <w:lsdException w:name="Medium List 1 Accent 6" w:semiHidden="0" w:uiPriority="65" w:unhideWhenUsed="0"/>
-    <w:lsdException w:name="Medium List 2 Accent 6" w:semiHidden="0" w:uiPriority="66" w:unhideWhenUsed="0"/>
-    <w:lsdException w:name="Medium Grid 1 Accent 6" w:semiHidden="0" w:uiPriority="67" w:unhideWhenUsed="0"/>
-    <w:lsdException w:name="Medium Grid 2 Accent 6" w:semiHidden="0" w:uiPriority="68" w:unhideWhenUsed="0"/>
-    <w:lsdException w:name="Medium Grid 3 Accent 6" w:semiHidden="0" w:uiPriority="69" w:unhideWhenUsed="0"/>
-    <w:lsdException w:name="Dark List Accent 6" w:semiHidden="0" w:uiPriority="70" w:unhideWhenUsed="0"/>
-    <w:lsdException w:name="Colorful Shading Accent 6" w:semiHidden="0" w:uiPriority="71" w:unhideWhenUsed="0"/>
-    <w:lsdException w:name="Colorful List Accent 6" w:semiHidden="0" w:uiPriority="72" w:unhideWhenUsed="0"/>
-    <w:lsdException w:name="Colorful Grid Accent 6" w:semiHidden="0" w:uiPriority="73" w:unhideWhenUsed="0"/>
-    <w:lsdException w:name="Subtle Emphasis" w:semiHidden="0" w:uiPriority="19" w:unhideWhenUsed="0" w:qFormat="1"/>
-    <w:lsdException w:name="Intense Emphasis" w:semiHidden="0" w:uiPriority="21" w:unhideWhenUsed="0" w:qFormat="1"/>
-    <w:lsdException w:name="Subtle Reference" w:semiHidden="0" w:uiPriority="31" w:unhideWhenUsed="0" w:qFormat="1"/>
-    <w:lsdException w:name="Intense Reference" w:semiHidden="0" w:uiPriority="32" w:unhideWhenUsed="0" w:qFormat="1"/>
-    <w:lsdException w:name="Book Title" w:semiHidden="0" w:uiPriority="33" w:unhideWhenUsed="0" w:qFormat="1"/>
-    <w:lsdException w:name="Bibliography" w:uiPriority="37"/>
-    <w:lsdException w:name="TOC Heading" w:uiPriority="39" w:qFormat="1"/>
-  </w:latentStyles>
-  <w:style w:type="paragraph" w:default="1" w:styleId="Normal">
-    <w:name w:val="Normal"/>
-    <w:qFormat/>
-    <w:rsid w:val="00A71509"/>
-    <w:pPr>
-      <w:spacing w:after="160" w:line="256" w:lineRule="auto"/>
-    </w:pPr>
-  </w:style>
-  <w:style w:type="paragraph" w:styleId="Titre1">
-    <w:name w:val="heading 1"/>
-    <w:basedOn w:val="Normal"/>
-    <w:next w:val="Normal"/>
-    <w:link w:val="Titre1Car"/>
-    <w:uiPriority w:val="9"/>
-    <w:qFormat/>
-    <w:rsid w:val="00A71509"/>
-    <w:pPr>
-      <w:keepNext/>
-      <w:keepLines/>
-      <w:spacing w:before="240" w:after="0"/>
-      <w:outlineLvl w:val="0"/>
-    </w:pPr>
-    <w:rPr>
-      <w:rFonts w:asciiTheme="majorHAnsi" w:eastAsiaTheme="majorEastAsia" w:hAnsiTheme="majorHAnsi" w:cstheme="majorBidi"/>
-      <w:color w:val="365F91" w:themeColor="accent1" w:themeShade="BF"/>
-      <w:sz w:val="32"/>
-      <w:szCs w:val="32"/>
-    </w:rPr>
-  </w:style>
-  <w:style w:type="paragraph" w:styleId="Titre2">
-    <w:name w:val="heading 2"/>
-    <w:basedOn w:val="Normal"/>
-    <w:next w:val="Normal"/>
-    <w:link w:val="Titre2Car"/>
-    <w:uiPriority w:val="9"/>
-    <w:unhideWhenUsed/>
-    <w:qFormat/>
-    <w:rsid w:val="00A71509"/>
-    <w:pPr>
-      <w:keepNext/>
-      <w:keepLines/>
-      <w:spacing w:before="40" w:after="0"/>
-      <w:outlineLvl w:val="1"/>
-    </w:pPr>
-    <w:rPr>
-      <w:rFonts w:asciiTheme="majorHAnsi" w:eastAsiaTheme="majorEastAsia" w:hAnsiTheme="majorHAnsi" w:cstheme="majorBidi"/>
-      <w:color w:val="365F91" w:themeColor="accent1" w:themeShade="BF"/>
-      <w:sz w:val="26"/>
-      <w:szCs w:val="26"/>
-    </w:rPr>
-  </w:style>
-  <w:style w:type="character" w:default="1" w:styleId="Policepardfaut">
-    <w:name w:val="Default Paragraph Font"/>
-    <w:uiPriority w:val="1"/>
-    <w:semiHidden/>
-    <w:unhideWhenUsed/>
-  </w:style>
-  <w:style w:type="table" w:default="1" w:styleId="TableauNormal">
-    <w:name w:val="Normal Table"/>
-    <w:uiPriority w:val="99"/>
-    <w:semiHidden/>
-    <w:unhideWhenUsed/>
-    <w:tblPr>
-      <w:tblInd w:w="0" w:type="dxa"/>
-      <w:tblCellMar>
-        <w:top w:w="0" w:type="dxa"/>
-        <w:left w:w="108" w:type="dxa"/>
-        <w:bottom w:w="0" w:type="dxa"/>
-        <w:right w:w="108" w:type="dxa"/>
-      </w:tblCellMar>
-    </w:tblPr>
-  </w:style>
-  <w:style w:type="numbering" w:default="1" w:styleId="Aucuneliste">
-    <w:name w:val="No List"/>
-    <w:uiPriority w:val="99"/>
-    <w:semiHidden/>
-    <w:unhideWhenUsed/>
-  </w:style>
-  <w:style w:type="character" w:customStyle="1" w:styleId="SansinterligneCar">
-    <w:name w:val="Sans interligne Car"/>
-    <w:basedOn w:val="Policepardfaut"/>
-    <w:link w:val="Sansinterligne"/>
-    <w:uiPriority w:val="1"/>
-    <w:locked/>
-    <w:rsid w:val="00A71509"/>
-    <w:rPr>
-      <w:rFonts w:ascii="Times New Roman" w:eastAsiaTheme="minorEastAsia" w:hAnsi="Times New Roman" w:cs="Times New Roman"/>
-      <w:lang w:eastAsia="fr-BE"/>
-    </w:rPr>
-  </w:style>
-  <w:style w:type="paragraph" w:styleId="Sansinterligne">
-    <w:name w:val="No Spacing"/>
-    <w:link w:val="SansinterligneCar"/>
-    <w:uiPriority w:val="1"/>
-    <w:qFormat/>
-    <w:rsid w:val="00A71509"/>
-    <w:pPr>
-      <w:spacing w:after="0" w:line="240" w:lineRule="auto"/>
-    </w:pPr>
-    <w:rPr>
-      <w:rFonts w:ascii="Times New Roman" w:eastAsiaTheme="minorEastAsia" w:hAnsi="Times New Roman" w:cs="Times New Roman"/>
-      <w:lang w:eastAsia="fr-BE"/>
-    </w:rPr>
-  </w:style>
-  <w:style w:type="paragraph" w:customStyle="1" w:styleId="Default">
-    <w:name w:val="Default"/>
-    <w:rsid w:val="00A71509"/>
-    <w:pPr>
-      <w:autoSpaceDE w:val="0"/>
-      <w:autoSpaceDN w:val="0"/>
-      <w:adjustRightInd w:val="0"/>
-      <w:spacing w:after="0" w:line="240" w:lineRule="auto"/>
-    </w:pPr>
-    <w:rPr>
-      <w:rFonts w:ascii="Cambria" w:hAnsi="Cambria" w:cs="Cambria"/>
-      <w:color w:val="000000"/>
-      <w:sz w:val="24"/>
-      <w:szCs w:val="24"/>
-    </w:rPr>
-  </w:style>
-  <w:style w:type="character" w:customStyle="1" w:styleId="Titre1Car">
-    <w:name w:val="Titre 1 Car"/>
-    <w:basedOn w:val="Policepardfaut"/>
-    <w:link w:val="Titre1"/>
-    <w:uiPriority w:val="9"/>
-    <w:rsid w:val="00A71509"/>
-    <w:rPr>
-      <w:rFonts w:asciiTheme="majorHAnsi" w:eastAsiaTheme="majorEastAsia" w:hAnsiTheme="majorHAnsi" w:cstheme="majorBidi"/>
-      <w:color w:val="365F91" w:themeColor="accent1" w:themeShade="BF"/>
-      <w:sz w:val="32"/>
-      <w:szCs w:val="32"/>
-    </w:rPr>
-  </w:style>
-  <w:style w:type="character" w:customStyle="1" w:styleId="Titre2Car">
-    <w:name w:val="Titre 2 Car"/>
-    <w:basedOn w:val="Policepardfaut"/>
-    <w:link w:val="Titre2"/>
-    <w:uiPriority w:val="9"/>
-    <w:rsid w:val="00A71509"/>
-    <w:rPr>
-      <w:rFonts w:asciiTheme="majorHAnsi" w:eastAsiaTheme="majorEastAsia" w:hAnsiTheme="majorHAnsi" w:cstheme="majorBidi"/>
-      <w:color w:val="365F91" w:themeColor="accent1" w:themeShade="BF"/>
-      <w:sz w:val="26"/>
-      <w:szCs w:val="26"/>
-    </w:rPr>
-  </w:style>
-  <w:style w:type="paragraph" w:styleId="Paragraphedeliste">
-    <w:name w:val="List Paragraph"/>
-    <w:basedOn w:val="Normal"/>
-    <w:uiPriority w:val="34"/>
-    <w:qFormat/>
-    <w:rsid w:val="00A71509"/>
-    <w:pPr>
-      <w:ind w:left="720"/>
-      <w:contextualSpacing/>
-    </w:pPr>
-  </w:style>
-  <w:style w:type="table" w:styleId="Grilledutableau">
-    <w:name w:val="Table Grid"/>
-    <w:basedOn w:val="TableauNormal"/>
-    <w:uiPriority w:val="59"/>
-    <w:unhideWhenUsed/>
-    <w:rsid w:val="00A71509"/>
-    <w:pPr>
-      <w:spacing w:after="0" w:line="240" w:lineRule="auto"/>
-    </w:pPr>
-    <w:tblPr>
-      <w:tblInd w:w="0" w:type="nil"/>
-      <w:tblBorders>
-        <w:top w:val="single" w:sz="4" w:space="0" w:color="auto"/>
-        <w:left w:val="single" w:sz="4" w:space="0" w:color="auto"/>
-        <w:bottom w:val="single" w:sz="4" w:space="0" w:color="auto"/>
-        <w:right w:val="single" w:sz="4" w:space="0" w:color="auto"/>
-        <w:insideH w:val="single" w:sz="4" w:space="0" w:color="auto"/>
-        <w:insideV w:val="single" w:sz="4" w:space="0" w:color="auto"/>
-      </w:tblBorders>
-    </w:tblPr>
-  </w:style>
-  <w:style w:type="paragraph" w:styleId="En-ttedetabledesmatires">
-    <w:name w:val="TOC Heading"/>
-    <w:basedOn w:val="Titre1"/>
-    <w:next w:val="Normal"/>
-    <w:uiPriority w:val="39"/>
-    <w:unhideWhenUsed/>
-    <w:qFormat/>
-    <w:rsid w:val="00570B5E"/>
-    <w:pPr>
-      <w:spacing w:line="259" w:lineRule="auto"/>
-      <w:outlineLvl w:val="9"/>
-    </w:pPr>
-    <w:rPr>
-      <w:lang w:eastAsia="fr-BE"/>
-    </w:rPr>
-  </w:style>
-  <w:style w:type="paragraph" w:styleId="TM1">
-    <w:name w:val="toc 1"/>
-    <w:basedOn w:val="Normal"/>
-    <w:next w:val="Normal"/>
-    <w:autoRedefine/>
-    <w:uiPriority w:val="39"/>
-    <w:unhideWhenUsed/>
-    <w:rsid w:val="00570B5E"/>
-    <w:pPr>
-      <w:spacing w:after="100"/>
-    </w:pPr>
-  </w:style>
-  <w:style w:type="paragraph" w:styleId="TM2">
-    <w:name w:val="toc 2"/>
-    <w:basedOn w:val="Normal"/>
-    <w:next w:val="Normal"/>
-    <w:autoRedefine/>
-    <w:uiPriority w:val="39"/>
-    <w:unhideWhenUsed/>
-    <w:rsid w:val="00570B5E"/>
-    <w:pPr>
-      <w:spacing w:after="100"/>
-      <w:ind w:left="220"/>
-    </w:pPr>
-  </w:style>
-  <w:style w:type="character" w:styleId="Lienhypertexte">
-    <w:name w:val="Hyperlink"/>
-    <w:basedOn w:val="Policepardfaut"/>
-    <w:uiPriority w:val="99"/>
-    <w:unhideWhenUsed/>
-    <w:rsid w:val="00570B5E"/>
-    <w:rPr>
-      <w:color w:val="0000FF" w:themeColor="hyperlink"/>
-      <w:u w:val="single"/>
-    </w:rPr>
-  </w:style>
-  <w:style w:type="paragraph" w:styleId="En-tte">
-    <w:name w:val="header"/>
-    <w:basedOn w:val="Normal"/>
-    <w:link w:val="En-tteCar"/>
-    <w:uiPriority w:val="99"/>
-    <w:unhideWhenUsed/>
-    <w:rsid w:val="00D84C4F"/>
-    <w:pPr>
-      <w:tabs>
-        <w:tab w:val="center" w:pos="4536"/>
-        <w:tab w:val="right" w:pos="9072"/>
-      </w:tabs>
-      <w:spacing w:after="0" w:line="240" w:lineRule="auto"/>
-    </w:pPr>
-  </w:style>
-  <w:style w:type="character" w:customStyle="1" w:styleId="En-tteCar">
-    <w:name w:val="En-tête Car"/>
-    <w:basedOn w:val="Policepardfaut"/>
-    <w:link w:val="En-tte"/>
-    <w:uiPriority w:val="99"/>
-    <w:rsid w:val="00D84C4F"/>
-  </w:style>
-  <w:style w:type="paragraph" w:styleId="Pieddepage">
-    <w:name w:val="footer"/>
-    <w:basedOn w:val="Normal"/>
-    <w:link w:val="PieddepageCar"/>
-    <w:uiPriority w:val="99"/>
-    <w:unhideWhenUsed/>
-    <w:rsid w:val="00D84C4F"/>
-    <w:pPr>
-      <w:tabs>
-        <w:tab w:val="center" w:pos="4536"/>
-        <w:tab w:val="right" w:pos="9072"/>
-      </w:tabs>
-      <w:spacing w:after="0" w:line="240" w:lineRule="auto"/>
-    </w:pPr>
-  </w:style>
-  <w:style w:type="character" w:customStyle="1" w:styleId="PieddepageCar">
-    <w:name w:val="Pied de page Car"/>
-    <w:basedOn w:val="Policepardfaut"/>
-    <w:link w:val="Pieddepage"/>
-    <w:uiPriority w:val="99"/>
-    <w:rsid w:val="00D84C4F"/>
-  </w:style>
-  <w:style w:type="paragraph" w:styleId="Textedebulles">
-    <w:name w:val="Balloon Text"/>
-    <w:basedOn w:val="Normal"/>
-    <w:link w:val="TextedebullesCar"/>
-    <w:uiPriority w:val="99"/>
-    <w:semiHidden/>
-    <w:unhideWhenUsed/>
-    <w:rsid w:val="00694332"/>
-    <w:pPr>
-      <w:spacing w:after="0" w:line="240" w:lineRule="auto"/>
-    </w:pPr>
-    <w:rPr>
-      <w:rFonts w:ascii="Tahoma" w:hAnsi="Tahoma" w:cs="Tahoma"/>
-      <w:sz w:val="16"/>
-      <w:szCs w:val="16"/>
-    </w:rPr>
-  </w:style>
-  <w:style w:type="character" w:customStyle="1" w:styleId="TextedebullesCar">
-    <w:name w:val="Texte de bulles Car"/>
-    <w:basedOn w:val="Policepardfaut"/>
-    <w:link w:val="Textedebulles"/>
-    <w:uiPriority w:val="99"/>
-    <w:semiHidden/>
-    <w:rsid w:val="00694332"/>
-    <w:rPr>
-      <w:rFonts w:ascii="Tahoma" w:hAnsi="Tahoma" w:cs="Tahoma"/>
-      <w:sz w:val="16"/>
-      <w:szCs w:val="16"/>
-    </w:rPr>
-  </w:style>
-</w:styles>
-</file>
-
-<file path=word/glossary/document.xml><?xml version="1.0" encoding="utf-8"?>
-<w:glossaryDocument xmlns:wpc="http://schemas.microsoft.com/office/word/2010/wordprocessingCanvas" xmlns:mc="http://schemas.openxmlformats.org/markup-compatibility/2006" xmlns:o="urn:schemas-microsoft-com:office:office" xmlns:r="http://schemas.openxmlformats.org/officeDocument/2006/relationships" xmlns:m="http://schemas.openxmlformats.org/officeDocument/2006/math" xmlns:v="urn:schemas-microsoft-com:vml" xmlns:wp14="http://schemas.microsoft.com/office/word/2010/wordprocessingDrawing" xmlns:wp="http://schemas.openxmlformats.org/drawingml/2006/wordprocessingDrawing" xmlns:w10="urn:schemas-microsoft-com:office:word" xmlns:w="http://schemas.openxmlformats.org/wordprocessingml/2006/main" xmlns:w14="http://schemas.microsoft.com/office/word/2010/wordml" xmlns:wpg="http://schemas.microsoft.com/office/word/2010/wordprocessingGroup" xmlns:wpi="http://schemas.microsoft.com/office/word/2010/wordprocessingInk" xmlns:wne="http://schemas.microsoft.com/office/word/2006/wordml" xmlns:wps="http://schemas.microsoft.com/office/word/2010/wordprocessingShape" mc:Ignorable="w14 wp14"/>
-</file>
-
-<file path=word/glossary/fontTable.xml><?xml version="1.0" encoding="utf-8"?>
-<w:fonts xmlns:mc="http://schemas.openxmlformats.org/markup-compatibility/2006" xmlns:r="http://schemas.openxmlformats.org/officeDocument/2006/relationships" xmlns:w="http://schemas.openxmlformats.org/wordprocessingml/2006/main" xmlns:w14="http://schemas.microsoft.com/office/word/2010/wordml" mc:Ignorable="w14">
-  <w:font w:name="Times New Roman">
-    <w:panose1 w:val="02020603050405020304"/>
-    <w:charset w:val="00"/>
-    <w:family w:val="roman"/>
-    <w:pitch w:val="variable"/>
-    <w:sig w:usb0="E0002EFF" w:usb1="C000785B" w:usb2="00000009" w:usb3="00000000" w:csb0="000001FF" w:csb1="00000000"/>
-  </w:font>
-  <w:font w:name="Wingdings">
-    <w:panose1 w:val="05000000000000000000"/>
-    <w:charset w:val="02"/>
-    <w:family w:val="auto"/>
-    <w:pitch w:val="variable"/>
-    <w:sig w:usb0="00000000" w:usb1="10000000" w:usb2="00000000" w:usb3="00000000" w:csb0="80000000" w:csb1="00000000"/>
-  </w:font>
-  <w:font w:name="Courier New">
-    <w:panose1 w:val="02070309020205020404"/>
-    <w:charset w:val="00"/>
-    <w:family w:val="modern"/>
-    <w:pitch w:val="fixed"/>
-    <w:sig w:usb0="E0002EFF" w:usb1="C0007843" w:usb2="00000009" w:usb3="00000000" w:csb0="000001FF" w:csb1="00000000"/>
-  </w:font>
-  <w:font w:name="Symbol">
-    <w:panose1 w:val="05050102010706020507"/>
-    <w:charset w:val="02"/>
-    <w:family w:val="roman"/>
-    <w:pitch w:val="variable"/>
-    <w:sig w:usb0="00000000" w:usb1="10000000" w:usb2="00000000" w:usb3="00000000" w:csb0="80000000" w:csb1="00000000"/>
-  </w:font>
-  <w:font w:name="Calibri">
-    <w:panose1 w:val="020F0502020204030204"/>
-    <w:charset w:val="00"/>
-    <w:family w:val="swiss"/>
-    <w:pitch w:val="variable"/>
-    <w:sig w:usb0="E0002AFF" w:usb1="C000247B" w:usb2="00000009" w:usb3="00000000" w:csb0="000001FF" w:csb1="00000000"/>
-  </w:font>
-  <w:font w:name="Cambria">
-    <w:panose1 w:val="02040503050406030204"/>
-    <w:charset w:val="00"/>
-    <w:family w:val="roman"/>
-    <w:pitch w:val="variable"/>
-    <w:sig w:usb0="E00006FF" w:usb1="400004FF" w:usb2="00000000" w:usb3="00000000" w:csb0="0000019F" w:csb1="00000000"/>
-  </w:font>
-  <w:font w:name="Tahoma">
-    <w:panose1 w:val="020B0604030504040204"/>
-    <w:charset w:val="00"/>
-    <w:family w:val="swiss"/>
-    <w:notTrueType/>
-    <w:pitch w:val="variable"/>
-    <w:sig w:usb0="00000003" w:usb1="00000000" w:usb2="00000000" w:usb3="00000000" w:csb0="00000001" w:csb1="00000000"/>
-  </w:font>
-</w:fonts>
-</file>
-
-<file path=word/glossary/settings.xml><?xml version="1.0" encoding="utf-8"?>
-<w:settings xmlns:mc="http://schemas.openxmlformats.org/markup-compatibility/2006" xmlns:o="urn:schemas-microsoft-com:office:office" xmlns:r="http://schemas.openxmlformats.org/officeDocument/2006/relationships" xmlns:m="http://schemas.openxmlformats.org/officeDocument/2006/math" xmlns:v="urn:schemas-microsoft-com:vml" xmlns:w10="urn:schemas-microsoft-com:office:word" xmlns:w="http://schemas.openxmlformats.org/wordprocessingml/2006/main" xmlns:w14="http://schemas.microsoft.com/office/word/2010/wordml" xmlns:sl="http://schemas.openxmlformats.org/schemaLibrary/2006/main" mc:Ignorable="w14">
-  <w:view w:val="normal"/>
-  <w:defaultTabStop w:val="708"/>
-  <w:hyphenationZone w:val="425"/>
-  <w:characterSpacingControl w:val="doNotCompress"/>
-  <w:compat>
-    <w:useFELayout/>
-    <w:compatSetting w:name="compatibilityMode" w:uri="http://schemas.microsoft.com/office/word" w:val="14"/>
-    <w:compatSetting w:name="overrideTableStyleFontSizeAndJustification" w:uri="http://schemas.microsoft.com/office/word" w:val="1"/>
-    <w:compatSetting w:name="enableOpenTypeFeatures" w:uri="http://schemas.microsoft.com/office/word" w:val="1"/>
-    <w:compatSetting w:name="doNotFlipMirrorIndents" w:uri="http://schemas.microsoft.com/office/word" w:val="1"/>
-  </w:compat>
-  <w:rsids>
-    <w:rsidRoot w:val="000727E8"/>
-    <w:rsid w:val="000727E8"/>
-    <w:rsid w:val="00375354"/>
-    <w:rsid w:val="00E71A3F"/>
-    <w:rsid w:val="00E82C64"/>
-  </w:rsids>
-  <m:mathPr>
-    <m:mathFont m:val="Cambria Math"/>
-    <m:brkBin m:val="before"/>
-    <m:brkBinSub m:val="--"/>
-    <m:smallFrac m:val="0"/>
-    <m:dispDef/>
-    <m:lMargin m:val="0"/>
-    <m:rMargin m:val="0"/>
-    <m:defJc m:val="centerGroup"/>
-    <m:wrapIndent m:val="1440"/>
-    <m:intLim m:val="subSup"/>
-    <m:naryLim m:val="undOvr"/>
-  </m:mathPr>
-  <w:themeFontLang w:val="fr-BE"/>
-  <w:clrSchemeMapping w:bg1="light1" w:t1="dark1" w:bg2="light2" w:t2="dark2" w:accent1="accent1" w:accent2="accent2" w:accent3="accent3" w:accent4="accent4" w:accent5="accent5" w:accent6="accent6" w:hyperlink="hyperlink" w:followedHyperlink="followedHyperlink"/>
-  <w:decimalSymbol w:val=","/>
-  <w:listSeparator w:val=";"/>
-</w:settings>
-</file>
-
-<file path=word/glossary/styles.xml><?xml version="1.0" encoding="utf-8"?>
-<w:styles xmlns:mc="http://schemas.openxmlformats.org/markup-compatibility/2006" xmlns:r="http://schemas.openxmlformats.org/officeDocument/2006/relationships" xmlns:w="http://schemas.openxmlformats.org/wordprocessingml/2006/main" xmlns:w14="http://schemas.microsoft.com/office/word/2010/wordml" mc:Ignorable="w14">
-  <w:docDefaults>
-    <w:rPrDefault>
-      <w:rPr>
-        <w:rFonts w:asciiTheme="minorHAnsi" w:eastAsiaTheme="minorEastAsia" w:hAnsiTheme="minorHAnsi" w:cstheme="minorBidi"/>
-        <w:sz w:val="22"/>
-        <w:szCs w:val="22"/>
-        <w:lang w:val="fr-BE" w:eastAsia="fr-BE" w:bidi="ar-SA"/>
-      </w:rPr>
-    </w:rPrDefault>
-    <w:pPrDefault>
-      <w:pPr>
-        <w:spacing w:after="160" w:line="259" w:lineRule="auto"/>
-      </w:pPr>
-    </w:pPrDefault>
-  </w:docDefaults>
-  <w:latentStyles w:defLockedState="0" w:defUIPriority="99" w:defSemiHidden="1" w:defUnhideWhenUsed="1" w:defQFormat="0" w:count="267">
-    <w:lsdException w:name="Normal" w:semiHidden="0" w:uiPriority="0" w:unhideWhenUsed="0" w:qFormat="1"/>
-    <w:lsdException w:name="heading 1" w:semiHidden="0" w:uiPriority="9" w:unhideWhenUsed="0" w:qFormat="1"/>
-    <w:lsdException w:name="heading 2" w:uiPriority="9" w:qFormat="1"/>
-    <w:lsdException w:name="heading 3" w:uiPriority="9" w:qFormat="1"/>
-    <w:lsdException w:name="heading 4" w:uiPriority="9" w:qFormat="1"/>
-    <w:lsdException w:name="heading 5" w:uiPriority="9" w:qFormat="1"/>
-    <w:lsdException w:name="heading 6" w:uiPriority="9" w:qFormat="1"/>
-    <w:lsdException w:name="heading 7" w:uiPriority="9" w:qFormat="1"/>
-    <w:lsdException w:name="heading 8" w:uiPriority="9" w:qFormat="1"/>
-    <w:lsdException w:name="heading 9" w:uiPriority="9" w:qFormat="1"/>
-    <w:lsdException w:name="toc 1" w:uiPriority="39"/>
-    <w:lsdException w:name="toc 2" w:uiPriority="39"/>
-    <w:lsdException w:name="toc 3" w:uiPriority="39"/>
-    <w:lsdException w:name="toc 4" w:uiPriority="39"/>
-    <w:lsdException w:name="toc 5" w:uiPriority="39"/>
-    <w:lsdException w:name="toc 6" w:uiPriority="39"/>
-    <w:lsdException w:name="toc 7" w:uiPriority="39"/>
-    <w:lsdException w:name="toc 8" w:uiPriority="39"/>
-    <w:lsdException w:name="toc 9" w:uiPriority="39"/>
-    <w:lsdException w:name="caption" w:uiPriority="35" w:qFormat="1"/>
-    <w:lsdException w:name="Title" w:semiHidden="0" w:uiPriority="10" w:unhideWhenUsed="0" w:qFormat="1"/>
-    <w:lsdException w:name="Default Paragraph Font" w:uiPriority="1"/>
-    <w:lsdException w:name="Subtitle" w:semiHidden="0" w:uiPriority="11" w:unhideWhenUsed="0" w:qFormat="1"/>
-    <w:lsdException w:name="Strong" w:semiHidden="0" w:uiPriority="22" w:unhideWhenUsed="0" w:qFormat="1"/>
-    <w:lsdException w:name="Emphasis" w:semiHidden="0" w:uiPriority="20" w:unhideWhenUsed="0" w:qFormat="1"/>
-    <w:lsdException w:name="Table Grid" w:semiHidden="0" w:uiPriority="39" w:unhideWhenUsed="0"/>
-    <w:lsdException w:name="Placeholder Text" w:unhideWhenUsed="0"/>
-    <w:lsdException w:name="No Spacing" w:semiHidden="0" w:uiPriority="1" w:unhideWhenUsed="0" w:qFormat="1"/>
-    <w:lsdException w:name="Light Shading" w:semiHidden="0" w:uiPriority="60" w:unhideWhenUsed="0"/>
-    <w:lsdException w:name="Light List" w:semiHidden="0" w:uiPriority="61" w:unhideWhenUsed="0"/>
-    <w:lsdException w:name="Light Grid" w:semiHidden="0" w:uiPriority="62" w:unhideWhenUsed="0"/>
-    <w:lsdException w:name="Medium Shading 1" w:semiHidden="0" w:uiPriority="63" w:unhideWhenUsed="0"/>
-    <w:lsdException w:name="Medium Shading 2" w:semiHidden="0" w:uiPriority="64" w:unhideWhenUsed="0"/>
-    <w:lsdException w:name="Medium List 1" w:semiHidden="0" w:uiPriority="65" w:unhideWhenUsed="0"/>
-    <w:lsdException w:name="Medium List 2" w:semiHidden="0" w:uiPriority="66" w:unhideWhenUsed="0"/>
-    <w:lsdException w:name="Medium Grid 1" w:semiHidden="0" w:uiPriority="67" w:unhideWhenUsed="0"/>
-    <w:lsdException w:name="Medium Grid 2" w:semiHidden="0" w:uiPriority="68" w:unhideWhenUsed="0"/>
-    <w:lsdException w:name="Medium Grid 3" w:semiHidden="0" w:uiPriority="69" w:unhideWhenUsed="0"/>
-    <w:lsdException w:name="Dark List" w:semiHidden="0" w:uiPriority="70" w:unhideWhenUsed="0"/>
-    <w:lsdException w:name="Colorful Shading" w:semiHidden="0" w:uiPriority="71" w:unhideWhenUsed="0"/>
-    <w:lsdException w:name="Colorful List" w:semiHidden="0" w:uiPriority="72" w:unhideWhenUsed="0"/>
-    <w:lsdException w:name="Colorful Grid" w:semiHidden="0" w:uiPriority="73" w:unhideWhenUsed="0"/>
-    <w:lsdException w:name="Light Shading Accent 1" w:semiHidden="0" w:uiPriority="60" w:unhideWhenUsed="0"/>
-    <w:lsdException w:name="Light List Accent 1" w:semiHidden="0" w:uiPriority="61" w:unhideWhenUsed="0"/>
-    <w:lsdException w:name="Light Grid Accent 1" w:semiHidden="0" w:uiPriority="62" w:unhideWhenUsed="0"/>
-    <w:lsdException w:name="Medium Shading 1 Accent 1" w:semiHidden="0" w:uiPriority="63" w:unhideWhenUsed="0"/>
-    <w:lsdException w:name="Medium Shading 2 Accent 1" w:semiHidden="0" w:uiPriority="64" w:unhideWhenUsed="0"/>
-    <w:lsdException w:name="Medium List 1 Accent 1" w:semiHidden="0" w:uiPriority="65" w:unhideWhenUsed="0"/>
-    <w:lsdException w:name="Revision" w:unhideWhenUsed="0"/>
-    <w:lsdException w:name="List Paragraph" w:semiHidden="0" w:uiPriority="34" w:unhideWhenUsed="0" w:qFormat="1"/>
-    <w:lsdException w:name="Quote" w:semiHidden="0" w:uiPriority="29" w:unhideWhenUsed="0" w:qFormat="1"/>
-    <w:lsdException w:name="Intense Quote" w:semiHidden="0" w:uiPriority="30" w:unhideWhenUsed="0" w:qFormat="1"/>
-    <w:lsdException w:name="Medium List 2 Accent 1" w:semiHidden="0" w:uiPriority="66" w:unhideWhenUsed="0"/>
-    <w:lsdException w:name="Medium Grid 1 Accent 1" w:semiHidden="0" w:uiPriority="67" w:unhideWhenUsed="0"/>
-    <w:lsdException w:name="Medium Grid 2 Accent 1" w:semiHidden="0" w:uiPriority="68" w:unhideWhenUsed="0"/>
-    <w:lsdException w:name="Medium Grid 3 Accent 1" w:semiHidden="0" w:uiPriority="69" w:unhideWhenUsed="0"/>
-    <w:lsdException w:name="Dark List Accent 1" w:semiHidden="0" w:uiPriority="70" w:unhideWhenUsed="0"/>
-    <w:lsdException w:name="Colorful Shading Accent 1" w:semiHidden="0" w:uiPriority="71" w:unhideWhenUsed="0"/>
-    <w:lsdException w:name="Colorful List Accent 1" w:semiHidden="0" w:uiPriority="72" w:unhideWhenUsed="0"/>
-    <w:lsdException w:name="Colorful Grid Accent 1" w:semiHidden="0" w:uiPriority="73" w:unhideWhenUsed="0"/>
-    <w:lsdException w:name="Light Shading Accent 2" w:semiHidden="0" w:uiPriority="60" w:unhideWhenUsed="0"/>
-    <w:lsdException w:name="Light List Accent 2" w:semiHidden="0" w:uiPriority="61" w:unhideWhenUsed="0"/>
-    <w:lsdException w:name="Light Grid Accent 2" w:semiHidden="0" w:uiPriority="62" w:unhideWhenUsed="0"/>
-    <w:lsdException w:name="Medium Shading 1 Accent 2" w:semiHidden="0" w:uiPriority="63" w:unhideWhenUsed="0"/>
-    <w:lsdException w:name="Medium Shading 2 Accent 2" w:semiHidden="0" w:uiPriority="64" w:unhideWhenUsed="0"/>
-    <w:lsdException w:name="Medium List 1 Accent 2" w:semiHidden="0" w:uiPriority="65" w:unhideWhenUsed="0"/>
-    <w:lsdException w:name="Medium List 2 Accent 2" w:semiHidden="0" w:uiPriority="66" w:unhideWhenUsed="0"/>
-    <w:lsdException w:name="Medium Grid 1 Accent 2" w:semiHidden="0" w:uiPriority="67" w:unhideWhenUsed="0"/>
-    <w:lsdException w:name="Medium Grid 2 Accent 2" w:semiHidden="0" w:uiPriority="68" w:unhideWhenUsed="0"/>
-    <w:lsdException w:name="Medium Grid 3 Accent 2" w:semiHidden="0" w:uiPriority="69" w:unhideWhenUsed="0"/>
-    <w:lsdException w:name="Dark List Accent 2" w:semiHidden="0" w:uiPriority="70" w:unhideWhenUsed="0"/>
-    <w:lsdException w:name="Colorful Shading Accent 2" w:semiHidden="0" w:uiPriority="71" w:unhideWhenUsed="0"/>
-    <w:lsdException w:name="Colorful List Accent 2" w:semiHidden="0" w:uiPriority="72" w:unhideWhenUsed="0"/>
-    <w:lsdException w:name="Colorful Grid Accent 2" w:semiHidden="0" w:uiPriority="73" w:unhideWhenUsed="0"/>
-    <w:lsdException w:name="Light Shading Accent 3" w:semiHidden="0" w:uiPriority="60" w:unhideWhenUsed="0"/>
-    <w:lsdException w:name="Light List Accent 3" w:semiHidden="0" w:uiPriority="61" w:unhideWhenUsed="0"/>
-    <w:lsdException w:name="Light Grid Accent 3" w:semiHidden="0" w:uiPriority="62" w:unhideWhenUsed="0"/>
-    <w:lsdException w:name="Medium Shading 1 Accent 3" w:semiHidden="0" w:uiPriority="63" w:unhideWhenUsed="0"/>
-    <w:lsdException w:name="Medium Shading 2 Accent 3" w:semiHidden="0" w:uiPriority="64" w:unhideWhenUsed="0"/>
-    <w:lsdException w:name="Medium List 1 Accent 3" w:semiHidden="0" w:uiPriority="65" w:unhideWhenUsed="0"/>
-    <w:lsdException w:name="Medium List 2 Accent 3" w:semiHidden="0" w:uiPriority="66" w:unhideWhenUsed="0"/>
-    <w:lsdException w:name="Medium Grid 1 Accent 3" w:semiHidden="0" w:uiPriority="67" w:unhideWhenUsed="0"/>
-    <w:lsdException w:name="Medium Grid 2 Accent 3" w:semiHidden="0" w:uiPriority="68" w:unhideWhenUsed="0"/>
-    <w:lsdException w:name="Medium Grid 3 Accent 3" w:semiHidden="0" w:uiPriority="69" w:unhideWhenUsed="0"/>
-    <w:lsdException w:name="Dark List Accent 3" w:semiHidden="0" w:uiPriority="70" w:unhideWhenUsed="0"/>
-    <w:lsdException w:name="Colorful Shading Accent 3" w:semiHidden="0" w:uiPriority="71" w:unhideWhenUsed="0"/>
-    <w:lsdException w:name="Colorful List Accent 3" w:semiHidden="0" w:uiPriority="72" w:unhideWhenUsed="0"/>
-    <w:lsdException w:name="Colorful Grid Accent 3" w:semiHidden="0" w:uiPriority="73" w:unhideWhenUsed="0"/>
-    <w:lsdException w:name="Light Shading Accent 4" w:semiHidden="0" w:uiPriority="60" w:unhideWhenUsed="0"/>
-    <w:lsdException w:name="Light List Accent 4" w:semiHidden="0" w:uiPriority="61" w:unhideWhenUsed="0"/>
-    <w:lsdException w:name="Light Grid Accent 4" w:semiHidden="0" w:uiPriority="62" w:unhideWhenUsed="0"/>
-    <w:lsdException w:name="Medium Shading 1 Accent 4" w:semiHidden="0" w:uiPriority="63" w:unhideWhenUsed="0"/>
-    <w:lsdException w:name="Medium Shading 2 Accent 4" w:semiHidden="0" w:uiPriority="64" w:unhideWhenUsed="0"/>
-    <w:lsdException w:name="Medium List 1 Accent 4" w:semiHidden="0" w:uiPriority="65" w:unhideWhenUsed="0"/>
-    <w:lsdException w:name="Medium List 2 Accent 4" w:semiHidden="0" w:uiPriority="66" w:unhideWhenUsed="0"/>
-    <w:lsdException w:name="Medium Grid 1 Accent 4" w:semiHidden="0" w:uiPriority="67" w:unhideWhenUsed="0"/>
-    <w:lsdException w:name="Medium Grid 2 Accent 4" w:semiHidden="0" w:uiPriority="68" w:unhideWhenUsed="0"/>
-    <w:lsdException w:name="Medium Grid 3 Accent 4" w:semiHidden="0" w:uiPriority="69" w:unhideWhenUsed="0"/>
-    <w:lsdException w:name="Dark List Accent 4" w:semiHidden="0" w:uiPriority="70" w:unhideWhenUsed="0"/>
-    <w:lsdException w:name="Colorful Shading Accent 4" w:semiHidden="0" w:uiPriority="71" w:unhideWhenUsed="0"/>
-    <w:lsdException w:name="Colorful List Accent 4" w:semiHidden="0" w:uiPriority="72" w:unhideWhenUsed="0"/>
-    <w:lsdException w:name="Colorful Grid Accent 4" w:semiHidden="0" w:uiPriority="73" w:unhideWhenUsed="0"/>
-    <w:lsdException w:name="Light Shading Accent 5" w:semiHidden="0" w:uiPriority="60" w:unhideWhenUsed="0"/>
-    <w:lsdException w:name="Light List Accent 5" w:semiHidden="0" w:uiPriority="61" w:unhideWhenUsed="0"/>
-    <w:lsdException w:name="Light Grid Accent 5" w:semiHidden="0" w:uiPriority="62" w:unhideWhenUsed="0"/>
-    <w:lsdException w:name="Medium Shading 1 Accent 5" w:semiHidden="0" w:uiPriority="63" w:unhideWhenUsed="0"/>
-    <w:lsdException w:name="Medium Shading 2 Accent 5" w:semiHidden="0" w:uiPriority="64" w:unhideWhenUsed="0"/>
-    <w:lsdException w:name="Medium List 1 Accent 5" w:semiHidden="0" w:uiPriority="65" w:unhideWhenUsed="0"/>
-    <w:lsdException w:name="Medium List 2 Accent 5" w:semiHidden="0" w:uiPriority="66" w:unhideWhenUsed="0"/>
-    <w:lsdException w:name="Medium Grid 1 Accent 5" w:semiHidden="0" w:uiPriority="67" w:unhideWhenUsed="0"/>
-    <w:lsdException w:name="Medium Grid 2 Accent 5" w:semiHidden="0" w:uiPriority="68" w:unhideWhenUsed="0"/>
-    <w:lsdException w:name="Medium Grid 3 Accent 5" w:semiHidden="0" w:uiPriority="69" w:unhideWhenUsed="0"/>
-    <w:lsdException w:name="Dark List Accent 5" w:semiHidden="0" w:uiPriority="70" w:unhideWhenUsed="0"/>
-    <w:lsdException w:name="Colorful Shading Accent 5" w:semiHidden="0" w:uiPriority="71" w:unhideWhenUsed="0"/>
-    <w:lsdException w:name="Colorful List Accent 5" w:semiHidden="0" w:uiPriority="72" w:unhideWhenUsed="0"/>
-    <w:lsdException w:name="Colorful Grid Accent 5" w:semiHidden="0" w:uiPriority="73" w:unhideWhenUsed="0"/>
-    <w:lsdException w:name="Light Shading Accent 6" w:semiHidden="0" w:uiPriority="60" w:unhideWhenUsed="0"/>
-    <w:lsdException w:name="Light List Accent 6" w:semiHidden="0" w:uiPriority="61" w:unhideWhenUsed="0"/>
-    <w:lsdException w:name="Light Grid Accent 6" w:semiHidden="0" w:uiPriority="62" w:unhideWhenUsed="0"/>
-    <w:lsdException w:name="Medium Shading 1 Accent 6" w:semiHidden="0" w:uiPriority="63" w:unhideWhenUsed="0"/>
-    <w:lsdException w:name="Medium Shading 2 Accent 6" w:semiHidden="0" w:uiPriority="64" w:unhideWhenUsed="0"/>
-    <w:lsdException w:name="Medium List 1 Accent 6" w:semiHidden="0" w:uiPriority="65" w:unhideWhenUsed="0"/>
-    <w:lsdException w:name="Medium List 2 Accent 6" w:semiHidden="0" w:uiPriority="66" w:unhideWhenUsed="0"/>
-    <w:lsdException w:name="Medium Grid 1 Accent 6" w:semiHidden="0" w:uiPriority="67" w:unhideWhenUsed="0"/>
-    <w:lsdException w:name="Medium Grid 2 Accent 6" w:semiHidden="0" w:uiPriority="68" w:unhideWhenUsed="0"/>
-    <w:lsdException w:name="Medium Grid 3 Accent 6" w:semiHidden="0" w:uiPriority="69" w:unhideWhenUsed="0"/>
-    <w:lsdException w:name="Dark List Accent 6" w:semiHidden="0" w:uiPriority="70" w:unhideWhenUsed="0"/>
-    <w:lsdException w:name="Colorful Shading Accent 6" w:semiHidden="0" w:uiPriority="71" w:unhideWhenUsed="0"/>
-    <w:lsdException w:name="Colorful List Accent 6" w:semiHidden="0" w:uiPriority="72" w:unhideWhenUsed="0"/>
-    <w:lsdException w:name="Colorful Grid Accent 6" w:semiHidden="0" w:uiPriority="73" w:unhideWhenUsed="0"/>
-    <w:lsdException w:name="Subtle Emphasis" w:semiHidden="0" w:uiPriority="19" w:unhideWhenUsed="0" w:qFormat="1"/>
-    <w:lsdException w:name="Intense Emphasis" w:semiHidden="0" w:uiPriority="21" w:unhideWhenUsed="0" w:qFormat="1"/>
-    <w:lsdException w:name="Subtle Reference" w:semiHidden="0" w:uiPriority="31" w:unhideWhenUsed="0" w:qFormat="1"/>
-    <w:lsdException w:name="Intense Reference" w:semiHidden="0" w:uiPriority="32" w:unhideWhenUsed="0" w:qFormat="1"/>
-    <w:lsdException w:name="Book Title" w:semiHidden="0" w:uiPriority="33" w:unhideWhenUsed="0" w:qFormat="1"/>
-    <w:lsdException w:name="Bibliography" w:uiPriority="37"/>
-    <w:lsdException w:name="TOC Heading" w:uiPriority="39" w:qFormat="1"/>
-  </w:latentStyles>
-  <w:style w:type="paragraph" w:default="1" w:styleId="Normal">
-    <w:name w:val="Normal"/>
-    <w:qFormat/>
-  </w:style>
-  <w:style w:type="character" w:default="1" w:styleId="Policepardfaut">
-    <w:name w:val="Default Paragraph Font"/>
-    <w:uiPriority w:val="1"/>
-    <w:semiHidden/>
-    <w:unhideWhenUsed/>
-  </w:style>
-  <w:style w:type="table" w:default="1" w:styleId="TableauNormal">
-    <w:name w:val="Normal Table"/>
-    <w:uiPriority w:val="99"/>
-    <w:semiHidden/>
-    <w:unhideWhenUsed/>
-    <w:tblPr>
-      <w:tblInd w:w="0" w:type="dxa"/>
-      <w:tblCellMar>
-        <w:top w:w="0" w:type="dxa"/>
-        <w:left w:w="108" w:type="dxa"/>
-        <w:bottom w:w="0" w:type="dxa"/>
-        <w:right w:w="108" w:type="dxa"/>
-      </w:tblCellMar>
-    </w:tblPr>
-  </w:style>
-  <w:style w:type="numbering" w:default="1" w:styleId="Aucuneliste">
-    <w:name w:val="No List"/>
-    <w:uiPriority w:val="99"/>
-    <w:semiHidden/>
-    <w:unhideWhenUsed/>
-  </w:style>
-  <w:style w:type="character" w:customStyle="1" w:styleId="Textedelespacerserv">
-    <w:name w:val="Texte de l’espace réservé"/>
-    <w:basedOn w:val="Policepardfaut"/>
-    <w:uiPriority w:val="99"/>
-    <w:semiHidden/>
-    <w:rsid w:val="000727E8"/>
-    <w:rPr>
-      <w:color w:val="808080"/>
-    </w:rPr>
-  </w:style>
-  <w:style w:type="paragraph" w:customStyle="1" w:styleId="C06C2C141BE84994B6069770B23D48B0">
-    <w:name w:val="C06C2C141BE84994B6069770B23D48B0"/>
-    <w:rsid w:val="000727E8"/>
-  </w:style>
-</w:styles>
-</file>
-
-<file path=word/glossary/stylesWithEffects.xml><?xml version="1.0" encoding="utf-8"?>
-<w:styles xmlns:wpc="http://schemas.microsoft.com/office/word/2010/wordprocessingCanvas" xmlns:mc="http://schemas.openxmlformats.org/markup-compatibility/2006" xmlns:o="urn:schemas-microsoft-com:office:office" xmlns:r="http://schemas.openxmlformats.org/officeDocument/2006/relationships" xmlns:m="http://schemas.openxmlformats.org/officeDocument/2006/math" xmlns:v="urn:schemas-microsoft-com:vml" xmlns:wp14="http://schemas.microsoft.com/office/word/2010/wordprocessingDrawing" xmlns:wp="http://schemas.openxmlformats.org/drawingml/2006/wordprocessingDrawing" xmlns:w10="urn:schemas-microsoft-com:office:word" xmlns:w="http://schemas.openxmlformats.org/wordprocessingml/2006/main" xmlns:w14="http://schemas.microsoft.com/office/word/2010/wordml" xmlns:wpg="http://schemas.microsoft.com/office/word/2010/wordprocessingGroup" xmlns:wpi="http://schemas.microsoft.com/office/word/2010/wordprocessingInk" xmlns:wne="http://schemas.microsoft.com/office/word/2006/wordml" xmlns:wps="http://schemas.microsoft.com/office/word/2010/wordprocessingShape" mc:Ignorable="w14 wp14">
-  <w:docDefaults>
-    <w:rPrDefault>
-      <w:rPr>
-        <w:rFonts w:asciiTheme="minorHAnsi" w:eastAsiaTheme="minorEastAsia" w:hAnsiTheme="minorHAnsi" w:cstheme="minorBidi"/>
-        <w:sz w:val="22"/>
-        <w:szCs w:val="22"/>
-        <w:lang w:val="fr-BE" w:eastAsia="fr-BE" w:bidi="ar-SA"/>
-      </w:rPr>
-    </w:rPrDefault>
-    <w:pPrDefault>
-      <w:pPr>
-        <w:spacing w:after="160" w:line="259" w:lineRule="auto"/>
-      </w:pPr>
-    </w:pPrDefault>
-  </w:docDefaults>
-  <w:latentStyles w:defLockedState="0" w:defUIPriority="99" w:defSemiHidden="1" w:defUnhideWhenUsed="1" w:defQFormat="0" w:count="267">
-    <w:lsdException w:name="Normal" w:semiHidden="0" w:uiPriority="0" w:unhideWhenUsed="0" w:qFormat="1"/>
-    <w:lsdException w:name="heading 1" w:semiHidden="0" w:uiPriority="9" w:unhideWhenUsed="0" w:qFormat="1"/>
-    <w:lsdException w:name="heading 2" w:uiPriority="9" w:qFormat="1"/>
-    <w:lsdException w:name="heading 3" w:uiPriority="9" w:qFormat="1"/>
-    <w:lsdException w:name="heading 4" w:uiPriority="9" w:qFormat="1"/>
-    <w:lsdException w:name="heading 5" w:uiPriority="9" w:qFormat="1"/>
-    <w:lsdException w:name="heading 6" w:uiPriority="9" w:qFormat="1"/>
-    <w:lsdException w:name="heading 7" w:uiPriority="9" w:qFormat="1"/>
-    <w:lsdException w:name="heading 8" w:uiPriority="9" w:qFormat="1"/>
-    <w:lsdException w:name="heading 9" w:uiPriority="9" w:qFormat="1"/>
-    <w:lsdException w:name="toc 1" w:uiPriority="39"/>
-    <w:lsdException w:name="toc 2" w:uiPriority="39"/>
-    <w:lsdException w:name="toc 3" w:uiPriority="39"/>
-    <w:lsdException w:name="toc 4" w:uiPriority="39"/>
-    <w:lsdException w:name="toc 5" w:uiPriority="39"/>
-    <w:lsdException w:name="toc 6" w:uiPriority="39"/>
-    <w:lsdException w:name="toc 7" w:uiPriority="39"/>
-    <w:lsdException w:name="toc 8" w:uiPriority="39"/>
-    <w:lsdException w:name="toc 9" w:uiPriority="39"/>
-    <w:lsdException w:name="caption" w:uiPriority="35" w:qFormat="1"/>
-    <w:lsdException w:name="Title" w:semiHidden="0" w:uiPriority="10" w:unhideWhenUsed="0" w:qFormat="1"/>
-    <w:lsdException w:name="Default Paragraph Font" w:uiPriority="1"/>
-    <w:lsdException w:name="Subtitle" w:semiHidden="0" w:uiPriority="11" w:unhideWhenUsed="0" w:qFormat="1"/>
-    <w:lsdException w:name="Strong" w:semiHidden="0" w:uiPriority="22" w:unhideWhenUsed="0" w:qFormat="1"/>
-    <w:lsdException w:name="Emphasis" w:semiHidden="0" w:uiPriority="20" w:unhideWhenUsed="0" w:qFormat="1"/>
-    <w:lsdException w:name="Table Grid" w:semiHidden="0" w:uiPriority="39" w:unhideWhenUsed="0"/>
-    <w:lsdException w:name="Placeholder Text" w:unhideWhenUsed="0"/>
-    <w:lsdException w:name="No Spacing" w:semiHidden="0" w:uiPriority="1" w:unhideWhenUsed="0" w:qFormat="1"/>
-    <w:lsdException w:name="Light Shading" w:semiHidden="0" w:uiPriority="60" w:unhideWhenUsed="0"/>
-    <w:lsdException w:name="Light List" w:semiHidden="0" w:uiPriority="61" w:unhideWhenUsed="0"/>
-    <w:lsdException w:name="Light Grid" w:semiHidden="0" w:uiPriority="62" w:unhideWhenUsed="0"/>
-    <w:lsdException w:name="Medium Shading 1" w:semiHidden="0" w:uiPriority="63" w:unhideWhenUsed="0"/>
-    <w:lsdException w:name="Medium Shading 2" w:semiHidden="0" w:uiPriority="64" w:unhideWhenUsed="0"/>
-    <w:lsdException w:name="Medium List 1" w:semiHidden="0" w:uiPriority="65" w:unhideWhenUsed="0"/>
-    <w:lsdException w:name="Medium List 2" w:semiHidden="0" w:uiPriority="66" w:unhideWhenUsed="0"/>
-    <w:lsdException w:name="Medium Grid 1" w:semiHidden="0" w:uiPriority="67" w:unhideWhenUsed="0"/>
-    <w:lsdException w:name="Medium Grid 2" w:semiHidden="0" w:uiPriority="68" w:unhideWhenUsed="0"/>
-    <w:lsdException w:name="Medium Grid 3" w:semiHidden="0" w:uiPriority="69" w:unhideWhenUsed="0"/>
-    <w:lsdException w:name="Dark List" w:semiHidden="0" w:uiPriority="70" w:unhideWhenUsed="0"/>
-    <w:lsdException w:name="Colorful Shading" w:semiHidden="0" w:uiPriority="71" w:unhideWhenUsed="0"/>
-    <w:lsdException w:name="Colorful List" w:semiHidden="0" w:uiPriority="72" w:unhideWhenUsed="0"/>
-    <w:lsdException w:name="Colorful Grid" w:semiHidden="0" w:uiPriority="73" w:unhideWhenUsed="0"/>
-    <w:lsdException w:name="Light Shading Accent 1" w:semiHidden="0" w:uiPriority="60" w:unhideWhenUsed="0"/>
-    <w:lsdException w:name="Light List Accent 1" w:semiHidden="0" w:uiPriority="61" w:unhideWhenUsed="0"/>
-    <w:lsdException w:name="Light Grid Accent 1" w:semiHidden="0" w:uiPriority="62" w:unhideWhenUsed="0"/>
-    <w:lsdException w:name="Medium Shading 1 Accent 1" w:semiHidden="0" w:uiPriority="63" w:unhideWhenUsed="0"/>
-    <w:lsdException w:name="Medium Shading 2 Accent 1" w:semiHidden="0" w:uiPriority="64" w:unhideWhenUsed="0"/>
-    <w:lsdException w:name="Medium List 1 Accent 1" w:semiHidden="0" w:uiPriority="65" w:unhideWhenUsed="0"/>
-    <w:lsdException w:name="Revision" w:unhideWhenUsed="0"/>
-    <w:lsdException w:name="List Paragraph" w:semiHidden="0" w:uiPriority="34" w:unhideWhenUsed="0" w:qFormat="1"/>
-    <w:lsdException w:name="Quote" w:semiHidden="0" w:uiPriority="29" w:unhideWhenUsed="0" w:qFormat="1"/>
-    <w:lsdException w:name="Intense Quote" w:semiHidden="0" w:uiPriority="30" w:unhideWhenUsed="0" w:qFormat="1"/>
-    <w:lsdException w:name="Medium List 2 Accent 1" w:semiHidden="0" w:uiPriority="66" w:unhideWhenUsed="0"/>
-    <w:lsdException w:name="Medium Grid 1 Accent 1" w:semiHidden="0" w:uiPriority="67" w:unhideWhenUsed="0"/>
-    <w:lsdException w:name="Medium Grid 2 Accent 1" w:semiHidden="0" w:uiPriority="68" w:unhideWhenUsed="0"/>
-    <w:lsdException w:name="Medium Grid 3 Accent 1" w:semiHidden="0" w:uiPriority="69" w:unhideWhenUsed="0"/>
-    <w:lsdException w:name="Dark List Accent 1" w:semiHidden="0" w:uiPriority="70" w:unhideWhenUsed="0"/>
-    <w:lsdException w:name="Colorful Shading Accent 1" w:semiHidden="0" w:uiPriority="71" w:unhideWhenUsed="0"/>
-    <w:lsdException w:name="Colorful List Accent 1" w:semiHidden="0" w:uiPriority="72" w:unhideWhenUsed="0"/>
-    <w:lsdException w:name="Colorful Grid Accent 1" w:semiHidden="0" w:uiPriority="73" w:unhideWhenUsed="0"/>
-    <w:lsdException w:name="Light Shading Accent 2" w:semiHidden="0" w:uiPriority="60" w:unhideWhenUsed="0"/>
-    <w:lsdException w:name="Light List Accent 2" w:semiHidden="0" w:uiPriority="61" w:unhideWhenUsed="0"/>
-    <w:lsdException w:name="Light Grid Accent 2" w:semiHidden="0" w:uiPriority="62" w:unhideWhenUsed="0"/>
-    <w:lsdException w:name="Medium Shading 1 Accent 2" w:semiHidden="0" w:uiPriority="63" w:unhideWhenUsed="0"/>
-    <w:lsdException w:name="Medium Shading 2 Accent 2" w:semiHidden="0" w:uiPriority="64" w:unhideWhenUsed="0"/>
-    <w:lsdException w:name="Medium List 1 Accent 2" w:semiHidden="0" w:uiPriority="65" w:unhideWhenUsed="0"/>
-    <w:lsdException w:name="Medium List 2 Accent 2" w:semiHidden="0" w:uiPriority="66" w:unhideWhenUsed="0"/>
-    <w:lsdException w:name="Medium Grid 1 Accent 2" w:semiHidden="0" w:uiPriority="67" w:unhideWhenUsed="0"/>
-    <w:lsdException w:name="Medium Grid 2 Accent 2" w:semiHidden="0" w:uiPriority="68" w:unhideWhenUsed="0"/>
-    <w:lsdException w:name="Medium Grid 3 Accent 2" w:semiHidden="0" w:uiPriority="69" w:unhideWhenUsed="0"/>
-    <w:lsdException w:name="Dark List Accent 2" w:semiHidden="0" w:uiPriority="70" w:unhideWhenUsed="0"/>
-    <w:lsdException w:name="Colorful Shading Accent 2" w:semiHidden="0" w:uiPriority="71" w:unhideWhenUsed="0"/>
-    <w:lsdException w:name="Colorful List Accent 2" w:semiHidden="0" w:uiPriority="72" w:unhideWhenUsed="0"/>
-    <w:lsdException w:name="Colorful Grid Accent 2" w:semiHidden="0" w:uiPriority="73" w:unhideWhenUsed="0"/>
-    <w:lsdException w:name="Light Shading Accent 3" w:semiHidden="0" w:uiPriority="60" w:unhideWhenUsed="0"/>
-    <w:lsdException w:name="Light List Accent 3" w:semiHidden="0" w:uiPriority="61" w:unhideWhenUsed="0"/>
-    <w:lsdException w:name="Light Grid Accent 3" w:semiHidden="0" w:uiPriority="62" w:unhideWhenUsed="0"/>
-    <w:lsdException w:name="Medium Shading 1 Accent 3" w:semiHidden="0" w:uiPriority="63" w:unhideWhenUsed="0"/>
-    <w:lsdException w:name="Medium Shading 2 Accent 3" w:semiHidden="0" w:uiPriority="64" w:unhideWhenUsed="0"/>
-    <w:lsdException w:name="Medium List 1 Accent 3" w:semiHidden="0" w:uiPriority="65" w:unhideWhenUsed="0"/>
-    <w:lsdException w:name="Medium List 2 Accent 3" w:semiHidden="0" w:uiPriority="66" w:unhideWhenUsed="0"/>
-    <w:lsdException w:name="Medium Grid 1 Accent 3" w:semiHidden="0" w:uiPriority="67" w:unhideWhenUsed="0"/>
-    <w:lsdException w:name="Medium Grid 2 Accent 3" w:semiHidden="0" w:uiPriority="68" w:unhideWhenUsed="0"/>
-    <w:lsdException w:name="Medium Grid 3 Accent 3" w:semiHidden="0" w:uiPriority="69" w:unhideWhenUsed="0"/>
-    <w:lsdException w:name="Dark List Accent 3" w:semiHidden="0" w:uiPriority="70" w:unhideWhenUsed="0"/>
-    <w:lsdException w:name="Colorful Shading Accent 3" w:semiHidden="0" w:uiPriority="71" w:unhideWhenUsed="0"/>
-    <w:lsdException w:name="Colorful List Accent 3" w:semiHidden="0" w:uiPriority="72" w:unhideWhenUsed="0"/>
-    <w:lsdException w:name="Colorful Grid Accent 3" w:semiHidden="0" w:uiPriority="73" w:unhideWhenUsed="0"/>
-    <w:lsdException w:name="Light Shading Accent 4" w:semiHidden="0" w:uiPriority="60" w:unhideWhenUsed="0"/>
-    <w:lsdException w:name="Light List Accent 4" w:semiHidden="0" w:uiPriority="61" w:unhideWhenUsed="0"/>
-    <w:lsdException w:name="Light Grid Accent 4" w:semiHidden="0" w:uiPriority="62" w:unhideWhenUsed="0"/>
-    <w:lsdException w:name="Medium Shading 1 Accent 4" w:semiHidden="0" w:uiPriority="63" w:unhideWhenUsed="0"/>
-    <w:lsdException w:name="Medium Shading 2 Accent 4" w:semiHidden="0" w:uiPriority="64" w:unhideWhenUsed="0"/>
-    <w:lsdException w:name="Medium List 1 Accent 4" w:semiHidden="0" w:uiPriority="65" w:unhideWhenUsed="0"/>
-    <w:lsdException w:name="Medium List 2 Accent 4" w:semiHidden="0" w:uiPriority="66" w:unhideWhenUsed="0"/>
-    <w:lsdException w:name="Medium Grid 1 Accent 4" w:semiHidden="0" w:uiPriority="67" w:unhideWhenUsed="0"/>
-    <w:lsdException w:name="Medium Grid 2 Accent 4" w:semiHidden="0" w:uiPriority="68" w:unhideWhenUsed="0"/>
-    <w:lsdException w:name="Medium Grid 3 Accent 4" w:semiHidden="0" w:uiPriority="69" w:unhideWhenUsed="0"/>
-    <w:lsdException w:name="Dark List Accent 4" w:semiHidden="0" w:uiPriority="70" w:unhideWhenUsed="0"/>
-    <w:lsdException w:name="Colorful Shading Accent 4" w:semiHidden="0" w:uiPriority="71" w:unhideWhenUsed="0"/>
-    <w:lsdException w:name="Colorful List Accent 4" w:semiHidden="0" w:uiPriority="72" w:unhideWhenUsed="0"/>
-    <w:lsdException w:name="Colorful Grid Accent 4" w:semiHidden="0" w:uiPriority="73" w:unhideWhenUsed="0"/>
-    <w:lsdException w:name="Light Shading Accent 5" w:semiHidden="0" w:uiPriority="60" w:unhideWhenUsed="0"/>
-    <w:lsdException w:name="Light List Accent 5" w:semiHidden="0" w:uiPriority="61" w:unhideWhenUsed="0"/>
-    <w:lsdException w:name="Light Grid Accent 5" w:semiHidden="0" w:uiPriority="62" w:unhideWhenUsed="0"/>
-    <w:lsdException w:name="Medium Shading 1 Accent 5" w:semiHidden="0" w:uiPriority="63" w:unhideWhenUsed="0"/>
-    <w:lsdException w:name="Medium Shading 2 Accent 5" w:semiHidden="0" w:uiPriority="64" w:unhideWhenUsed="0"/>
-    <w:lsdException w:name="Medium List 1 Accent 5" w:semiHidden="0" w:uiPriority="65" w:unhideWhenUsed="0"/>
-    <w:lsdException w:name="Medium List 2 Accent 5" w:semiHidden="0" w:uiPriority="66" w:unhideWhenUsed="0"/>
-    <w:lsdException w:name="Medium Grid 1 Accent 5" w:semiHidden="0" w:uiPriority="67" w:unhideWhenUsed="0"/>
-    <w:lsdException w:name="Medium Grid 2 Accent 5" w:semiHidden="0" w:uiPriority="68" w:unhideWhenUsed="0"/>
-    <w:lsdException w:name="Medium Grid 3 Accent 5" w:semiHidden="0" w:uiPriority="69" w:unhideWhenUsed="0"/>
-    <w:lsdException w:name="Dark List Accent 5" w:semiHidden="0" w:uiPriority="70" w:unhideWhenUsed="0"/>
-    <w:lsdException w:name="Colorful Shading Accent 5" w:semiHidden="0" w:uiPriority="71" w:unhideWhenUsed="0"/>
-    <w:lsdException w:name="Colorful List Accent 5" w:semiHidden="0" w:uiPriority="72" w:unhideWhenUsed="0"/>
-    <w:lsdException w:name="Colorful Grid Accent 5" w:semiHidden="0" w:uiPriority="73" w:unhideWhenUsed="0"/>
-    <w:lsdException w:name="Light Shading Accent 6" w:semiHidden="0" w:uiPriority="60" w:unhideWhenUsed="0"/>
-    <w:lsdException w:name="Light List Accent 6" w:semiHidden="0" w:uiPriority="61" w:unhideWhenUsed="0"/>
-    <w:lsdException w:name="Light Grid Accent 6" w:semiHidden="0" w:uiPriority="62" w:unhideWhenUsed="0"/>
-    <w:lsdException w:name="Medium Shading 1 Accent 6" w:semiHidden="0" w:uiPriority="63" w:unhideWhenUsed="0"/>
-    <w:lsdException w:name="Medium Shading 2 Accent 6" w:semiHidden="0" w:uiPriority="64" w:unhideWhenUsed="0"/>
-    <w:lsdException w:name="Medium List 1 Accent 6" w:semiHidden="0" w:uiPriority="65" w:unhideWhenUsed="0"/>
-    <w:lsdException w:name="Medium List 2 Accent 6" w:semiHidden="0" w:uiPriority="66" w:unhideWhenUsed="0"/>
-    <w:lsdException w:name="Medium Grid 1 Accent 6" w:semiHidden="0" w:uiPriority="67" w:unhideWhenUsed="0"/>
-    <w:lsdException w:name="Medium Grid 2 Accent 6" w:semiHidden="0" w:uiPriority="68" w:unhideWhenUsed="0"/>
-    <w:lsdException w:name="Medium Grid 3 Accent 6" w:semiHidden="0" w:uiPriority="69" w:unhideWhenUsed="0"/>
-    <w:lsdException w:name="Dark List Accent 6" w:semiHidden="0" w:uiPriority="70" w:unhideWhenUsed="0"/>
-    <w:lsdException w:name="Colorful Shading Accent 6" w:semiHidden="0" w:uiPriority="71" w:unhideWhenUsed="0"/>
-    <w:lsdException w:name="Colorful List Accent 6" w:semiHidden="0" w:uiPriority="72" w:unhideWhenUsed="0"/>
-    <w:lsdException w:name="Colorful Grid Accent 6" w:semiHidden="0" w:uiPriority="73" w:unhideWhenUsed="0"/>
-    <w:lsdException w:name="Subtle Emphasis" w:semiHidden="0" w:uiPriority="19" w:unhideWhenUsed="0" w:qFormat="1"/>
-    <w:lsdException w:name="Intense Emphasis" w:semiHidden="0" w:uiPriority="21" w:unhideWhenUsed="0" w:qFormat="1"/>
-    <w:lsdException w:name="Subtle Reference" w:semiHidden="0" w:uiPriority="31" w:unhideWhenUsed="0" w:qFormat="1"/>
-    <w:lsdException w:name="Intense Reference" w:semiHidden="0" w:uiPriority="32" w:unhideWhenUsed="0" w:qFormat="1"/>
-    <w:lsdException w:name="Book Title" w:semiHidden="0" w:uiPriority="33" w:unhideWhenUsed="0" w:qFormat="1"/>
-    <w:lsdException w:name="Bibliography" w:uiPriority="37"/>
-    <w:lsdException w:name="TOC Heading" w:uiPriority="39" w:qFormat="1"/>
-  </w:latentStyles>
-  <w:style w:type="paragraph" w:default="1" w:styleId="Normal">
-    <w:name w:val="Normal"/>
-    <w:qFormat/>
-  </w:style>
-  <w:style w:type="character" w:default="1" w:styleId="Policepardfaut">
-    <w:name w:val="Default Paragraph Font"/>
-    <w:uiPriority w:val="1"/>
-    <w:semiHidden/>
-    <w:unhideWhenUsed/>
-  </w:style>
-  <w:style w:type="table" w:default="1" w:styleId="TableauNormal">
-    <w:name w:val="Normal Table"/>
-    <w:uiPriority w:val="99"/>
-    <w:semiHidden/>
-    <w:unhideWhenUsed/>
-    <w:tblPr>
-      <w:tblInd w:w="0" w:type="dxa"/>
-      <w:tblCellMar>
-        <w:top w:w="0" w:type="dxa"/>
-        <w:left w:w="108" w:type="dxa"/>
-        <w:bottom w:w="0" w:type="dxa"/>
-        <w:right w:w="108" w:type="dxa"/>
-      </w:tblCellMar>
-    </w:tblPr>
-  </w:style>
-  <w:style w:type="numbering" w:default="1" w:styleId="Aucuneliste">
-    <w:name w:val="No List"/>
-    <w:uiPriority w:val="99"/>
-    <w:semiHidden/>
-    <w:unhideWhenUsed/>
-  </w:style>
-  <w:style w:type="character" w:customStyle="1" w:styleId="Textedelespacerserv">
-    <w:name w:val="Texte de l’espace réservé"/>
-    <w:basedOn w:val="Policepardfaut"/>
-    <w:uiPriority w:val="99"/>
-    <w:semiHidden/>
-    <w:rsid w:val="000727E8"/>
-    <w:rPr>
-      <w:color w:val="808080"/>
-    </w:rPr>
-  </w:style>
-  <w:style w:type="paragraph" w:customStyle="1" w:styleId="C06C2C141BE84994B6069770B23D48B0">
-    <w:name w:val="C06C2C141BE84994B6069770B23D48B0"/>
-    <w:rsid w:val="000727E8"/>
-  </w:style>
-</w:styles>
-</file>
-
-<file path=word/glossary/webSettings.xml><?xml version="1.0" encoding="utf-8"?>
-<w:webSettings xmlns:mc="http://schemas.openxmlformats.org/markup-compatibility/2006" xmlns:r="http://schemas.openxmlformats.org/officeDocument/2006/relationships" xmlns:w="http://schemas.openxmlformats.org/wordprocessingml/2006/main" xmlns:w14="http://schemas.microsoft.com/office/word/2010/wordml" mc:Ignorable="w14">
-  <w:optimizeForBrowser/>
-  <w:allowPNG/>
-</w:webSettings>
-</file>
-
 <file path=word/theme/theme1.xml><?xml version="1.0" encoding="utf-8"?>
 <a:theme xmlns:a="http://schemas.openxmlformats.org/drawingml/2006/main" name="Thème Office">
   <a:themeElements>
@@ -14527,7 +13807,7 @@
 </file>
 
 <file path=customXml/itemProps1.xml><?xml version="1.0" encoding="utf-8"?>
-<ds:datastoreItem xmlns:ds="http://schemas.openxmlformats.org/officeDocument/2006/customXml" ds:itemID="{759052D1-DE2B-432B-9E23-18733AA218FB}">
+<ds:datastoreItem xmlns:ds="http://schemas.openxmlformats.org/officeDocument/2006/customXml" ds:itemID="{90DB7752-3670-4781-AB97-BCEA19E5F7EE}">
   <ds:schemaRefs>
     <ds:schemaRef ds:uri="http://schemas.openxmlformats.org/officeDocument/2006/bibliography"/>
   </ds:schemaRefs>

</xml_diff>

<commit_message>
Mise à jour du code et du rapport
</commit_message>
<xml_diff>
--- a/analyse/iteration2.docx
+++ b/analyse/iteration2.docx
@@ -1,6 +1,6 @@
 
 <file path=word/document.xml><?xml version="1.0" encoding="utf-8"?>
-<w:document xmlns:wpc="http://schemas.microsoft.com/office/word/2010/wordprocessingCanvas" xmlns:cx="http://schemas.microsoft.com/office/drawing/2014/chartex" xmlns:cx1="http://schemas.microsoft.com/office/drawing/2015/9/8/chartex" xmlns:cx2="http://schemas.microsoft.com/office/drawing/2015/10/21/chartex" xmlns:cx3="http://schemas.microsoft.com/office/drawing/2016/5/9/chartex" xmlns:cx4="http://schemas.microsoft.com/office/drawing/2016/5/10/chartex" xmlns:cx5="http://schemas.microsoft.com/office/drawing/2016/5/11/chartex" xmlns:cx6="http://schemas.microsoft.com/office/drawing/2016/5/12/chartex" xmlns:cx7="http://schemas.microsoft.com/office/drawing/2016/5/13/chartex" xmlns:cx8="http://schemas.microsoft.com/office/drawing/2016/5/14/chartex" xmlns:mc="http://schemas.openxmlformats.org/markup-compatibility/2006" xmlns:aink="http://schemas.microsoft.com/office/drawing/2016/ink" xmlns:am3d="http://schemas.microsoft.com/office/drawing/2017/model3d" xmlns:o="urn:schemas-microsoft-com:office:office" xmlns:r="http://schemas.openxmlformats.org/officeDocument/2006/relationships" xmlns:m="http://schemas.openxmlformats.org/officeDocument/2006/math" xmlns:v="urn:schemas-microsoft-com:vml" xmlns:wp14="http://schemas.microsoft.com/office/word/2010/wordprocessingDrawing" xmlns:wp="http://schemas.openxmlformats.org/drawingml/2006/wordprocessingDrawing" xmlns:w10="urn:schemas-microsoft-com:office:word" xmlns:w="http://schemas.openxmlformats.org/wordprocessingml/2006/main" xmlns:w14="http://schemas.microsoft.com/office/word/2010/wordml" xmlns:w15="http://schemas.microsoft.com/office/word/2012/wordml" xmlns:w16cid="http://schemas.microsoft.com/office/word/2016/wordml/cid" xmlns:w16se="http://schemas.microsoft.com/office/word/2015/wordml/symex" xmlns:wpg="http://schemas.microsoft.com/office/word/2010/wordprocessingGroup" xmlns:wpi="http://schemas.microsoft.com/office/word/2010/wordprocessingInk" xmlns:wne="http://schemas.microsoft.com/office/word/2006/wordml" xmlns:wps="http://schemas.microsoft.com/office/word/2010/wordprocessingShape" mc:Ignorable="w14 w15 w16se w16cid wp14">
+<w:document xmlns:wpc="http://schemas.microsoft.com/office/word/2010/wordprocessingCanvas" xmlns:mc="http://schemas.openxmlformats.org/markup-compatibility/2006" xmlns:o="urn:schemas-microsoft-com:office:office" xmlns:r="http://schemas.openxmlformats.org/officeDocument/2006/relationships" xmlns:m="http://schemas.openxmlformats.org/officeDocument/2006/math" xmlns:v="urn:schemas-microsoft-com:vml" xmlns:wp14="http://schemas.microsoft.com/office/word/2010/wordprocessingDrawing" xmlns:wp="http://schemas.openxmlformats.org/drawingml/2006/wordprocessingDrawing" xmlns:w10="urn:schemas-microsoft-com:office:word" xmlns:w="http://schemas.openxmlformats.org/wordprocessingml/2006/main" xmlns:w14="http://schemas.microsoft.com/office/word/2010/wordml" xmlns:w15="http://schemas.microsoft.com/office/word/2012/wordml" xmlns:wpg="http://schemas.microsoft.com/office/word/2010/wordprocessingGroup" xmlns:wpi="http://schemas.microsoft.com/office/word/2010/wordprocessingInk" xmlns:wne="http://schemas.microsoft.com/office/word/2006/wordml" xmlns:wps="http://schemas.microsoft.com/office/word/2010/wordprocessingShape" mc:Ignorable="w14 w15 wp14">
   <w:body>
     <w:sdt>
       <w:sdtPr>
@@ -13,6 +13,7 @@
           <w:docPartUnique/>
         </w:docPartObj>
       </w:sdtPr>
+      <w:sdtEndPr/>
       <w:sdtContent>
         <w:p>
           <w:pPr>
@@ -87,23 +88,13 @@
                                     <w:szCs w:val="40"/>
                                   </w:rPr>
                                 </w:pPr>
-                                <w:proofErr w:type="spellStart"/>
                                 <w:r>
                                   <w:rPr>
                                     <w:color w:val="FFFFFF" w:themeColor="background1"/>
                                     <w:sz w:val="40"/>
                                     <w:szCs w:val="40"/>
                                   </w:rPr>
-                                  <w:t>Nardella</w:t>
-                                </w:r>
-                                <w:proofErr w:type="spellEnd"/>
-                                <w:r>
-                                  <w:rPr>
-                                    <w:color w:val="FFFFFF" w:themeColor="background1"/>
-                                    <w:sz w:val="40"/>
-                                    <w:szCs w:val="40"/>
-                                  </w:rPr>
-                                  <w:t xml:space="preserve"> Marine</w:t>
+                                  <w:t>Nardella Marine</w:t>
                                 </w:r>
                               </w:p>
                               <w:p>
@@ -198,23 +189,13 @@
                               <w:szCs w:val="40"/>
                             </w:rPr>
                           </w:pPr>
-                          <w:proofErr w:type="spellStart"/>
                           <w:r>
                             <w:rPr>
                               <w:color w:val="FFFFFF" w:themeColor="background1"/>
                               <w:sz w:val="40"/>
                               <w:szCs w:val="40"/>
                             </w:rPr>
-                            <w:t>Nardella</w:t>
-                          </w:r>
-                          <w:proofErr w:type="spellEnd"/>
-                          <w:r>
-                            <w:rPr>
-                              <w:color w:val="FFFFFF" w:themeColor="background1"/>
-                              <w:sz w:val="40"/>
-                              <w:szCs w:val="40"/>
-                            </w:rPr>
-                            <w:t xml:space="preserve"> Marine</w:t>
+                            <w:t>Nardella Marine</w:t>
                           </w:r>
                         </w:p>
                         <w:p>
@@ -472,25 +453,7 @@
                                     <w:sz w:val="36"/>
                                     <w:szCs w:val="36"/>
                                   </w:rPr>
-                                  <w:t>&lt;&lt;</w:t>
-                                </w:r>
-                                <w:proofErr w:type="spellStart"/>
-                                <w:r>
-                                  <w:rPr>
-                                    <w:color w:val="FFFFFF" w:themeColor="background1"/>
-                                    <w:sz w:val="36"/>
-                                    <w:szCs w:val="36"/>
-                                  </w:rPr>
-                                  <w:t>Aeroglide</w:t>
-                                </w:r>
-                                <w:proofErr w:type="spellEnd"/>
-                                <w:r>
-                                  <w:rPr>
-                                    <w:color w:val="FFFFFF" w:themeColor="background1"/>
-                                    <w:sz w:val="36"/>
-                                    <w:szCs w:val="36"/>
-                                  </w:rPr>
-                                  <w:t>&gt;&gt;</w:t>
+                                  <w:t>&lt;&lt;Aeroglide&gt;&gt;</w:t>
                                 </w:r>
                               </w:p>
                               <w:p>
@@ -666,25 +629,7 @@
                               <w:sz w:val="36"/>
                               <w:szCs w:val="36"/>
                             </w:rPr>
-                            <w:t>&lt;&lt;</w:t>
-                          </w:r>
-                          <w:proofErr w:type="spellStart"/>
-                          <w:r>
-                            <w:rPr>
-                              <w:color w:val="FFFFFF" w:themeColor="background1"/>
-                              <w:sz w:val="36"/>
-                              <w:szCs w:val="36"/>
-                            </w:rPr>
-                            <w:t>Aeroglide</w:t>
-                          </w:r>
-                          <w:proofErr w:type="spellEnd"/>
-                          <w:r>
-                            <w:rPr>
-                              <w:color w:val="FFFFFF" w:themeColor="background1"/>
-                              <w:sz w:val="36"/>
-                              <w:szCs w:val="36"/>
-                            </w:rPr>
-                            <w:t>&gt;&gt;</w:t>
+                            <w:t>&lt;&lt;Aeroglide&gt;&gt;</w:t>
                           </w:r>
                         </w:p>
                         <w:p>
@@ -2204,19 +2149,11 @@
         </w:rPr>
         <w:t>relationnelle (</w:t>
       </w:r>
-      <w:proofErr w:type="spellStart"/>
       <w:r>
         <w:rPr>
           <w:lang w:eastAsia="fr-BE"/>
         </w:rPr>
-        <w:t>Postgre</w:t>
-      </w:r>
-      <w:proofErr w:type="spellEnd"/>
-      <w:r>
-        <w:rPr>
-          <w:lang w:eastAsia="fr-BE"/>
-        </w:rPr>
-        <w:t xml:space="preserve"> SQL) et située en local. L’application ne gèrera pas la suppression de pilotes.  Elle ne permettra pas de modifier, </w:t>
+        <w:t xml:space="preserve">Postgre SQL) et située en local. L’application ne gèrera pas la suppression de pilotes.  Elle ne permettra pas de modifier, </w:t>
       </w:r>
       <w:r>
         <w:rPr>
@@ -3699,16 +3636,8 @@
               <w:rPr>
                 <w:u w:val="single"/>
               </w:rPr>
-              <w:t xml:space="preserve">Correspondance au </w:t>
-            </w:r>
-            <w:proofErr w:type="spellStart"/>
-            <w:r>
-              <w:rPr>
-                <w:u w:val="single"/>
-              </w:rPr>
-              <w:t>requirement</w:t>
-            </w:r>
-            <w:proofErr w:type="spellEnd"/>
+              <w:t>Correspondance au requirement</w:t>
+            </w:r>
           </w:p>
         </w:tc>
       </w:tr>
@@ -4088,7 +4017,7 @@
               <w:spacing w:after="0" w:line="240" w:lineRule="auto"/>
             </w:pPr>
             <w:r>
-              <w:t>4, 5, 9</w:t>
+              <w:t>5, 9</w:t>
             </w:r>
           </w:p>
         </w:tc>
@@ -4199,6 +4128,11 @@
             <w:r>
               <w:t>2, 3</w:t>
             </w:r>
+            <w:r>
+              <w:t>, 4</w:t>
+            </w:r>
+            <w:bookmarkStart w:id="8" w:name="_GoBack"/>
+            <w:bookmarkEnd w:id="8"/>
           </w:p>
         </w:tc>
       </w:tr>
@@ -4338,20 +4272,20 @@
           <w:numId w:val="18"/>
         </w:numPr>
       </w:pPr>
-      <w:bookmarkStart w:id="8" w:name="_Toc509583400"/>
-      <w:bookmarkStart w:id="9" w:name="_Toc511760491"/>
+      <w:bookmarkStart w:id="9" w:name="_Toc509583400"/>
+      <w:bookmarkStart w:id="10" w:name="_Toc511760491"/>
       <w:r>
         <w:lastRenderedPageBreak/>
         <w:t>Diagramme des cas d’utilisation</w:t>
       </w:r>
-      <w:bookmarkEnd w:id="8"/>
+      <w:bookmarkEnd w:id="9"/>
       <w:r>
         <w:rPr>
           <w:noProof/>
           <w:lang w:eastAsia="fr-BE"/>
         </w:rPr>
         <w:drawing>
-          <wp:anchor distT="0" distB="0" distL="114300" distR="114300" simplePos="0" relativeHeight="251658240" behindDoc="0" locked="0" layoutInCell="1" allowOverlap="1">
+          <wp:anchor distT="0" distB="0" distL="114300" distR="114300" simplePos="0" relativeHeight="251659264" behindDoc="0" locked="0" layoutInCell="1" allowOverlap="1">
             <wp:simplePos x="0" y="0"/>
             <wp:positionH relativeFrom="margin">
               <wp:posOffset>-367030</wp:posOffset>
@@ -4406,7 +4340,7 @@
           </wp:anchor>
         </w:drawing>
       </w:r>
-      <w:bookmarkEnd w:id="9"/>
+      <w:bookmarkEnd w:id="10"/>
     </w:p>
     <w:p/>
     <w:p/>
@@ -4426,14 +4360,14 @@
           <w:numId w:val="18"/>
         </w:numPr>
       </w:pPr>
-      <w:bookmarkStart w:id="10" w:name="_Toc509583401"/>
-      <w:bookmarkStart w:id="11" w:name="_Toc511760492"/>
+      <w:bookmarkStart w:id="11" w:name="_Toc509583401"/>
+      <w:bookmarkStart w:id="12" w:name="_Toc511760492"/>
       <w:r>
         <w:lastRenderedPageBreak/>
         <w:t>Répartition du travail par itération</w:t>
       </w:r>
-      <w:bookmarkEnd w:id="10"/>
       <w:bookmarkEnd w:id="11"/>
+      <w:bookmarkEnd w:id="12"/>
     </w:p>
     <w:tbl>
       <w:tblPr>
@@ -6221,14 +6155,14 @@
           <w:numId w:val="18"/>
         </w:numPr>
       </w:pPr>
-      <w:bookmarkStart w:id="12" w:name="_Toc509583402"/>
-      <w:bookmarkStart w:id="13" w:name="_Toc511760493"/>
+      <w:bookmarkStart w:id="13" w:name="_Toc509583402"/>
+      <w:bookmarkStart w:id="14" w:name="_Toc511760493"/>
       <w:r>
         <w:lastRenderedPageBreak/>
         <w:t>Modèle complet des cas d'utilisation</w:t>
       </w:r>
-      <w:bookmarkEnd w:id="12"/>
       <w:bookmarkEnd w:id="13"/>
+      <w:bookmarkEnd w:id="14"/>
       <w:r>
         <w:t xml:space="preserve"> </w:t>
       </w:r>
@@ -6469,23 +6403,7 @@
                 <w:sz w:val="24"/>
                 <w:szCs w:val="24"/>
               </w:rPr>
-              <w:t>Une fois le pilote ajout</w:t>
-            </w:r>
-            <w:r>
-              <w:rPr>
-                <w:rFonts w:ascii="Times New Roman" w:hAnsi="Times New Roman" w:cs="Times New Roman"/>
-                <w:sz w:val="24"/>
-                <w:szCs w:val="24"/>
-              </w:rPr>
-              <w:t>é</w:t>
-            </w:r>
-            <w:r>
-              <w:rPr>
-                <w:rFonts w:ascii="Times New Roman" w:hAnsi="Times New Roman" w:cs="Times New Roman"/>
-                <w:sz w:val="24"/>
-                <w:szCs w:val="24"/>
-              </w:rPr>
-              <w:t xml:space="preserve">, un message apparaitra &lt;&lt;Pilote enregistré&gt;&gt; </w:t>
+              <w:t xml:space="preserve">Une fois le pilote ajouté, un message apparaitra &lt;&lt;Pilote enregistré&gt;&gt; </w:t>
             </w:r>
           </w:p>
           <w:p>
@@ -6630,25 +6548,7 @@
                 <w:sz w:val="24"/>
                 <w:szCs w:val="24"/>
               </w:rPr>
-              <w:t xml:space="preserve">Un message d’erreur s’affiche &lt;&lt; Le pilote existe déjà&gt;&gt; si </w:t>
-            </w:r>
-            <w:proofErr w:type="spellStart"/>
-            <w:r>
-              <w:rPr>
-                <w:rFonts w:ascii="Times New Roman" w:hAnsi="Times New Roman" w:cs="Times New Roman"/>
-                <w:sz w:val="24"/>
-                <w:szCs w:val="24"/>
-              </w:rPr>
-              <w:t>l’id</w:t>
-            </w:r>
-            <w:proofErr w:type="spellEnd"/>
-            <w:r>
-              <w:rPr>
-                <w:rFonts w:ascii="Times New Roman" w:hAnsi="Times New Roman" w:cs="Times New Roman"/>
-                <w:sz w:val="24"/>
-                <w:szCs w:val="24"/>
-              </w:rPr>
-              <w:t xml:space="preserve"> est le même qu’un autre pilote.</w:t>
+              <w:t>Un message d’erreur s’affiche &lt;&lt; Le pilote existe déjà&gt;&gt; si l’id est le même qu’un autre pilote.</w:t>
             </w:r>
           </w:p>
           <w:p>
@@ -6665,23 +6565,13 @@
                 <w:szCs w:val="24"/>
               </w:rPr>
             </w:pPr>
-            <w:proofErr w:type="gramStart"/>
             <w:r>
               <w:rPr>
                 <w:rFonts w:ascii="Times New Roman" w:hAnsi="Times New Roman" w:cs="Times New Roman"/>
                 <w:sz w:val="24"/>
                 <w:szCs w:val="24"/>
               </w:rPr>
-              <w:t>on</w:t>
-            </w:r>
-            <w:proofErr w:type="gramEnd"/>
-            <w:r>
-              <w:rPr>
-                <w:rFonts w:ascii="Times New Roman" w:hAnsi="Times New Roman" w:cs="Times New Roman"/>
-                <w:sz w:val="24"/>
-                <w:szCs w:val="24"/>
-              </w:rPr>
-              <w:t xml:space="preserve"> revient à l’étape 1 du scénario nominal</w:t>
+              <w:t>on revient à l’étape 1 du scénario nominal</w:t>
             </w:r>
           </w:p>
           <w:p>
@@ -7751,25 +7641,7 @@
                 <w:sz w:val="24"/>
                 <w:szCs w:val="24"/>
               </w:rPr>
-              <w:t xml:space="preserve">1 un message d’erreur s’affiche &lt;&lt; Format du numéro de </w:t>
-            </w:r>
-            <w:proofErr w:type="spellStart"/>
-            <w:r>
-              <w:rPr>
-                <w:rFonts w:ascii="Times New Roman" w:hAnsi="Times New Roman" w:cs="Times New Roman"/>
-                <w:sz w:val="24"/>
-                <w:szCs w:val="24"/>
-              </w:rPr>
-              <w:t>gsm</w:t>
-            </w:r>
-            <w:proofErr w:type="spellEnd"/>
-            <w:r>
-              <w:rPr>
-                <w:rFonts w:ascii="Times New Roman" w:hAnsi="Times New Roman" w:cs="Times New Roman"/>
-                <w:sz w:val="24"/>
-                <w:szCs w:val="24"/>
-              </w:rPr>
-              <w:t xml:space="preserve"> invalide&gt;&gt;</w:t>
+              <w:t>1 un message d’erreur s’affiche &lt;&lt; Format du numéro de gsm invalide&gt;&gt;</w:t>
             </w:r>
           </w:p>
           <w:p>
@@ -7844,14 +7716,14 @@
           <w:numId w:val="18"/>
         </w:numPr>
       </w:pPr>
-      <w:bookmarkStart w:id="14" w:name="_Toc509583403"/>
-      <w:bookmarkStart w:id="15" w:name="_Toc511760494"/>
+      <w:bookmarkStart w:id="15" w:name="_Toc509583403"/>
+      <w:bookmarkStart w:id="16" w:name="_Toc511760494"/>
       <w:r>
         <w:lastRenderedPageBreak/>
         <w:t>Diagramme de classe</w:t>
       </w:r>
-      <w:bookmarkEnd w:id="14"/>
       <w:bookmarkEnd w:id="15"/>
+      <w:bookmarkEnd w:id="16"/>
     </w:p>
     <w:p/>
     <w:p>
@@ -7917,14 +7789,14 @@
           <w:numId w:val="18"/>
         </w:numPr>
       </w:pPr>
-      <w:bookmarkStart w:id="16" w:name="_Toc509583404"/>
-      <w:bookmarkStart w:id="17" w:name="_Toc511760495"/>
+      <w:bookmarkStart w:id="17" w:name="_Toc509583404"/>
+      <w:bookmarkStart w:id="18" w:name="_Toc511760495"/>
       <w:r>
         <w:lastRenderedPageBreak/>
         <w:t>Diagramme de composants</w:t>
       </w:r>
-      <w:bookmarkEnd w:id="16"/>
       <w:bookmarkEnd w:id="17"/>
+      <w:bookmarkEnd w:id="18"/>
     </w:p>
     <w:p>
       <w:pPr>
@@ -7992,17 +7864,17 @@
           <w:numId w:val="18"/>
         </w:numPr>
       </w:pPr>
-      <w:bookmarkStart w:id="18" w:name="_Toc509583405"/>
-      <w:bookmarkStart w:id="19" w:name="_Toc511760496"/>
+      <w:bookmarkStart w:id="19" w:name="_Toc509583405"/>
+      <w:bookmarkStart w:id="20" w:name="_Toc511760496"/>
       <w:r>
         <w:lastRenderedPageBreak/>
         <w:t>Schéma relationnel (modèle logique</w:t>
       </w:r>
-      <w:bookmarkEnd w:id="18"/>
+      <w:bookmarkEnd w:id="19"/>
       <w:r>
         <w:t>)</w:t>
       </w:r>
-      <w:bookmarkEnd w:id="19"/>
+      <w:bookmarkEnd w:id="20"/>
     </w:p>
     <w:p>
       <w:r>
@@ -8552,7 +8424,6 @@
                         <wps:txbx>
                           <w:txbxContent>
                             <w:p>
-                              <w:proofErr w:type="spellStart"/>
                               <w:r>
                                 <w:rPr>
                                   <w:rFonts w:ascii="Times New Roman" w:hAnsi="Times New Roman" w:cs="Times New Roman"/>
@@ -8564,7 +8435,6 @@
                                 </w:rPr>
                                 <w:t>noVol</w:t>
                               </w:r>
-                              <w:proofErr w:type="spellEnd"/>
                             </w:p>
                           </w:txbxContent>
                         </wps:txbx>
@@ -8612,7 +8482,6 @@
                         <wps:txbx>
                           <w:txbxContent>
                             <w:p>
-                              <w:proofErr w:type="spellStart"/>
                               <w:r>
                                 <w:rPr>
                                   <w:rFonts w:ascii="Times New Roman" w:hAnsi="Times New Roman" w:cs="Times New Roman"/>
@@ -8623,7 +8492,6 @@
                                 </w:rPr>
                                 <w:t>duree</w:t>
                               </w:r>
-                              <w:proofErr w:type="spellEnd"/>
                             </w:p>
                           </w:txbxContent>
                         </wps:txbx>
@@ -8728,7 +8596,6 @@
                         <wps:txbx>
                           <w:txbxContent>
                             <w:p>
-                              <w:proofErr w:type="spellStart"/>
                               <w:r>
                                 <w:rPr>
                                   <w:rFonts w:ascii="Times New Roman" w:hAnsi="Times New Roman" w:cs="Times New Roman"/>
@@ -8739,7 +8606,6 @@
                                 </w:rPr>
                                 <w:t>cout</w:t>
                               </w:r>
-                              <w:proofErr w:type="spellEnd"/>
                             </w:p>
                           </w:txbxContent>
                         </wps:txbx>
@@ -8787,7 +8653,6 @@
                         <wps:txbx>
                           <w:txbxContent>
                             <w:p>
-                              <w:proofErr w:type="spellStart"/>
                               <w:r>
                                 <w:rPr>
                                   <w:rFonts w:ascii="Times New Roman" w:hAnsi="Times New Roman" w:cs="Times New Roman"/>
@@ -8798,7 +8663,6 @@
                                 </w:rPr>
                                 <w:t>idPilote</w:t>
                               </w:r>
-                              <w:proofErr w:type="spellEnd"/>
                             </w:p>
                           </w:txbxContent>
                         </wps:txbx>
@@ -8846,7 +8710,6 @@
                         <wps:txbx>
                           <w:txbxContent>
                             <w:p>
-                              <w:proofErr w:type="spellStart"/>
                               <w:r>
                                 <w:rPr>
                                   <w:rFonts w:ascii="Times New Roman" w:hAnsi="Times New Roman" w:cs="Times New Roman"/>
@@ -8857,7 +8720,6 @@
                                 </w:rPr>
                                 <w:t>planeur</w:t>
                               </w:r>
-                              <w:proofErr w:type="spellEnd"/>
                             </w:p>
                           </w:txbxContent>
                         </wps:txbx>
@@ -8962,7 +8824,6 @@
                         <wps:txbx>
                           <w:txbxContent>
                             <w:p>
-                              <w:proofErr w:type="spellStart"/>
                               <w:r>
                                 <w:rPr>
                                   <w:rFonts w:ascii="Times New Roman" w:hAnsi="Times New Roman" w:cs="Times New Roman"/>
@@ -8973,7 +8834,6 @@
                                 </w:rPr>
                                 <w:t>noVol</w:t>
                               </w:r>
-                              <w:proofErr w:type="spellEnd"/>
                             </w:p>
                           </w:txbxContent>
                         </wps:txbx>
@@ -9078,7 +8938,6 @@
                         <wps:txbx>
                           <w:txbxContent>
                             <w:p>
-                              <w:proofErr w:type="spellStart"/>
                               <w:r>
                                 <w:rPr>
                                   <w:rFonts w:ascii="Times New Roman" w:hAnsi="Times New Roman" w:cs="Times New Roman"/>
@@ -9089,7 +8948,6 @@
                                 </w:rPr>
                                 <w:t>idPilote</w:t>
                               </w:r>
-                              <w:proofErr w:type="spellEnd"/>
                             </w:p>
                           </w:txbxContent>
                         </wps:txbx>
@@ -9194,7 +9052,6 @@
                         <wps:txbx>
                           <w:txbxContent>
                             <w:p>
-                              <w:proofErr w:type="spellStart"/>
                               <w:r>
                                 <w:rPr>
                                   <w:rFonts w:ascii="Times New Roman" w:hAnsi="Times New Roman" w:cs="Times New Roman"/>
@@ -9205,7 +9062,6 @@
                                 </w:rPr>
                                 <w:t>planeur</w:t>
                               </w:r>
-                              <w:proofErr w:type="spellEnd"/>
                             </w:p>
                           </w:txbxContent>
                         </wps:txbx>
@@ -9345,7 +9201,6 @@
                         <wps:txbx>
                           <w:txbxContent>
                             <w:p>
-                              <w:proofErr w:type="spellStart"/>
                               <w:r>
                                 <w:rPr>
                                   <w:rFonts w:ascii="Times New Roman" w:hAnsi="Times New Roman" w:cs="Times New Roman"/>
@@ -9356,7 +9211,6 @@
                                 </w:rPr>
                                 <w:t>TypePlaneur</w:t>
                               </w:r>
-                              <w:proofErr w:type="spellEnd"/>
                             </w:p>
                           </w:txbxContent>
                         </wps:txbx>
@@ -9404,7 +9258,6 @@
                         <wps:txbx>
                           <w:txbxContent>
                             <w:p>
-                              <w:proofErr w:type="spellStart"/>
                               <w:r>
                                 <w:rPr>
                                   <w:rFonts w:ascii="Times New Roman" w:hAnsi="Times New Roman" w:cs="Times New Roman"/>
@@ -9416,7 +9269,6 @@
                                 </w:rPr>
                                 <w:t>planeur</w:t>
                               </w:r>
-                              <w:proofErr w:type="spellEnd"/>
                             </w:p>
                           </w:txbxContent>
                         </wps:txbx>
@@ -9464,7 +9316,6 @@
                         <wps:txbx>
                           <w:txbxContent>
                             <w:p>
-                              <w:proofErr w:type="spellStart"/>
                               <w:r>
                                 <w:rPr>
                                   <w:rFonts w:ascii="Times New Roman" w:hAnsi="Times New Roman" w:cs="Times New Roman"/>
@@ -9475,7 +9326,6 @@
                                 </w:rPr>
                                 <w:t>tarifHoraire</w:t>
                               </w:r>
-                              <w:proofErr w:type="spellEnd"/>
                             </w:p>
                           </w:txbxContent>
                         </wps:txbx>
@@ -9523,7 +9373,6 @@
                         <wps:txbx>
                           <w:txbxContent>
                             <w:p>
-                              <w:proofErr w:type="spellStart"/>
                               <w:r>
                                 <w:rPr>
                                   <w:rFonts w:ascii="Times New Roman" w:hAnsi="Times New Roman" w:cs="Times New Roman"/>
@@ -9534,7 +9383,6 @@
                                 </w:rPr>
                                 <w:t>coutRemorquage</w:t>
                               </w:r>
-                              <w:proofErr w:type="spellEnd"/>
                             </w:p>
                           </w:txbxContent>
                         </wps:txbx>
@@ -9639,7 +9487,6 @@
                         <wps:txbx>
                           <w:txbxContent>
                             <w:p>
-                              <w:proofErr w:type="spellStart"/>
                               <w:r>
                                 <w:rPr>
                                   <w:rFonts w:ascii="Times New Roman" w:hAnsi="Times New Roman" w:cs="Times New Roman"/>
@@ -9650,7 +9497,6 @@
                                 </w:rPr>
                                 <w:t>planeur</w:t>
                               </w:r>
-                              <w:proofErr w:type="spellEnd"/>
                             </w:p>
                           </w:txbxContent>
                         </wps:txbx>
@@ -9790,7 +9636,6 @@
                         <wps:txbx>
                           <w:txbxContent>
                             <w:p>
-                              <w:proofErr w:type="spellStart"/>
                               <w:r>
                                 <w:rPr>
                                   <w:rFonts w:ascii="Times New Roman" w:hAnsi="Times New Roman" w:cs="Times New Roman"/>
@@ -9801,7 +9646,6 @@
                                 </w:rPr>
                                 <w:t>Pilote</w:t>
                               </w:r>
-                              <w:proofErr w:type="spellEnd"/>
                             </w:p>
                           </w:txbxContent>
                         </wps:txbx>
@@ -9849,7 +9693,6 @@
                         <wps:txbx>
                           <w:txbxContent>
                             <w:p>
-                              <w:proofErr w:type="spellStart"/>
                               <w:r>
                                 <w:rPr>
                                   <w:rFonts w:ascii="Times New Roman" w:hAnsi="Times New Roman" w:cs="Times New Roman"/>
@@ -9861,7 +9704,6 @@
                                 </w:rPr>
                                 <w:t>idPilote</w:t>
                               </w:r>
-                              <w:proofErr w:type="spellEnd"/>
                             </w:p>
                           </w:txbxContent>
                         </wps:txbx>
@@ -9966,7 +9808,6 @@
                         <wps:txbx>
                           <w:txbxContent>
                             <w:p>
-                              <w:proofErr w:type="spellStart"/>
                               <w:r>
                                 <w:rPr>
                                   <w:rFonts w:ascii="Times New Roman" w:hAnsi="Times New Roman" w:cs="Times New Roman"/>
@@ -9977,7 +9818,6 @@
                                 </w:rPr>
                                 <w:t>prenom</w:t>
                               </w:r>
-                              <w:proofErr w:type="spellEnd"/>
                             </w:p>
                           </w:txbxContent>
                         </wps:txbx>
@@ -10139,7 +9979,6 @@
                         <wps:txbx>
                           <w:txbxContent>
                             <w:p>
-                              <w:proofErr w:type="spellStart"/>
                               <w:r>
                                 <w:rPr>
                                   <w:rFonts w:ascii="Times New Roman" w:hAnsi="Times New Roman" w:cs="Times New Roman"/>
@@ -10150,7 +9989,6 @@
                                 </w:rPr>
                                 <w:t>numero</w:t>
                               </w:r>
-                              <w:proofErr w:type="spellEnd"/>
                             </w:p>
                           </w:txbxContent>
                         </wps:txbx>
@@ -10198,7 +10036,6 @@
                         <wps:txbx>
                           <w:txbxContent>
                             <w:p>
-                              <w:proofErr w:type="spellStart"/>
                               <w:r>
                                 <w:rPr>
                                   <w:rFonts w:ascii="Times New Roman" w:hAnsi="Times New Roman" w:cs="Times New Roman"/>
@@ -10209,7 +10046,6 @@
                                 </w:rPr>
                                 <w:t>localite</w:t>
                               </w:r>
-                              <w:proofErr w:type="spellEnd"/>
                             </w:p>
                           </w:txbxContent>
                         </wps:txbx>
@@ -10257,7 +10093,6 @@
                         <wps:txbx>
                           <w:txbxContent>
                             <w:p>
-                              <w:proofErr w:type="spellStart"/>
                               <w:r>
                                 <w:rPr>
                                   <w:rFonts w:ascii="Times New Roman" w:hAnsi="Times New Roman" w:cs="Times New Roman"/>
@@ -10268,7 +10103,6 @@
                                 </w:rPr>
                                 <w:t>codePostal</w:t>
                               </w:r>
-                              <w:proofErr w:type="spellEnd"/>
                             </w:p>
                           </w:txbxContent>
                         </wps:txbx>
@@ -10316,7 +10150,6 @@
                         <wps:txbx>
                           <w:txbxContent>
                             <w:p>
-                              <w:proofErr w:type="spellStart"/>
                               <w:r>
                                 <w:rPr>
                                   <w:rFonts w:ascii="Times New Roman" w:hAnsi="Times New Roman" w:cs="Times New Roman"/>
@@ -10327,7 +10160,6 @@
                                 </w:rPr>
                                 <w:t>noGsm</w:t>
                               </w:r>
-                              <w:proofErr w:type="spellEnd"/>
                             </w:p>
                           </w:txbxContent>
                         </wps:txbx>
@@ -10375,7 +10207,6 @@
                         <wps:txbx>
                           <w:txbxContent>
                             <w:p>
-                              <w:proofErr w:type="spellStart"/>
                               <w:r>
                                 <w:rPr>
                                   <w:rFonts w:ascii="Times New Roman" w:hAnsi="Times New Roman" w:cs="Times New Roman"/>
@@ -10386,7 +10217,6 @@
                                 </w:rPr>
                                 <w:t>solde</w:t>
                               </w:r>
-                              <w:proofErr w:type="spellEnd"/>
                             </w:p>
                           </w:txbxContent>
                         </wps:txbx>
@@ -10491,7 +10321,6 @@
                         <wps:txbx>
                           <w:txbxContent>
                             <w:p>
-                              <w:proofErr w:type="spellStart"/>
                               <w:r>
                                 <w:rPr>
                                   <w:rFonts w:ascii="Times New Roman" w:hAnsi="Times New Roman" w:cs="Times New Roman"/>
@@ -10502,7 +10331,6 @@
                                 </w:rPr>
                                 <w:t>idPilote</w:t>
                               </w:r>
-                              <w:proofErr w:type="spellEnd"/>
                             </w:p>
                           </w:txbxContent>
                         </wps:txbx>
@@ -10580,7 +10408,6 @@
                         <wps:txbx>
                           <w:txbxContent>
                             <w:p>
-                              <w:proofErr w:type="spellStart"/>
                               <w:r>
                                 <w:rPr>
                                   <w:rFonts w:ascii="Times New Roman" w:hAnsi="Times New Roman" w:cs="Times New Roman"/>
@@ -10589,18 +10416,7 @@
                                   <w:szCs w:val="32"/>
                                   <w:lang w:val="en-US"/>
                                 </w:rPr>
-                                <w:t>logique</w:t>
-                              </w:r>
-                              <w:proofErr w:type="spellEnd"/>
-                              <w:r>
-                                <w:rPr>
-                                  <w:rFonts w:ascii="Times New Roman" w:hAnsi="Times New Roman" w:cs="Times New Roman"/>
-                                  <w:color w:val="000000"/>
-                                  <w:sz w:val="32"/>
-                                  <w:szCs w:val="32"/>
-                                  <w:lang w:val="en-US"/>
-                                </w:rPr>
-                                <w:t>/2</w:t>
+                                <w:t>logique/2</w:t>
                               </w:r>
                             </w:p>
                           </w:txbxContent>
@@ -10678,22 +10494,22 @@
                   <v:fill o:detectmouseclick="t"/>
                   <v:path o:connecttype="none"/>
                 </v:shape>
-                <v:line id="Line 5" o:spid="_x0000_s1030" style="position:absolute;flip:x;visibility:visible;mso-wrap-style:square" from="22694,44221" to="24568,44221" o:connectortype="straight" o:gfxdata="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" strokeweight="0"/>
-                <v:line id="Line 6" o:spid="_x0000_s1031" style="position:absolute;flip:x y;visibility:visible;mso-wrap-style:square" from="12623,44164" to="22694,44221" o:connectortype="straight" o:gfxdata="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" strokeweight="0"/>
-                <v:line id="Line 7" o:spid="_x0000_s1032" style="position:absolute;flip:x;visibility:visible;mso-wrap-style:square" from="12401,44164" to="12623,44164" o:connectortype="straight" o:gfxdata="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" strokeweight="0"/>
-                <v:shape id="Freeform 8" o:spid="_x0000_s1033" style="position:absolute;left:10750;top:43567;width:1651;height:1187;visibility:visible;mso-wrap-style:square;v-text-anchor:top" coordsize="260,187" o:gfxdata="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" path="m260,l,94r260,93l260,xe" strokeweight="0">
+                <v:line id="Line 5" o:spid="_x0000_s1030" style="position:absolute;flip:x;visibility:visible;mso-wrap-style:square" from="22694,44221" to="24568,44221" o:connectortype="straight" o:gfxdata="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" strokeweight="0"/>
+                <v:line id="Line 6" o:spid="_x0000_s1031" style="position:absolute;flip:x y;visibility:visible;mso-wrap-style:square" from="12623,44164" to="22694,44221" o:connectortype="straight" o:gfxdata="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" strokeweight="0"/>
+                <v:line id="Line 7" o:spid="_x0000_s1032" style="position:absolute;flip:x;visibility:visible;mso-wrap-style:square" from="12401,44164" to="12623,44164" o:connectortype="straight" o:gfxdata="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" strokeweight="0"/>
+                <v:shape id="Freeform 8" o:spid="_x0000_s1033" style="position:absolute;left:10750;top:43567;width:1651;height:1187;visibility:visible;mso-wrap-style:square;v-text-anchor:top" coordsize="260,187" o:gfxdata="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" path="m260,l,94r260,93l260,xe" strokeweight="0">
                   <v:path arrowok="t" o:connecttype="custom" o:connectlocs="165100,0;0,59690;165100,118745;165100,0" o:connectangles="0,0,0,0"/>
                 </v:shape>
-                <v:line id="Line 9" o:spid="_x0000_s1034" style="position:absolute;visibility:visible;mso-wrap-style:square" from="34531,46602" to="36404,46602" o:connectortype="straight" o:gfxdata="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" strokeweight="0"/>
-                <v:line id="Line 10" o:spid="_x0000_s1035" style="position:absolute;visibility:visible;mso-wrap-style:square" from="36404,46602" to="46640,46602" o:connectortype="straight" o:gfxdata="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" strokeweight="0"/>
-                <v:line id="Line 11" o:spid="_x0000_s1036" style="position:absolute;visibility:visible;mso-wrap-style:square" from="46640,46602" to="46863,46602" o:connectortype="straight" o:gfxdata="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" strokeweight="0"/>
-                <v:shape id="Freeform 12" o:spid="_x0000_s1037" style="position:absolute;left:46863;top:46005;width:1651;height:1188;visibility:visible;mso-wrap-style:square;v-text-anchor:top" coordsize="260,187" o:gfxdata="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" path="m,l260,94,,187,,xe" strokeweight="0">
+                <v:line id="Line 9" o:spid="_x0000_s1034" style="position:absolute;visibility:visible;mso-wrap-style:square" from="34531,46602" to="36404,46602" o:connectortype="straight" o:gfxdata="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" strokeweight="0"/>
+                <v:line id="Line 10" o:spid="_x0000_s1035" style="position:absolute;visibility:visible;mso-wrap-style:square" from="36404,46602" to="46640,46602" o:connectortype="straight" o:gfxdata="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" strokeweight="0"/>
+                <v:line id="Line 11" o:spid="_x0000_s1036" style="position:absolute;visibility:visible;mso-wrap-style:square" from="46640,46602" to="46863,46602" o:connectortype="straight" o:gfxdata="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" strokeweight="0"/>
+                <v:shape id="Freeform 12" o:spid="_x0000_s1037" style="position:absolute;left:46863;top:46005;width:1651;height:1188;visibility:visible;mso-wrap-style:square;v-text-anchor:top" coordsize="260,187" o:gfxdata="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" path="m,l260,94,,187,,xe" strokeweight="0">
                   <v:path arrowok="t" o:connecttype="custom" o:connectlocs="0,0;165100,59690;0,118745;0,0" o:connectangles="0,0,0,0"/>
                 </v:shape>
-                <v:rect id="Rectangle 13" o:spid="_x0000_s1038" style="position:absolute;left:24568;top:22707;width:9798;height:25495;visibility:visible;mso-wrap-style:square;v-text-anchor:top" o:gfxdata="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" strokeweight="0"/>
-                <v:line id="Line 14" o:spid="_x0000_s1039" style="position:absolute;visibility:visible;mso-wrap-style:square" from="24568,25857" to="34531,25857" o:connectortype="straight" o:gfxdata="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" strokeweight="0"/>
-                <v:line id="Line 15" o:spid="_x0000_s1040" style="position:absolute;visibility:visible;mso-wrap-style:square" from="24568,40481" to="34531,40481" o:connectortype="straight" o:gfxdata="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" strokeweight="0"/>
-                <v:rect id="Rectangle 16" o:spid="_x0000_s1041" style="position:absolute;left:27705;top:23304;width:3054;height:3512;visibility:visible;mso-wrap-style:none;v-text-anchor:top" o:gfxdata="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" filled="f" stroked="f">
+                <v:rect id="Rectangle 13" o:spid="_x0000_s1038" style="position:absolute;left:24568;top:22707;width:9798;height:25495;visibility:visible;mso-wrap-style:square;v-text-anchor:top" o:gfxdata="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" strokeweight="0"/>
+                <v:line id="Line 14" o:spid="_x0000_s1039" style="position:absolute;visibility:visible;mso-wrap-style:square" from="24568,25857" to="34531,25857" o:connectortype="straight" o:gfxdata="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" strokeweight="0"/>
+                <v:line id="Line 15" o:spid="_x0000_s1040" style="position:absolute;visibility:visible;mso-wrap-style:square" from="24568,40481" to="34531,40481" o:connectortype="straight" o:gfxdata="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" strokeweight="0"/>
+                <v:rect id="Rectangle 16" o:spid="_x0000_s1041" style="position:absolute;left:27705;top:23304;width:3054;height:3512;visibility:visible;mso-wrap-style:none;v-text-anchor:top" o:gfxdata="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" filled="f" stroked="f">
                   <v:textbox style="mso-fit-shape-to-text:t" inset="0,0,0,0">
                     <w:txbxContent>
                       <w:p>
@@ -10711,11 +10527,10 @@
                     </w:txbxContent>
                   </v:textbox>
                 </v:rect>
-                <v:rect id="Rectangle 17" o:spid="_x0000_s1042" style="position:absolute;left:25120;top:26035;width:5086;height:3511;visibility:visible;mso-wrap-style:none;v-text-anchor:top" o:gfxdata="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" filled="f" stroked="f">
+                <v:rect id="Rectangle 17" o:spid="_x0000_s1042" style="position:absolute;left:25120;top:26035;width:5086;height:3511;visibility:visible;mso-wrap-style:none;v-text-anchor:top" o:gfxdata="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" filled="f" stroked="f">
                   <v:textbox style="mso-fit-shape-to-text:t" inset="0,0,0,0">
                     <w:txbxContent>
                       <w:p>
-                        <w:proofErr w:type="spellStart"/>
                         <w:r>
                           <w:rPr>
                             <w:rFonts w:ascii="Times New Roman" w:hAnsi="Times New Roman" w:cs="Times New Roman"/>
@@ -10727,16 +10542,14 @@
                           </w:rPr>
                           <w:t>noVol</w:t>
                         </w:r>
-                        <w:proofErr w:type="spellEnd"/>
                       </w:p>
                     </w:txbxContent>
                   </v:textbox>
                 </v:rect>
-                <v:rect id="Rectangle 18" o:spid="_x0000_s1043" style="position:absolute;left:25120;top:28416;width:4515;height:3511;visibility:visible;mso-wrap-style:none;v-text-anchor:top" o:gfxdata="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" filled="f" stroked="f">
+                <v:rect id="Rectangle 18" o:spid="_x0000_s1043" style="position:absolute;left:25120;top:28416;width:4515;height:3511;visibility:visible;mso-wrap-style:none;v-text-anchor:top" o:gfxdata="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" filled="f" stroked="f">
                   <v:textbox style="mso-fit-shape-to-text:t" inset="0,0,0,0">
                     <w:txbxContent>
                       <w:p>
-                        <w:proofErr w:type="spellStart"/>
                         <w:r>
                           <w:rPr>
                             <w:rFonts w:ascii="Times New Roman" w:hAnsi="Times New Roman" w:cs="Times New Roman"/>
@@ -10747,12 +10560,11 @@
                           </w:rPr>
                           <w:t>duree</w:t>
                         </w:r>
-                        <w:proofErr w:type="spellEnd"/>
                       </w:p>
                     </w:txbxContent>
                   </v:textbox>
                 </v:rect>
-                <v:rect id="Rectangle 19" o:spid="_x0000_s1044" style="position:absolute;left:25120;top:30791;width:3385;height:3511;visibility:visible;mso-wrap-style:none;v-text-anchor:top" o:gfxdata="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" filled="f" stroked="f">
+                <v:rect id="Rectangle 19" o:spid="_x0000_s1044" style="position:absolute;left:25120;top:30791;width:3385;height:3511;visibility:visible;mso-wrap-style:none;v-text-anchor:top" o:gfxdata="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" filled="f" stroked="f">
                   <v:textbox style="mso-fit-shape-to-text:t" inset="0,0,0,0">
                     <w:txbxContent>
                       <w:p>
@@ -10770,11 +10582,10 @@
                     </w:txbxContent>
                   </v:textbox>
                 </v:rect>
-                <v:rect id="Rectangle 20" o:spid="_x0000_s1045" style="position:absolute;left:25120;top:33166;width:3499;height:3511;visibility:visible;mso-wrap-style:none;v-text-anchor:top" o:gfxdata="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" filled="f" stroked="f">
+                <v:rect id="Rectangle 20" o:spid="_x0000_s1045" style="position:absolute;left:25120;top:33166;width:3499;height:3511;visibility:visible;mso-wrap-style:none;v-text-anchor:top" o:gfxdata="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" filled="f" stroked="f">
                   <v:textbox style="mso-fit-shape-to-text:t" inset="0,0,0,0">
                     <w:txbxContent>
                       <w:p>
-                        <w:proofErr w:type="spellStart"/>
                         <w:r>
                           <w:rPr>
                             <w:rFonts w:ascii="Times New Roman" w:hAnsi="Times New Roman" w:cs="Times New Roman"/>
@@ -10785,16 +10596,14 @@
                           </w:rPr>
                           <w:t>cout</w:t>
                         </w:r>
-                        <w:proofErr w:type="spellEnd"/>
                       </w:p>
                     </w:txbxContent>
                   </v:textbox>
                 </v:rect>
-                <v:rect id="Rectangle 21" o:spid="_x0000_s1046" style="position:absolute;left:25120;top:35547;width:6325;height:3511;visibility:visible;mso-wrap-style:none;v-text-anchor:top" o:gfxdata="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" filled="f" stroked="f">
+                <v:rect id="Rectangle 21" o:spid="_x0000_s1046" style="position:absolute;left:25120;top:35547;width:6325;height:3511;visibility:visible;mso-wrap-style:none;v-text-anchor:top" o:gfxdata="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" filled="f" stroked="f">
                   <v:textbox style="mso-fit-shape-to-text:t" inset="0,0,0,0">
                     <w:txbxContent>
                       <w:p>
-                        <w:proofErr w:type="spellStart"/>
                         <w:r>
                           <w:rPr>
                             <w:rFonts w:ascii="Times New Roman" w:hAnsi="Times New Roman" w:cs="Times New Roman"/>
@@ -10805,16 +10614,14 @@
                           </w:rPr>
                           <w:t>idPilote</w:t>
                         </w:r>
-                        <w:proofErr w:type="spellEnd"/>
                       </w:p>
                     </w:txbxContent>
                   </v:textbox>
                 </v:rect>
-                <v:rect id="Rectangle 22" o:spid="_x0000_s1047" style="position:absolute;left:25120;top:37922;width:6096;height:3511;visibility:visible;mso-wrap-style:none;v-text-anchor:top" o:gfxdata="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" filled="f" stroked="f">
+                <v:rect id="Rectangle 22" o:spid="_x0000_s1047" style="position:absolute;left:25120;top:37922;width:6096;height:3511;visibility:visible;mso-wrap-style:none;v-text-anchor:top" o:gfxdata="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" filled="f" stroked="f">
                   <v:textbox style="mso-fit-shape-to-text:t" inset="0,0,0,0">
                     <w:txbxContent>
                       <w:p>
-                        <w:proofErr w:type="spellStart"/>
                         <w:r>
                           <w:rPr>
                             <w:rFonts w:ascii="Times New Roman" w:hAnsi="Times New Roman" w:cs="Times New Roman"/>
@@ -10825,12 +10632,11 @@
                           </w:rPr>
                           <w:t>planeur</w:t>
                         </w:r>
-                        <w:proofErr w:type="spellEnd"/>
                       </w:p>
                     </w:txbxContent>
                   </v:textbox>
                 </v:rect>
-                <v:rect id="Rectangle 23" o:spid="_x0000_s1048" style="position:absolute;left:25120;top:40659;width:2146;height:3511;visibility:visible;mso-wrap-style:none;v-text-anchor:top" o:gfxdata="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" filled="f" stroked="f">
+                <v:rect id="Rectangle 23" o:spid="_x0000_s1048" style="position:absolute;left:25120;top:40659;width:2146;height:3511;visibility:visible;mso-wrap-style:none;v-text-anchor:top" o:gfxdata="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" filled="f" stroked="f">
                   <v:textbox style="mso-fit-shape-to-text:t" inset="0,0,0,0">
                     <w:txbxContent>
                       <w:p>
@@ -10848,11 +10654,10 @@
                     </w:txbxContent>
                   </v:textbox>
                 </v:rect>
-                <v:rect id="Rectangle 24" o:spid="_x0000_s1049" style="position:absolute;left:27489;top:40659;width:5086;height:3511;visibility:visible;mso-wrap-style:none;v-text-anchor:top" o:gfxdata="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" filled="f" stroked="f">
+                <v:rect id="Rectangle 24" o:spid="_x0000_s1049" style="position:absolute;left:27489;top:40659;width:5086;height:3511;visibility:visible;mso-wrap-style:none;v-text-anchor:top" o:gfxdata="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" filled="f" stroked="f">
                   <v:textbox style="mso-fit-shape-to-text:t" inset="0,0,0,0">
                     <w:txbxContent>
                       <w:p>
-                        <w:proofErr w:type="spellStart"/>
                         <w:r>
                           <w:rPr>
                             <w:rFonts w:ascii="Times New Roman" w:hAnsi="Times New Roman" w:cs="Times New Roman"/>
@@ -10863,12 +10668,11 @@
                           </w:rPr>
                           <w:t>noVol</w:t>
                         </w:r>
-                        <w:proofErr w:type="spellEnd"/>
                       </w:p>
                     </w:txbxContent>
                   </v:textbox>
                 </v:rect>
-                <v:rect id="Rectangle 25" o:spid="_x0000_s1050" style="position:absolute;left:25120;top:43033;width:2826;height:3512;visibility:visible;mso-wrap-style:none;v-text-anchor:top" o:gfxdata="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" filled="f" stroked="f">
+                <v:rect id="Rectangle 25" o:spid="_x0000_s1050" style="position:absolute;left:25120;top:43033;width:2826;height:3512;visibility:visible;mso-wrap-style:none;v-text-anchor:top" o:gfxdata="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" filled="f" stroked="f">
                   <v:textbox style="mso-fit-shape-to-text:t" inset="0,0,0,0">
                     <w:txbxContent>
                       <w:p>
@@ -10886,11 +10690,10 @@
                     </w:txbxContent>
                   </v:textbox>
                 </v:rect>
-                <v:rect id="Rectangle 26" o:spid="_x0000_s1051" style="position:absolute;left:28314;top:43033;width:6325;height:3512;visibility:visible;mso-wrap-style:none;v-text-anchor:top" o:gfxdata="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" filled="f" stroked="f">
+                <v:rect id="Rectangle 26" o:spid="_x0000_s1051" style="position:absolute;left:28314;top:43033;width:6325;height:3512;visibility:visible;mso-wrap-style:none;v-text-anchor:top" o:gfxdata="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" filled="f" stroked="f">
                   <v:textbox style="mso-fit-shape-to-text:t" inset="0,0,0,0">
                     <w:txbxContent>
                       <w:p>
-                        <w:proofErr w:type="spellStart"/>
                         <w:r>
                           <w:rPr>
                             <w:rFonts w:ascii="Times New Roman" w:hAnsi="Times New Roman" w:cs="Times New Roman"/>
@@ -10901,12 +10704,11 @@
                           </w:rPr>
                           <w:t>idPilote</w:t>
                         </w:r>
-                        <w:proofErr w:type="spellEnd"/>
                       </w:p>
                     </w:txbxContent>
                   </v:textbox>
                 </v:rect>
-                <v:rect id="Rectangle 27" o:spid="_x0000_s1052" style="position:absolute;left:25120;top:45408;width:2826;height:3512;visibility:visible;mso-wrap-style:none;v-text-anchor:top" o:gfxdata="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" filled="f" stroked="f">
+                <v:rect id="Rectangle 27" o:spid="_x0000_s1052" style="position:absolute;left:25120;top:45408;width:2826;height:3512;visibility:visible;mso-wrap-style:none;v-text-anchor:top" o:gfxdata="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" filled="f" stroked="f">
                   <v:textbox style="mso-fit-shape-to-text:t" inset="0,0,0,0">
                     <w:txbxContent>
                       <w:p>
@@ -10924,11 +10726,10 @@
                     </w:txbxContent>
                   </v:textbox>
                 </v:rect>
-                <v:rect id="Rectangle 28" o:spid="_x0000_s1053" style="position:absolute;left:28314;top:45408;width:6096;height:3512;visibility:visible;mso-wrap-style:none;v-text-anchor:top" o:gfxdata="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" filled="f" stroked="f">
+                <v:rect id="Rectangle 28" o:spid="_x0000_s1053" style="position:absolute;left:28314;top:45408;width:6096;height:3512;visibility:visible;mso-wrap-style:none;v-text-anchor:top" o:gfxdata="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" filled="f" stroked="f">
                   <v:textbox style="mso-fit-shape-to-text:t" inset="0,0,0,0">
                     <w:txbxContent>
                       <w:p>
-                        <w:proofErr w:type="spellStart"/>
                         <w:r>
                           <w:rPr>
                             <w:rFonts w:ascii="Times New Roman" w:hAnsi="Times New Roman" w:cs="Times New Roman"/>
@@ -10939,19 +10740,17 @@
                           </w:rPr>
                           <w:t>planeur</w:t>
                         </w:r>
-                        <w:proofErr w:type="spellEnd"/>
                       </w:p>
                     </w:txbxContent>
                   </v:textbox>
                 </v:rect>
-                <v:rect id="Rectangle 29" o:spid="_x0000_s1054" style="position:absolute;left:48514;top:34594;width:14312;height:13608;visibility:visible;mso-wrap-style:square;v-text-anchor:top" o:gfxdata="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" strokeweight="0"/>
-                <v:line id="Line 30" o:spid="_x0000_s1055" style="position:absolute;visibility:visible;mso-wrap-style:square" from="48514,37744" to="62941,37744" o:connectortype="straight" o:gfxdata="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" strokeweight="0"/>
-                <v:line id="Line 31" o:spid="_x0000_s1056" style="position:absolute;visibility:visible;mso-wrap-style:square" from="48514,45231" to="62941,45231" o:connectortype="straight" o:gfxdata="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" strokeweight="0"/>
-                <v:rect id="Rectangle 32" o:spid="_x0000_s1057" style="position:absolute;left:50774;top:35191;width:10389;height:3512;visibility:visible;mso-wrap-style:none;v-text-anchor:top" o:gfxdata="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" filled="f" stroked="f">
+                <v:rect id="Rectangle 29" o:spid="_x0000_s1054" style="position:absolute;left:48514;top:34594;width:14312;height:13608;visibility:visible;mso-wrap-style:square;v-text-anchor:top" o:gfxdata="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" strokeweight="0"/>
+                <v:line id="Line 30" o:spid="_x0000_s1055" style="position:absolute;visibility:visible;mso-wrap-style:square" from="48514,37744" to="62941,37744" o:connectortype="straight" o:gfxdata="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" strokeweight="0"/>
+                <v:line id="Line 31" o:spid="_x0000_s1056" style="position:absolute;visibility:visible;mso-wrap-style:square" from="48514,45231" to="62941,45231" o:connectortype="straight" o:gfxdata="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" strokeweight="0"/>
+                <v:rect id="Rectangle 32" o:spid="_x0000_s1057" style="position:absolute;left:50774;top:35191;width:10389;height:3512;visibility:visible;mso-wrap-style:none;v-text-anchor:top" o:gfxdata="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" filled="f" stroked="f">
                   <v:textbox style="mso-fit-shape-to-text:t" inset="0,0,0,0">
                     <w:txbxContent>
                       <w:p>
-                        <w:proofErr w:type="spellStart"/>
                         <w:r>
                           <w:rPr>
                             <w:rFonts w:ascii="Times New Roman" w:hAnsi="Times New Roman" w:cs="Times New Roman"/>
@@ -10962,16 +10761,14 @@
                           </w:rPr>
                           <w:t>TypePlaneur</w:t>
                         </w:r>
-                        <w:proofErr w:type="spellEnd"/>
                       </w:p>
                     </w:txbxContent>
                   </v:textbox>
                 </v:rect>
-                <v:rect id="Rectangle 33" o:spid="_x0000_s1058" style="position:absolute;left:49066;top:37922;width:6096;height:3511;visibility:visible;mso-wrap-style:none;v-text-anchor:top" o:gfxdata="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" filled="f" stroked="f">
+                <v:rect id="Rectangle 33" o:spid="_x0000_s1058" style="position:absolute;left:49066;top:37922;width:6096;height:3511;visibility:visible;mso-wrap-style:none;v-text-anchor:top" o:gfxdata="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" filled="f" stroked="f">
                   <v:textbox style="mso-fit-shape-to-text:t" inset="0,0,0,0">
                     <w:txbxContent>
                       <w:p>
-                        <w:proofErr w:type="spellStart"/>
                         <w:r>
                           <w:rPr>
                             <w:rFonts w:ascii="Times New Roman" w:hAnsi="Times New Roman" w:cs="Times New Roman"/>
@@ -10983,16 +10780,14 @@
                           </w:rPr>
                           <w:t>planeur</w:t>
                         </w:r>
-                        <w:proofErr w:type="spellEnd"/>
                       </w:p>
                     </w:txbxContent>
                   </v:textbox>
                 </v:rect>
-                <v:rect id="Rectangle 34" o:spid="_x0000_s1059" style="position:absolute;left:49066;top:40297;width:9595;height:3511;visibility:visible;mso-wrap-style:none;v-text-anchor:top" o:gfxdata="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" filled="f" stroked="f">
+                <v:rect id="Rectangle 34" o:spid="_x0000_s1059" style="position:absolute;left:49066;top:40297;width:9595;height:3511;visibility:visible;mso-wrap-style:none;v-text-anchor:top" o:gfxdata="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" filled="f" stroked="f">
                   <v:textbox style="mso-fit-shape-to-text:t" inset="0,0,0,0">
                     <w:txbxContent>
                       <w:p>
-                        <w:proofErr w:type="spellStart"/>
                         <w:r>
                           <w:rPr>
                             <w:rFonts w:ascii="Times New Roman" w:hAnsi="Times New Roman" w:cs="Times New Roman"/>
@@ -11003,16 +10798,14 @@
                           </w:rPr>
                           <w:t>tarifHoraire</w:t>
                         </w:r>
-                        <w:proofErr w:type="spellEnd"/>
                       </w:p>
                     </w:txbxContent>
                   </v:textbox>
                 </v:rect>
-                <v:rect id="Rectangle 35" o:spid="_x0000_s1060" style="position:absolute;left:49066;top:42678;width:13881;height:3511;visibility:visible;mso-wrap-style:none;v-text-anchor:top" o:gfxdata="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" filled="f" stroked="f">
+                <v:rect id="Rectangle 35" o:spid="_x0000_s1060" style="position:absolute;left:49066;top:42678;width:13881;height:3511;visibility:visible;mso-wrap-style:none;v-text-anchor:top" o:gfxdata="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" filled="f" stroked="f">
                   <v:textbox style="mso-fit-shape-to-text:t" inset="0,0,0,0">
                     <w:txbxContent>
                       <w:p>
-                        <w:proofErr w:type="spellStart"/>
                         <w:r>
                           <w:rPr>
                             <w:rFonts w:ascii="Times New Roman" w:hAnsi="Times New Roman" w:cs="Times New Roman"/>
@@ -11023,12 +10816,11 @@
                           </w:rPr>
                           <w:t>coutRemorquage</w:t>
                         </w:r>
-                        <w:proofErr w:type="spellEnd"/>
                       </w:p>
                     </w:txbxContent>
                   </v:textbox>
                 </v:rect>
-                <v:rect id="Rectangle 36" o:spid="_x0000_s1061" style="position:absolute;left:49066;top:45408;width:2146;height:3512;visibility:visible;mso-wrap-style:none;v-text-anchor:top" o:gfxdata="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" filled="f" stroked="f">
+                <v:rect id="Rectangle 36" o:spid="_x0000_s1061" style="position:absolute;left:49066;top:45408;width:2146;height:3512;visibility:visible;mso-wrap-style:none;v-text-anchor:top" o:gfxdata="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" filled="f" stroked="f">
                   <v:textbox style="mso-fit-shape-to-text:t" inset="0,0,0,0">
                     <w:txbxContent>
                       <w:p>
@@ -11046,11 +10838,10 @@
                     </w:txbxContent>
                   </v:textbox>
                 </v:rect>
-                <v:rect id="Rectangle 37" o:spid="_x0000_s1062" style="position:absolute;left:51435;top:45408;width:6096;height:3512;visibility:visible;mso-wrap-style:none;v-text-anchor:top" o:gfxdata="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" filled="f" stroked="f">
+                <v:rect id="Rectangle 37" o:spid="_x0000_s1062" style="position:absolute;left:51435;top:45408;width:6096;height:3512;visibility:visible;mso-wrap-style:none;v-text-anchor:top" o:gfxdata="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" filled="f" stroked="f">
                   <v:textbox style="mso-fit-shape-to-text:t" inset="0,0,0,0">
                     <w:txbxContent>
                       <w:p>
-                        <w:proofErr w:type="spellStart"/>
                         <w:r>
                           <w:rPr>
                             <w:rFonts w:ascii="Times New Roman" w:hAnsi="Times New Roman" w:cs="Times New Roman"/>
@@ -11061,19 +10852,17 @@
                           </w:rPr>
                           <w:t>planeur</w:t>
                         </w:r>
-                        <w:proofErr w:type="spellEnd"/>
                       </w:p>
                     </w:txbxContent>
                   </v:textbox>
                 </v:rect>
-                <v:rect id="Rectangle 38" o:spid="_x0000_s1063" style="position:absolute;left:1060;top:15519;width:9582;height:30251;visibility:visible;mso-wrap-style:square;v-text-anchor:top" o:gfxdata="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" strokeweight="0"/>
-                <v:line id="Line 39" o:spid="_x0000_s1064" style="position:absolute;visibility:visible;mso-wrap-style:square" from="1060,18669" to="10750,18669" o:connectortype="straight" o:gfxdata="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" strokeweight="0"/>
-                <v:line id="Line 40" o:spid="_x0000_s1065" style="position:absolute;visibility:visible;mso-wrap-style:square" from="1060,42799" to="10750,42799" o:connectortype="straight" o:gfxdata="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" strokeweight="0"/>
-                <v:rect id="Rectangle 41" o:spid="_x0000_s1066" style="position:absolute;left:3321;top:16109;width:4743;height:3512;visibility:visible;mso-wrap-style:none;v-text-anchor:top" o:gfxdata="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" filled="f" stroked="f">
+                <v:rect id="Rectangle 38" o:spid="_x0000_s1063" style="position:absolute;left:1060;top:15519;width:9582;height:30251;visibility:visible;mso-wrap-style:square;v-text-anchor:top" o:gfxdata="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" strokeweight="0"/>
+                <v:line id="Line 39" o:spid="_x0000_s1064" style="position:absolute;visibility:visible;mso-wrap-style:square" from="1060,18669" to="10750,18669" o:connectortype="straight" o:gfxdata="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" strokeweight="0"/>
+                <v:line id="Line 40" o:spid="_x0000_s1065" style="position:absolute;visibility:visible;mso-wrap-style:square" from="1060,42799" to="10750,42799" o:connectortype="straight" o:gfxdata="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" strokeweight="0"/>
+                <v:rect id="Rectangle 41" o:spid="_x0000_s1066" style="position:absolute;left:3321;top:16109;width:4743;height:3512;visibility:visible;mso-wrap-style:none;v-text-anchor:top" o:gfxdata="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" filled="f" stroked="f">
                   <v:textbox style="mso-fit-shape-to-text:t" inset="0,0,0,0">
                     <w:txbxContent>
                       <w:p>
-                        <w:proofErr w:type="spellStart"/>
                         <w:r>
                           <w:rPr>
                             <w:rFonts w:ascii="Times New Roman" w:hAnsi="Times New Roman" w:cs="Times New Roman"/>
@@ -11084,16 +10873,14 @@
                           </w:rPr>
                           <w:t>Pilote</w:t>
                         </w:r>
-                        <w:proofErr w:type="spellEnd"/>
                       </w:p>
                     </w:txbxContent>
                   </v:textbox>
                 </v:rect>
-                <v:rect id="Rectangle 42" o:spid="_x0000_s1067" style="position:absolute;left:1612;top:18846;width:6325;height:3512;visibility:visible;mso-wrap-style:none;v-text-anchor:top" o:gfxdata="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" filled="f" stroked="f">
+                <v:rect id="Rectangle 42" o:spid="_x0000_s1067" style="position:absolute;left:1612;top:18846;width:6325;height:3512;visibility:visible;mso-wrap-style:none;v-text-anchor:top" o:gfxdata="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" filled="f" stroked="f">
                   <v:textbox style="mso-fit-shape-to-text:t" inset="0,0,0,0">
                     <w:txbxContent>
                       <w:p>
-                        <w:proofErr w:type="spellStart"/>
                         <w:r>
                           <w:rPr>
                             <w:rFonts w:ascii="Times New Roman" w:hAnsi="Times New Roman" w:cs="Times New Roman"/>
@@ -11105,12 +10892,11 @@
                           </w:rPr>
                           <w:t>idPilote</w:t>
                         </w:r>
-                        <w:proofErr w:type="spellEnd"/>
                       </w:p>
                     </w:txbxContent>
                   </v:textbox>
                 </v:rect>
-                <v:rect id="Rectangle 43" o:spid="_x0000_s1068" style="position:absolute;left:1612;top:21221;width:3614;height:3512;visibility:visible;mso-wrap-style:none;v-text-anchor:top" o:gfxdata="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" filled="f" stroked="f">
+                <v:rect id="Rectangle 43" o:spid="_x0000_s1068" style="position:absolute;left:1612;top:21221;width:3614;height:3512;visibility:visible;mso-wrap-style:none;v-text-anchor:top" o:gfxdata="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" filled="f" stroked="f">
                   <v:textbox style="mso-fit-shape-to-text:t" inset="0,0,0,0">
                     <w:txbxContent>
                       <w:p>
@@ -11128,11 +10914,10 @@
                     </w:txbxContent>
                   </v:textbox>
                 </v:rect>
-                <v:rect id="Rectangle 44" o:spid="_x0000_s1069" style="position:absolute;left:1612;top:23602;width:6211;height:3512;visibility:visible;mso-wrap-style:none;v-text-anchor:top" o:gfxdata="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" filled="f" stroked="f">
+                <v:rect id="Rectangle 44" o:spid="_x0000_s1069" style="position:absolute;left:1612;top:23602;width:6211;height:3512;visibility:visible;mso-wrap-style:none;v-text-anchor:top" o:gfxdata="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" filled="f" stroked="f">
                   <v:textbox style="mso-fit-shape-to-text:t" inset="0,0,0,0">
                     <w:txbxContent>
                       <w:p>
-                        <w:proofErr w:type="spellStart"/>
                         <w:r>
                           <w:rPr>
                             <w:rFonts w:ascii="Times New Roman" w:hAnsi="Times New Roman" w:cs="Times New Roman"/>
@@ -11143,12 +10928,11 @@
                           </w:rPr>
                           <w:t>prenom</w:t>
                         </w:r>
-                        <w:proofErr w:type="spellEnd"/>
                       </w:p>
                     </w:txbxContent>
                   </v:textbox>
                 </v:rect>
-                <v:rect id="Rectangle 45" o:spid="_x0000_s1070" style="position:absolute;left:1612;top:25977;width:4515;height:3512;visibility:visible;mso-wrap-style:none;v-text-anchor:top" o:gfxdata="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" filled="f" stroked="f">
+                <v:rect id="Rectangle 45" o:spid="_x0000_s1070" style="position:absolute;left:1612;top:25977;width:4515;height:3512;visibility:visible;mso-wrap-style:none;v-text-anchor:top" o:gfxdata="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" filled="f" stroked="f">
                   <v:textbox style="mso-fit-shape-to-text:t" inset="0,0,0,0">
                     <w:txbxContent>
                       <w:p>
@@ -11166,7 +10950,7 @@
                     </w:txbxContent>
                   </v:textbox>
                 </v:rect>
-                <v:rect id="Rectangle 46" o:spid="_x0000_s1071" style="position:absolute;left:1612;top:28352;width:2598;height:3512;visibility:visible;mso-wrap-style:none;v-text-anchor:top" o:gfxdata="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" filled="f" stroked="f">
+                <v:rect id="Rectangle 46" o:spid="_x0000_s1071" style="position:absolute;left:1612;top:28352;width:2598;height:3512;visibility:visible;mso-wrap-style:none;v-text-anchor:top" o:gfxdata="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" filled="f" stroked="f">
                   <v:textbox style="mso-fit-shape-to-text:t" inset="0,0,0,0">
                     <w:txbxContent>
                       <w:p>
@@ -11184,11 +10968,10 @@
                     </w:txbxContent>
                   </v:textbox>
                 </v:rect>
-                <v:rect id="Rectangle 47" o:spid="_x0000_s1072" style="position:absolute;left:1612;top:30734;width:6211;height:3511;visibility:visible;mso-wrap-style:none;v-text-anchor:top" o:gfxdata="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" filled="f" stroked="f">
+                <v:rect id="Rectangle 47" o:spid="_x0000_s1072" style="position:absolute;left:1612;top:30734;width:6211;height:3511;visibility:visible;mso-wrap-style:none;v-text-anchor:top" o:gfxdata="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" filled="f" stroked="f">
                   <v:textbox style="mso-fit-shape-to-text:t" inset="0,0,0,0">
                     <w:txbxContent>
                       <w:p>
-                        <w:proofErr w:type="spellStart"/>
                         <w:r>
                           <w:rPr>
                             <w:rFonts w:ascii="Times New Roman" w:hAnsi="Times New Roman" w:cs="Times New Roman"/>
@@ -11199,16 +10982,14 @@
                           </w:rPr>
                           <w:t>numero</w:t>
                         </w:r>
-                        <w:proofErr w:type="spellEnd"/>
                       </w:p>
                     </w:txbxContent>
                   </v:textbox>
                 </v:rect>
-                <v:rect id="Rectangle 48" o:spid="_x0000_s1073" style="position:absolute;left:1612;top:33108;width:5982;height:3512;visibility:visible;mso-wrap-style:none;v-text-anchor:top" o:gfxdata="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" filled="f" stroked="f">
+                <v:rect id="Rectangle 48" o:spid="_x0000_s1073" style="position:absolute;left:1612;top:33108;width:5982;height:3512;visibility:visible;mso-wrap-style:none;v-text-anchor:top" o:gfxdata="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" filled="f" stroked="f">
                   <v:textbox style="mso-fit-shape-to-text:t" inset="0,0,0,0">
                     <w:txbxContent>
                       <w:p>
-                        <w:proofErr w:type="spellStart"/>
                         <w:r>
                           <w:rPr>
                             <w:rFonts w:ascii="Times New Roman" w:hAnsi="Times New Roman" w:cs="Times New Roman"/>
@@ -11219,16 +11000,14 @@
                           </w:rPr>
                           <w:t>localite</w:t>
                         </w:r>
-                        <w:proofErr w:type="spellEnd"/>
                       </w:p>
                     </w:txbxContent>
                   </v:textbox>
                 </v:rect>
-                <v:rect id="Rectangle 49" o:spid="_x0000_s1074" style="position:absolute;left:1612;top:35483;width:8808;height:3512;visibility:visible;mso-wrap-style:none;v-text-anchor:top" o:gfxdata="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" filled="f" stroked="f">
+                <v:rect id="Rectangle 49" o:spid="_x0000_s1074" style="position:absolute;left:1612;top:35483;width:8808;height:3512;visibility:visible;mso-wrap-style:none;v-text-anchor:top" o:gfxdata="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" filled="f" stroked="f">
                   <v:textbox style="mso-fit-shape-to-text:t" inset="0,0,0,0">
                     <w:txbxContent>
                       <w:p>
-                        <w:proofErr w:type="spellStart"/>
                         <w:r>
                           <w:rPr>
                             <w:rFonts w:ascii="Times New Roman" w:hAnsi="Times New Roman" w:cs="Times New Roman"/>
@@ -11239,16 +11018,14 @@
                           </w:rPr>
                           <w:t>codePostal</w:t>
                         </w:r>
-                        <w:proofErr w:type="spellEnd"/>
                       </w:p>
                     </w:txbxContent>
                   </v:textbox>
                 </v:rect>
-                <v:rect id="Rectangle 50" o:spid="_x0000_s1075" style="position:absolute;left:1612;top:37865;width:5874;height:3511;visibility:visible;mso-wrap-style:none;v-text-anchor:top" o:gfxdata="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" filled="f" stroked="f">
+                <v:rect id="Rectangle 50" o:spid="_x0000_s1075" style="position:absolute;left:1612;top:37865;width:5874;height:3511;visibility:visible;mso-wrap-style:none;v-text-anchor:top" o:gfxdata="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" filled="f" stroked="f">
                   <v:textbox style="mso-fit-shape-to-text:t" inset="0,0,0,0">
                     <w:txbxContent>
                       <w:p>
-                        <w:proofErr w:type="spellStart"/>
                         <w:r>
                           <w:rPr>
                             <w:rFonts w:ascii="Times New Roman" w:hAnsi="Times New Roman" w:cs="Times New Roman"/>
@@ -11259,16 +11036,14 @@
                           </w:rPr>
                           <w:t>noGsm</w:t>
                         </w:r>
-                        <w:proofErr w:type="spellEnd"/>
                       </w:p>
                     </w:txbxContent>
                   </v:textbox>
                 </v:rect>
-                <v:rect id="Rectangle 51" o:spid="_x0000_s1076" style="position:absolute;left:1612;top:40239;width:4293;height:3512;visibility:visible;mso-wrap-style:none;v-text-anchor:top" o:gfxdata="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" filled="f" stroked="f">
+                <v:rect id="Rectangle 51" o:spid="_x0000_s1076" style="position:absolute;left:1612;top:40239;width:4293;height:3512;visibility:visible;mso-wrap-style:none;v-text-anchor:top" o:gfxdata="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" filled="f" stroked="f">
                   <v:textbox style="mso-fit-shape-to-text:t" inset="0,0,0,0">
                     <w:txbxContent>
                       <w:p>
-                        <w:proofErr w:type="spellStart"/>
                         <w:r>
                           <w:rPr>
                             <w:rFonts w:ascii="Times New Roman" w:hAnsi="Times New Roman" w:cs="Times New Roman"/>
@@ -11279,12 +11054,11 @@
                           </w:rPr>
                           <w:t>solde</w:t>
                         </w:r>
-                        <w:proofErr w:type="spellEnd"/>
                       </w:p>
                     </w:txbxContent>
                   </v:textbox>
                 </v:rect>
-                <v:rect id="Rectangle 52" o:spid="_x0000_s1077" style="position:absolute;left:1612;top:42976;width:2147;height:3512;visibility:visible;mso-wrap-style:none;v-text-anchor:top" o:gfxdata="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" filled="f" stroked="f">
+                <v:rect id="Rectangle 52" o:spid="_x0000_s1077" style="position:absolute;left:1612;top:42976;width:2147;height:3512;visibility:visible;mso-wrap-style:none;v-text-anchor:top" o:gfxdata="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" filled="f" stroked="f">
                   <v:textbox style="mso-fit-shape-to-text:t" inset="0,0,0,0">
                     <w:txbxContent>
                       <w:p>
@@ -11302,11 +11076,10 @@
                     </w:txbxContent>
                   </v:textbox>
                 </v:rect>
-                <v:rect id="Rectangle 53" o:spid="_x0000_s1078" style="position:absolute;left:3981;top:42976;width:6325;height:3512;visibility:visible;mso-wrap-style:none;v-text-anchor:top" o:gfxdata="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" filled="f" stroked="f">
+                <v:rect id="Rectangle 53" o:spid="_x0000_s1078" style="position:absolute;left:3981;top:42976;width:6325;height:3512;visibility:visible;mso-wrap-style:none;v-text-anchor:top" o:gfxdata="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" filled="f" stroked="f">
                   <v:textbox style="mso-fit-shape-to-text:t" inset="0,0,0,0">
                     <w:txbxContent>
                       <w:p>
-                        <w:proofErr w:type="spellStart"/>
                         <w:r>
                           <w:rPr>
                             <w:rFonts w:ascii="Times New Roman" w:hAnsi="Times New Roman" w:cs="Times New Roman"/>
@@ -11317,17 +11090,15 @@
                           </w:rPr>
                           <w:t>idPilote</w:t>
                         </w:r>
-                        <w:proofErr w:type="spellEnd"/>
                       </w:p>
                     </w:txbxContent>
                   </v:textbox>
                 </v:rect>
-                <v:oval id="Oval 54" o:spid="_x0000_s1079" style="position:absolute;left:7448;top:1193;width:9138;height:4699;visibility:visible;mso-wrap-style:square;v-text-anchor:top" o:gfxdata="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" strokeweight="2.6pt"/>
-                <v:rect id="Rectangle 55" o:spid="_x0000_s1080" style="position:absolute;left:8547;top:2381;width:7677;height:3511;visibility:visible;mso-wrap-style:none;v-text-anchor:top" o:gfxdata="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" filled="f" stroked="f">
+                <v:oval id="Oval 54" o:spid="_x0000_s1079" style="position:absolute;left:7448;top:1193;width:9138;height:4699;visibility:visible;mso-wrap-style:square;v-text-anchor:top" o:gfxdata="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" strokeweight="2.6pt"/>
+                <v:rect id="Rectangle 55" o:spid="_x0000_s1080" style="position:absolute;left:8547;top:2381;width:7677;height:3511;visibility:visible;mso-wrap-style:none;v-text-anchor:top" o:gfxdata="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" filled="f" stroked="f">
                   <v:textbox style="mso-fit-shape-to-text:t" inset="0,0,0,0">
                     <w:txbxContent>
                       <w:p>
-                        <w:proofErr w:type="spellStart"/>
                         <w:r>
                           <w:rPr>
                             <w:rFonts w:ascii="Times New Roman" w:hAnsi="Times New Roman" w:cs="Times New Roman"/>
@@ -11336,24 +11107,13 @@
                             <w:szCs w:val="32"/>
                             <w:lang w:val="en-US"/>
                           </w:rPr>
-                          <w:t>logique</w:t>
-                        </w:r>
-                        <w:proofErr w:type="spellEnd"/>
-                        <w:r>
-                          <w:rPr>
-                            <w:rFonts w:ascii="Times New Roman" w:hAnsi="Times New Roman" w:cs="Times New Roman"/>
-                            <w:color w:val="000000"/>
-                            <w:sz w:val="32"/>
-                            <w:szCs w:val="32"/>
-                            <w:lang w:val="en-US"/>
-                          </w:rPr>
-                          <w:t>/2</w:t>
+                          <w:t>logique/2</w:t>
                         </w:r>
                       </w:p>
                     </w:txbxContent>
                   </v:textbox>
                 </v:rect>
-                <v:rect id="Rectangle 56" o:spid="_x0000_s1081" style="position:absolute;left:-38;top:6;width:63969;height:49447;visibility:visible;mso-wrap-style:square;v-text-anchor:top" o:gfxdata="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" filled="f" strokecolor="white" strokeweight=".45pt"/>
+                <v:rect id="Rectangle 56" o:spid="_x0000_s1081" style="position:absolute;left:-38;top:6;width:63969;height:49447;visibility:visible;mso-wrap-style:square;v-text-anchor:top" o:gfxdata="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" filled="f" strokecolor="white" strokeweight=".45pt"/>
                 <w10:anchorlock/>
               </v:group>
             </w:pict>
@@ -11388,7 +11148,7 @@
           <w:numId w:val="18"/>
         </w:numPr>
       </w:pPr>
-      <w:bookmarkStart w:id="20" w:name="_Toc511760497"/>
+      <w:bookmarkStart w:id="21" w:name="_Toc511760497"/>
       <w:r>
         <w:lastRenderedPageBreak/>
         <w:t>Test</w:t>
@@ -11396,7 +11156,7 @@
       <w:r>
         <w:t>s</w:t>
       </w:r>
-      <w:bookmarkEnd w:id="20"/>
+      <w:bookmarkEnd w:id="21"/>
     </w:p>
     <w:p>
       <w:pPr>
@@ -11406,11 +11166,11 @@
           <w:numId w:val="23"/>
         </w:numPr>
       </w:pPr>
-      <w:bookmarkStart w:id="21" w:name="_Toc511760498"/>
+      <w:bookmarkStart w:id="22" w:name="_Toc511760498"/>
       <w:r>
         <w:t>Test unitaire</w:t>
       </w:r>
-      <w:bookmarkEnd w:id="21"/>
+      <w:bookmarkEnd w:id="22"/>
     </w:p>
     <w:p>
       <w:pPr>
@@ -11432,6 +11192,7 @@
       <w:r>
         <w:rPr>
           <w:noProof/>
+          <w:lang w:eastAsia="fr-BE"/>
         </w:rPr>
         <w:drawing>
           <wp:inline distT="0" distB="0" distL="0" distR="0">
@@ -11491,12 +11252,12 @@
           <w:numId w:val="23"/>
         </w:numPr>
       </w:pPr>
-      <w:bookmarkStart w:id="22" w:name="_Toc511760499"/>
+      <w:bookmarkStart w:id="23" w:name="_Toc511760499"/>
       <w:r>
         <w:lastRenderedPageBreak/>
         <w:t>Test d’intégration</w:t>
       </w:r>
-      <w:bookmarkEnd w:id="22"/>
+      <w:bookmarkEnd w:id="23"/>
     </w:p>
     <w:p>
       <w:pPr>
@@ -11518,6 +11279,7 @@
       <w:r>
         <w:rPr>
           <w:noProof/>
+          <w:lang w:eastAsia="fr-BE"/>
         </w:rPr>
         <w:drawing>
           <wp:inline distT="0" distB="0" distL="0" distR="0">
@@ -11566,6 +11328,7 @@
       <w:r>
         <w:rPr>
           <w:noProof/>
+          <w:lang w:eastAsia="fr-BE"/>
         </w:rPr>
         <w:drawing>
           <wp:inline distT="0" distB="0" distL="0" distR="0">
@@ -11621,12 +11384,12 @@
           <w:numId w:val="23"/>
         </w:numPr>
       </w:pPr>
-      <w:bookmarkStart w:id="23" w:name="_Toc511760500"/>
+      <w:bookmarkStart w:id="24" w:name="_Toc511760500"/>
       <w:r>
         <w:lastRenderedPageBreak/>
         <w:t>Test fonctionnel</w:t>
       </w:r>
-      <w:bookmarkEnd w:id="23"/>
+      <w:bookmarkEnd w:id="24"/>
     </w:p>
     <w:p>
       <w:pPr>
@@ -13713,15 +13476,7 @@
               <w:spacing w:after="0" w:line="240" w:lineRule="auto"/>
             </w:pPr>
             <w:r>
-              <w:t>Email : « </w:t>
-            </w:r>
-            <w:proofErr w:type="spellStart"/>
-            <w:r>
-              <w:t>toto@mail</w:t>
-            </w:r>
-            <w:proofErr w:type="spellEnd"/>
-            <w:r>
-              <w:t xml:space="preserve"> »</w:t>
+              <w:t>Email : « toto@mail »</w:t>
             </w:r>
           </w:p>
           <w:p>
@@ -13961,15 +13716,7 @@
               <w:spacing w:after="0" w:line="240" w:lineRule="auto"/>
             </w:pPr>
             <w:r>
-              <w:t xml:space="preserve">« Erreur : format du numéro de </w:t>
-            </w:r>
-            <w:proofErr w:type="spellStart"/>
-            <w:r>
-              <w:t>gsm</w:t>
-            </w:r>
-            <w:proofErr w:type="spellEnd"/>
-            <w:r>
-              <w:t xml:space="preserve"> invalide. »</w:t>
+              <w:t>« Erreur : format du numéro de gsm invalide. »</w:t>
             </w:r>
           </w:p>
         </w:tc>
@@ -14323,10 +14070,7 @@
         </w:tc>
       </w:tr>
     </w:tbl>
-    <w:p>
-      <w:bookmarkStart w:id="24" w:name="_GoBack"/>
-      <w:bookmarkEnd w:id="24"/>
-    </w:p>
+    <w:p/>
     <w:sectPr>
       <w:footerReference w:type="default" r:id="rId15"/>
       <w:footerReference w:type="first" r:id="rId16"/>
@@ -14342,7 +14086,7 @@
 </file>
 
 <file path=word/endnotes.xml><?xml version="1.0" encoding="utf-8"?>
-<w:endnotes xmlns:wpc="http://schemas.microsoft.com/office/word/2010/wordprocessingCanvas" xmlns:cx="http://schemas.microsoft.com/office/drawing/2014/chartex" xmlns:cx1="http://schemas.microsoft.com/office/drawing/2015/9/8/chartex" xmlns:cx2="http://schemas.microsoft.com/office/drawing/2015/10/21/chartex" xmlns:cx3="http://schemas.microsoft.com/office/drawing/2016/5/9/chartex" xmlns:cx4="http://schemas.microsoft.com/office/drawing/2016/5/10/chartex" xmlns:cx5="http://schemas.microsoft.com/office/drawing/2016/5/11/chartex" xmlns:cx6="http://schemas.microsoft.com/office/drawing/2016/5/12/chartex" xmlns:cx7="http://schemas.microsoft.com/office/drawing/2016/5/13/chartex" xmlns:cx8="http://schemas.microsoft.com/office/drawing/2016/5/14/chartex" xmlns:mc="http://schemas.openxmlformats.org/markup-compatibility/2006" xmlns:aink="http://schemas.microsoft.com/office/drawing/2016/ink" xmlns:am3d="http://schemas.microsoft.com/office/drawing/2017/model3d" xmlns:o="urn:schemas-microsoft-com:office:office" xmlns:r="http://schemas.openxmlformats.org/officeDocument/2006/relationships" xmlns:m="http://schemas.openxmlformats.org/officeDocument/2006/math" xmlns:v="urn:schemas-microsoft-com:vml" xmlns:wp14="http://schemas.microsoft.com/office/word/2010/wordprocessingDrawing" xmlns:wp="http://schemas.openxmlformats.org/drawingml/2006/wordprocessingDrawing" xmlns:w10="urn:schemas-microsoft-com:office:word" xmlns:w="http://schemas.openxmlformats.org/wordprocessingml/2006/main" xmlns:w14="http://schemas.microsoft.com/office/word/2010/wordml" xmlns:w15="http://schemas.microsoft.com/office/word/2012/wordml" xmlns:w16cid="http://schemas.microsoft.com/office/word/2016/wordml/cid" xmlns:w16se="http://schemas.microsoft.com/office/word/2015/wordml/symex" xmlns:wpg="http://schemas.microsoft.com/office/word/2010/wordprocessingGroup" xmlns:wpi="http://schemas.microsoft.com/office/word/2010/wordprocessingInk" xmlns:wne="http://schemas.microsoft.com/office/word/2006/wordml" xmlns:wps="http://schemas.microsoft.com/office/word/2010/wordprocessingShape" mc:Ignorable="w14 w15 w16se w16cid wp14">
+<w:endnotes xmlns:wpc="http://schemas.microsoft.com/office/word/2010/wordprocessingCanvas" xmlns:mc="http://schemas.openxmlformats.org/markup-compatibility/2006" xmlns:o="urn:schemas-microsoft-com:office:office" xmlns:r="http://schemas.openxmlformats.org/officeDocument/2006/relationships" xmlns:m="http://schemas.openxmlformats.org/officeDocument/2006/math" xmlns:v="urn:schemas-microsoft-com:vml" xmlns:wp14="http://schemas.microsoft.com/office/word/2010/wordprocessingDrawing" xmlns:wp="http://schemas.openxmlformats.org/drawingml/2006/wordprocessingDrawing" xmlns:w10="urn:schemas-microsoft-com:office:word" xmlns:w="http://schemas.openxmlformats.org/wordprocessingml/2006/main" xmlns:w14="http://schemas.microsoft.com/office/word/2010/wordml" xmlns:w15="http://schemas.microsoft.com/office/word/2012/wordml" xmlns:wpg="http://schemas.microsoft.com/office/word/2010/wordprocessingGroup" xmlns:wpi="http://schemas.microsoft.com/office/word/2010/wordprocessingInk" xmlns:wne="http://schemas.microsoft.com/office/word/2006/wordml" xmlns:wps="http://schemas.microsoft.com/office/word/2010/wordprocessingShape" mc:Ignorable="w14 w15 wp14">
   <w:endnote w:type="separator" w:id="-1">
     <w:p>
       <w:pPr>
@@ -14367,7 +14111,7 @@
 </file>
 
 <file path=word/footer1.xml><?xml version="1.0" encoding="utf-8"?>
-<w:ftr xmlns:wpc="http://schemas.microsoft.com/office/word/2010/wordprocessingCanvas" xmlns:cx="http://schemas.microsoft.com/office/drawing/2014/chartex" xmlns:cx1="http://schemas.microsoft.com/office/drawing/2015/9/8/chartex" xmlns:cx2="http://schemas.microsoft.com/office/drawing/2015/10/21/chartex" xmlns:cx3="http://schemas.microsoft.com/office/drawing/2016/5/9/chartex" xmlns:cx4="http://schemas.microsoft.com/office/drawing/2016/5/10/chartex" xmlns:cx5="http://schemas.microsoft.com/office/drawing/2016/5/11/chartex" xmlns:cx6="http://schemas.microsoft.com/office/drawing/2016/5/12/chartex" xmlns:cx7="http://schemas.microsoft.com/office/drawing/2016/5/13/chartex" xmlns:cx8="http://schemas.microsoft.com/office/drawing/2016/5/14/chartex" xmlns:mc="http://schemas.openxmlformats.org/markup-compatibility/2006" xmlns:aink="http://schemas.microsoft.com/office/drawing/2016/ink" xmlns:am3d="http://schemas.microsoft.com/office/drawing/2017/model3d" xmlns:o="urn:schemas-microsoft-com:office:office" xmlns:r="http://schemas.openxmlformats.org/officeDocument/2006/relationships" xmlns:m="http://schemas.openxmlformats.org/officeDocument/2006/math" xmlns:v="urn:schemas-microsoft-com:vml" xmlns:wp14="http://schemas.microsoft.com/office/word/2010/wordprocessingDrawing" xmlns:wp="http://schemas.openxmlformats.org/drawingml/2006/wordprocessingDrawing" xmlns:w10="urn:schemas-microsoft-com:office:word" xmlns:w="http://schemas.openxmlformats.org/wordprocessingml/2006/main" xmlns:w14="http://schemas.microsoft.com/office/word/2010/wordml" xmlns:w15="http://schemas.microsoft.com/office/word/2012/wordml" xmlns:w16cid="http://schemas.microsoft.com/office/word/2016/wordml/cid" xmlns:w16se="http://schemas.microsoft.com/office/word/2015/wordml/symex" xmlns:wpg="http://schemas.microsoft.com/office/word/2010/wordprocessingGroup" xmlns:wpi="http://schemas.microsoft.com/office/word/2010/wordprocessingInk" xmlns:wne="http://schemas.microsoft.com/office/word/2006/wordml" xmlns:wps="http://schemas.microsoft.com/office/word/2010/wordprocessingShape" mc:Ignorable="w14 w15 w16se w16cid wp14">
+<w:ftr xmlns:wpc="http://schemas.microsoft.com/office/word/2010/wordprocessingCanvas" xmlns:mc="http://schemas.openxmlformats.org/markup-compatibility/2006" xmlns:o="urn:schemas-microsoft-com:office:office" xmlns:r="http://schemas.openxmlformats.org/officeDocument/2006/relationships" xmlns:m="http://schemas.openxmlformats.org/officeDocument/2006/math" xmlns:v="urn:schemas-microsoft-com:vml" xmlns:wp14="http://schemas.microsoft.com/office/word/2010/wordprocessingDrawing" xmlns:wp="http://schemas.openxmlformats.org/drawingml/2006/wordprocessingDrawing" xmlns:w10="urn:schemas-microsoft-com:office:word" xmlns:w="http://schemas.openxmlformats.org/wordprocessingml/2006/main" xmlns:w14="http://schemas.microsoft.com/office/word/2010/wordml" xmlns:w15="http://schemas.microsoft.com/office/word/2012/wordml" xmlns:wpg="http://schemas.microsoft.com/office/word/2010/wordprocessingGroup" xmlns:wpi="http://schemas.microsoft.com/office/word/2010/wordprocessingInk" xmlns:wne="http://schemas.microsoft.com/office/word/2006/wordml" xmlns:wps="http://schemas.microsoft.com/office/word/2010/wordprocessingShape" mc:Ignorable="w14 w15 wp14">
   <w:tbl>
     <w:tblPr>
       <w:tblW w:w="5000" w:type="pct"/>
@@ -14450,6 +14194,7 @@
           <w:dataBinding w:prefixMappings="xmlns:ns0='http://purl.org/dc/elements/1.1/' xmlns:ns1='http://schemas.openxmlformats.org/package/2006/metadata/core-properties' " w:xpath="/ns1:coreProperties[1]/ns0:creator[1]" w:storeItemID="{6C3C8BC8-F283-45AE-878A-BAB7291924A1}"/>
           <w:text/>
         </w:sdtPr>
+        <w:sdtEndPr/>
         <w:sdtContent>
           <w:tc>
             <w:tcPr>
@@ -14527,12 +14272,13 @@
           <w:r>
             <w:rPr>
               <w:caps/>
+              <w:noProof/>
               <w:color w:val="808080" w:themeColor="background1" w:themeShade="80"/>
               <w:sz w:val="18"/>
               <w:szCs w:val="18"/>
               <w:lang w:val="fr-FR"/>
             </w:rPr>
-            <w:t>2</w:t>
+            <w:t>5</w:t>
           </w:r>
           <w:r>
             <w:rPr>
@@ -14556,7 +14302,7 @@
 </file>
 
 <file path=word/footer2.xml><?xml version="1.0" encoding="utf-8"?>
-<w:ftr xmlns:wpc="http://schemas.microsoft.com/office/word/2010/wordprocessingCanvas" xmlns:cx="http://schemas.microsoft.com/office/drawing/2014/chartex" xmlns:cx1="http://schemas.microsoft.com/office/drawing/2015/9/8/chartex" xmlns:cx2="http://schemas.microsoft.com/office/drawing/2015/10/21/chartex" xmlns:cx3="http://schemas.microsoft.com/office/drawing/2016/5/9/chartex" xmlns:cx4="http://schemas.microsoft.com/office/drawing/2016/5/10/chartex" xmlns:cx5="http://schemas.microsoft.com/office/drawing/2016/5/11/chartex" xmlns:cx6="http://schemas.microsoft.com/office/drawing/2016/5/12/chartex" xmlns:cx7="http://schemas.microsoft.com/office/drawing/2016/5/13/chartex" xmlns:cx8="http://schemas.microsoft.com/office/drawing/2016/5/14/chartex" xmlns:mc="http://schemas.openxmlformats.org/markup-compatibility/2006" xmlns:aink="http://schemas.microsoft.com/office/drawing/2016/ink" xmlns:am3d="http://schemas.microsoft.com/office/drawing/2017/model3d" xmlns:o="urn:schemas-microsoft-com:office:office" xmlns:r="http://schemas.openxmlformats.org/officeDocument/2006/relationships" xmlns:m="http://schemas.openxmlformats.org/officeDocument/2006/math" xmlns:v="urn:schemas-microsoft-com:vml" xmlns:wp14="http://schemas.microsoft.com/office/word/2010/wordprocessingDrawing" xmlns:wp="http://schemas.openxmlformats.org/drawingml/2006/wordprocessingDrawing" xmlns:w10="urn:schemas-microsoft-com:office:word" xmlns:w="http://schemas.openxmlformats.org/wordprocessingml/2006/main" xmlns:w14="http://schemas.microsoft.com/office/word/2010/wordml" xmlns:w15="http://schemas.microsoft.com/office/word/2012/wordml" xmlns:w16cid="http://schemas.microsoft.com/office/word/2016/wordml/cid" xmlns:w16se="http://schemas.microsoft.com/office/word/2015/wordml/symex" xmlns:wpg="http://schemas.microsoft.com/office/word/2010/wordprocessingGroup" xmlns:wpi="http://schemas.microsoft.com/office/word/2010/wordprocessingInk" xmlns:wne="http://schemas.microsoft.com/office/word/2006/wordml" xmlns:wps="http://schemas.microsoft.com/office/word/2010/wordprocessingShape" mc:Ignorable="w14 w15 w16se w16cid wp14">
+<w:ftr xmlns:wpc="http://schemas.microsoft.com/office/word/2010/wordprocessingCanvas" xmlns:mc="http://schemas.openxmlformats.org/markup-compatibility/2006" xmlns:o="urn:schemas-microsoft-com:office:office" xmlns:r="http://schemas.openxmlformats.org/officeDocument/2006/relationships" xmlns:m="http://schemas.openxmlformats.org/officeDocument/2006/math" xmlns:v="urn:schemas-microsoft-com:vml" xmlns:wp14="http://schemas.microsoft.com/office/word/2010/wordprocessingDrawing" xmlns:wp="http://schemas.openxmlformats.org/drawingml/2006/wordprocessingDrawing" xmlns:w10="urn:schemas-microsoft-com:office:word" xmlns:w="http://schemas.openxmlformats.org/wordprocessingml/2006/main" xmlns:w14="http://schemas.microsoft.com/office/word/2010/wordml" xmlns:w15="http://schemas.microsoft.com/office/word/2012/wordml" xmlns:wpg="http://schemas.microsoft.com/office/word/2010/wordprocessingGroup" xmlns:wpi="http://schemas.microsoft.com/office/word/2010/wordprocessingInk" xmlns:wne="http://schemas.microsoft.com/office/word/2006/wordml" xmlns:wps="http://schemas.microsoft.com/office/word/2010/wordprocessingShape" mc:Ignorable="w14 w15 wp14">
   <w:tbl>
     <w:tblPr>
       <w:tblW w:w="5000" w:type="pct"/>
@@ -14636,6 +14382,7 @@
           <w:dataBinding w:prefixMappings="xmlns:ns0='http://purl.org/dc/elements/1.1/' xmlns:ns1='http://schemas.openxmlformats.org/package/2006/metadata/core-properties' " w:xpath="/ns1:coreProperties[1]/ns0:creator[1]" w:storeItemID="{6C3C8BC8-F283-45AE-878A-BAB7291924A1}"/>
           <w:text/>
         </w:sdtPr>
+        <w:sdtEndPr/>
         <w:sdtContent>
           <w:tc>
             <w:tcPr>
@@ -14743,7 +14490,7 @@
 </file>
 
 <file path=word/footnotes.xml><?xml version="1.0" encoding="utf-8"?>
-<w:footnotes xmlns:wpc="http://schemas.microsoft.com/office/word/2010/wordprocessingCanvas" xmlns:cx="http://schemas.microsoft.com/office/drawing/2014/chartex" xmlns:cx1="http://schemas.microsoft.com/office/drawing/2015/9/8/chartex" xmlns:cx2="http://schemas.microsoft.com/office/drawing/2015/10/21/chartex" xmlns:cx3="http://schemas.microsoft.com/office/drawing/2016/5/9/chartex" xmlns:cx4="http://schemas.microsoft.com/office/drawing/2016/5/10/chartex" xmlns:cx5="http://schemas.microsoft.com/office/drawing/2016/5/11/chartex" xmlns:cx6="http://schemas.microsoft.com/office/drawing/2016/5/12/chartex" xmlns:cx7="http://schemas.microsoft.com/office/drawing/2016/5/13/chartex" xmlns:cx8="http://schemas.microsoft.com/office/drawing/2016/5/14/chartex" xmlns:mc="http://schemas.openxmlformats.org/markup-compatibility/2006" xmlns:aink="http://schemas.microsoft.com/office/drawing/2016/ink" xmlns:am3d="http://schemas.microsoft.com/office/drawing/2017/model3d" xmlns:o="urn:schemas-microsoft-com:office:office" xmlns:r="http://schemas.openxmlformats.org/officeDocument/2006/relationships" xmlns:m="http://schemas.openxmlformats.org/officeDocument/2006/math" xmlns:v="urn:schemas-microsoft-com:vml" xmlns:wp14="http://schemas.microsoft.com/office/word/2010/wordprocessingDrawing" xmlns:wp="http://schemas.openxmlformats.org/drawingml/2006/wordprocessingDrawing" xmlns:w10="urn:schemas-microsoft-com:office:word" xmlns:w="http://schemas.openxmlformats.org/wordprocessingml/2006/main" xmlns:w14="http://schemas.microsoft.com/office/word/2010/wordml" xmlns:w15="http://schemas.microsoft.com/office/word/2012/wordml" xmlns:w16cid="http://schemas.microsoft.com/office/word/2016/wordml/cid" xmlns:w16se="http://schemas.microsoft.com/office/word/2015/wordml/symex" xmlns:wpg="http://schemas.microsoft.com/office/word/2010/wordprocessingGroup" xmlns:wpi="http://schemas.microsoft.com/office/word/2010/wordprocessingInk" xmlns:wne="http://schemas.microsoft.com/office/word/2006/wordml" xmlns:wps="http://schemas.microsoft.com/office/word/2010/wordprocessingShape" mc:Ignorable="w14 w15 w16se w16cid wp14">
+<w:footnotes xmlns:wpc="http://schemas.microsoft.com/office/word/2010/wordprocessingCanvas" xmlns:mc="http://schemas.openxmlformats.org/markup-compatibility/2006" xmlns:o="urn:schemas-microsoft-com:office:office" xmlns:r="http://schemas.openxmlformats.org/officeDocument/2006/relationships" xmlns:m="http://schemas.openxmlformats.org/officeDocument/2006/math" xmlns:v="urn:schemas-microsoft-com:vml" xmlns:wp14="http://schemas.microsoft.com/office/word/2010/wordprocessingDrawing" xmlns:wp="http://schemas.openxmlformats.org/drawingml/2006/wordprocessingDrawing" xmlns:w10="urn:schemas-microsoft-com:office:word" xmlns:w="http://schemas.openxmlformats.org/wordprocessingml/2006/main" xmlns:w14="http://schemas.microsoft.com/office/word/2010/wordml" xmlns:w15="http://schemas.microsoft.com/office/word/2012/wordml" xmlns:wpg="http://schemas.microsoft.com/office/word/2010/wordprocessingGroup" xmlns:wpi="http://schemas.microsoft.com/office/word/2010/wordprocessingInk" xmlns:wne="http://schemas.microsoft.com/office/word/2006/wordml" xmlns:wps="http://schemas.microsoft.com/office/word/2010/wordprocessingShape" mc:Ignorable="w14 w15 wp14">
   <w:footnote w:type="separator" w:id="-1">
     <w:p>
       <w:pPr>
@@ -14768,7 +14515,7 @@
 </file>
 
 <file path=word/numbering.xml><?xml version="1.0" encoding="utf-8"?>
-<w:numbering xmlns:wpc="http://schemas.microsoft.com/office/word/2010/wordprocessingCanvas" xmlns:cx="http://schemas.microsoft.com/office/drawing/2014/chartex" xmlns:cx1="http://schemas.microsoft.com/office/drawing/2015/9/8/chartex" xmlns:cx2="http://schemas.microsoft.com/office/drawing/2015/10/21/chartex" xmlns:cx3="http://schemas.microsoft.com/office/drawing/2016/5/9/chartex" xmlns:cx4="http://schemas.microsoft.com/office/drawing/2016/5/10/chartex" xmlns:cx5="http://schemas.microsoft.com/office/drawing/2016/5/11/chartex" xmlns:cx6="http://schemas.microsoft.com/office/drawing/2016/5/12/chartex" xmlns:cx7="http://schemas.microsoft.com/office/drawing/2016/5/13/chartex" xmlns:cx8="http://schemas.microsoft.com/office/drawing/2016/5/14/chartex" xmlns:mc="http://schemas.openxmlformats.org/markup-compatibility/2006" xmlns:aink="http://schemas.microsoft.com/office/drawing/2016/ink" xmlns:am3d="http://schemas.microsoft.com/office/drawing/2017/model3d" xmlns:o="urn:schemas-microsoft-com:office:office" xmlns:r="http://schemas.openxmlformats.org/officeDocument/2006/relationships" xmlns:m="http://schemas.openxmlformats.org/officeDocument/2006/math" xmlns:v="urn:schemas-microsoft-com:vml" xmlns:wp14="http://schemas.microsoft.com/office/word/2010/wordprocessingDrawing" xmlns:wp="http://schemas.openxmlformats.org/drawingml/2006/wordprocessingDrawing" xmlns:w10="urn:schemas-microsoft-com:office:word" xmlns:w="http://schemas.openxmlformats.org/wordprocessingml/2006/main" xmlns:w14="http://schemas.microsoft.com/office/word/2010/wordml" xmlns:w15="http://schemas.microsoft.com/office/word/2012/wordml" xmlns:w16cid="http://schemas.microsoft.com/office/word/2016/wordml/cid" xmlns:w16se="http://schemas.microsoft.com/office/word/2015/wordml/symex" xmlns:wpg="http://schemas.microsoft.com/office/word/2010/wordprocessingGroup" xmlns:wpi="http://schemas.microsoft.com/office/word/2010/wordprocessingInk" xmlns:wne="http://schemas.microsoft.com/office/word/2006/wordml" xmlns:wps="http://schemas.microsoft.com/office/word/2010/wordprocessingShape" mc:Ignorable="w14 w15 w16se w16cid wp14">
+<w:numbering xmlns:wpc="http://schemas.microsoft.com/office/word/2010/wordprocessingCanvas" xmlns:mc="http://schemas.openxmlformats.org/markup-compatibility/2006" xmlns:o="urn:schemas-microsoft-com:office:office" xmlns:r="http://schemas.openxmlformats.org/officeDocument/2006/relationships" xmlns:m="http://schemas.openxmlformats.org/officeDocument/2006/math" xmlns:v="urn:schemas-microsoft-com:vml" xmlns:wp14="http://schemas.microsoft.com/office/word/2010/wordprocessingDrawing" xmlns:wp="http://schemas.openxmlformats.org/drawingml/2006/wordprocessingDrawing" xmlns:w10="urn:schemas-microsoft-com:office:word" xmlns:w="http://schemas.openxmlformats.org/wordprocessingml/2006/main" xmlns:w14="http://schemas.microsoft.com/office/word/2010/wordml" xmlns:w15="http://schemas.microsoft.com/office/word/2012/wordml" xmlns:wpg="http://schemas.microsoft.com/office/word/2010/wordprocessingGroup" xmlns:wpi="http://schemas.microsoft.com/office/word/2010/wordprocessingInk" xmlns:wne="http://schemas.microsoft.com/office/word/2006/wordml" xmlns:wps="http://schemas.microsoft.com/office/word/2010/wordprocessingShape" mc:Ignorable="w14 w15 wp14">
   <w:abstractNum w:abstractNumId="0" w15:restartNumberingAfterBreak="0">
     <w:nsid w:val="05FF3F87"/>
     <w:multiLevelType w:val="hybridMultilevel"/>
@@ -16804,7 +16551,7 @@
 </file>
 
 <file path=word/styles.xml><?xml version="1.0" encoding="utf-8"?>
-<w:styles xmlns:mc="http://schemas.openxmlformats.org/markup-compatibility/2006" xmlns:r="http://schemas.openxmlformats.org/officeDocument/2006/relationships" xmlns:w="http://schemas.openxmlformats.org/wordprocessingml/2006/main" xmlns:w14="http://schemas.microsoft.com/office/word/2010/wordml" xmlns:w15="http://schemas.microsoft.com/office/word/2012/wordml" xmlns:w16cid="http://schemas.microsoft.com/office/word/2016/wordml/cid" xmlns:w16se="http://schemas.microsoft.com/office/word/2015/wordml/symex" mc:Ignorable="w14 w15 w16se w16cid">
+<w:styles xmlns:mc="http://schemas.openxmlformats.org/markup-compatibility/2006" xmlns:r="http://schemas.openxmlformats.org/officeDocument/2006/relationships" xmlns:w="http://schemas.openxmlformats.org/wordprocessingml/2006/main" xmlns:w14="http://schemas.microsoft.com/office/word/2010/wordml" xmlns:w15="http://schemas.microsoft.com/office/word/2012/wordml" mc:Ignorable="w14 w15">
   <w:docDefaults>
     <w:rPrDefault>
       <w:rPr>
@@ -16820,7 +16567,7 @@
       </w:pPr>
     </w:pPrDefault>
   </w:docDefaults>
-  <w:latentStyles w:defLockedState="0" w:defUIPriority="99" w:defSemiHidden="0" w:defUnhideWhenUsed="0" w:defQFormat="0" w:count="375">
+  <w:latentStyles w:defLockedState="0" w:defUIPriority="99" w:defSemiHidden="0" w:defUnhideWhenUsed="0" w:defQFormat="0" w:count="371">
     <w:lsdException w:name="Normal" w:uiPriority="0" w:qFormat="1"/>
     <w:lsdException w:name="heading 1" w:uiPriority="9" w:qFormat="1"/>
     <w:lsdException w:name="heading 2" w:semiHidden="1" w:uiPriority="9" w:unhideWhenUsed="1" w:qFormat="1"/>
@@ -17192,10 +16939,6 @@
     <w:lsdException w:name="List Table 5 Dark Accent 6" w:uiPriority="50"/>
     <w:lsdException w:name="List Table 6 Colorful Accent 6" w:uiPriority="51"/>
     <w:lsdException w:name="List Table 7 Colorful Accent 6" w:uiPriority="52"/>
-    <w:lsdException w:name="Mention" w:semiHidden="1" w:unhideWhenUsed="1"/>
-    <w:lsdException w:name="Smart Hyperlink" w:semiHidden="1" w:unhideWhenUsed="1"/>
-    <w:lsdException w:name="Hashtag" w:semiHidden="1" w:unhideWhenUsed="1"/>
-    <w:lsdException w:name="Unresolved Mention" w:semiHidden="1" w:unhideWhenUsed="1"/>
   </w:latentStyles>
   <w:style w:type="paragraph" w:default="1" w:styleId="Normal">
     <w:name w:val="Normal"/>
@@ -17505,7 +17248,7 @@
 </file>
 
 <file path=word/glossary/document.xml><?xml version="1.0" encoding="utf-8"?>
-<w:glossaryDocument xmlns:wpc="http://schemas.microsoft.com/office/word/2010/wordprocessingCanvas" xmlns:cx="http://schemas.microsoft.com/office/drawing/2014/chartex" xmlns:cx1="http://schemas.microsoft.com/office/drawing/2015/9/8/chartex" xmlns:cx2="http://schemas.microsoft.com/office/drawing/2015/10/21/chartex" xmlns:cx3="http://schemas.microsoft.com/office/drawing/2016/5/9/chartex" xmlns:cx4="http://schemas.microsoft.com/office/drawing/2016/5/10/chartex" xmlns:cx5="http://schemas.microsoft.com/office/drawing/2016/5/11/chartex" xmlns:cx6="http://schemas.microsoft.com/office/drawing/2016/5/12/chartex" xmlns:cx7="http://schemas.microsoft.com/office/drawing/2016/5/13/chartex" xmlns:cx8="http://schemas.microsoft.com/office/drawing/2016/5/14/chartex" xmlns:mc="http://schemas.openxmlformats.org/markup-compatibility/2006" xmlns:aink="http://schemas.microsoft.com/office/drawing/2016/ink" xmlns:am3d="http://schemas.microsoft.com/office/drawing/2017/model3d" xmlns:o="urn:schemas-microsoft-com:office:office" xmlns:r="http://schemas.openxmlformats.org/officeDocument/2006/relationships" xmlns:m="http://schemas.openxmlformats.org/officeDocument/2006/math" xmlns:v="urn:schemas-microsoft-com:vml" xmlns:wp14="http://schemas.microsoft.com/office/word/2010/wordprocessingDrawing" xmlns:wp="http://schemas.openxmlformats.org/drawingml/2006/wordprocessingDrawing" xmlns:w10="urn:schemas-microsoft-com:office:word" xmlns:w="http://schemas.openxmlformats.org/wordprocessingml/2006/main" xmlns:w14="http://schemas.microsoft.com/office/word/2010/wordml" xmlns:w15="http://schemas.microsoft.com/office/word/2012/wordml" xmlns:w16cid="http://schemas.microsoft.com/office/word/2016/wordml/cid" xmlns:w16se="http://schemas.microsoft.com/office/word/2015/wordml/symex" xmlns:wpg="http://schemas.microsoft.com/office/word/2010/wordprocessingGroup" xmlns:wpi="http://schemas.microsoft.com/office/word/2010/wordprocessingInk" xmlns:wne="http://schemas.microsoft.com/office/word/2006/wordml" xmlns:wps="http://schemas.microsoft.com/office/word/2010/wordprocessingShape" mc:Ignorable="w14 w15 w16se w16cid wp14">
+<w:glossaryDocument xmlns:wpc="http://schemas.microsoft.com/office/word/2010/wordprocessingCanvas" xmlns:mc="http://schemas.openxmlformats.org/markup-compatibility/2006" xmlns:o="urn:schemas-microsoft-com:office:office" xmlns:r="http://schemas.openxmlformats.org/officeDocument/2006/relationships" xmlns:m="http://schemas.openxmlformats.org/officeDocument/2006/math" xmlns:v="urn:schemas-microsoft-com:vml" xmlns:wp14="http://schemas.microsoft.com/office/word/2010/wordprocessingDrawing" xmlns:wp="http://schemas.openxmlformats.org/drawingml/2006/wordprocessingDrawing" xmlns:w10="urn:schemas-microsoft-com:office:word" xmlns:w="http://schemas.openxmlformats.org/wordprocessingml/2006/main" xmlns:w14="http://schemas.microsoft.com/office/word/2010/wordml" xmlns:w15="http://schemas.microsoft.com/office/word/2012/wordml" xmlns:wpg="http://schemas.microsoft.com/office/word/2010/wordprocessingGroup" xmlns:wpi="http://schemas.microsoft.com/office/word/2010/wordprocessingInk" xmlns:wne="http://schemas.microsoft.com/office/word/2006/wordml" xmlns:wps="http://schemas.microsoft.com/office/word/2010/wordprocessingShape" mc:Ignorable="w14 w15 wp14">
   <w:docParts>
     <w:docPart>
       <w:docPartPr>
@@ -17542,13 +17285,13 @@
 </file>
 
 <file path=word/glossary/fontTable.xml><?xml version="1.0" encoding="utf-8"?>
-<w:fonts xmlns:mc="http://schemas.openxmlformats.org/markup-compatibility/2006" xmlns:r="http://schemas.openxmlformats.org/officeDocument/2006/relationships" xmlns:w="http://schemas.openxmlformats.org/wordprocessingml/2006/main" xmlns:w14="http://schemas.microsoft.com/office/word/2010/wordml" xmlns:w15="http://schemas.microsoft.com/office/word/2012/wordml" xmlns:w16cid="http://schemas.microsoft.com/office/word/2016/wordml/cid" xmlns:w16se="http://schemas.microsoft.com/office/word/2015/wordml/symex" mc:Ignorable="w14 w15 w16se w16cid">
+<w:fonts xmlns:mc="http://schemas.openxmlformats.org/markup-compatibility/2006" xmlns:r="http://schemas.openxmlformats.org/officeDocument/2006/relationships" xmlns:w="http://schemas.openxmlformats.org/wordprocessingml/2006/main" xmlns:w14="http://schemas.microsoft.com/office/word/2010/wordml" xmlns:w15="http://schemas.microsoft.com/office/word/2012/wordml" mc:Ignorable="w14 w15">
   <w:font w:name="Times New Roman">
     <w:panose1 w:val="02020603050405020304"/>
     <w:charset w:val="00"/>
     <w:family w:val="roman"/>
     <w:pitch w:val="variable"/>
-    <w:sig w:usb0="E0002AFF" w:usb1="C0007843" w:usb2="00000009" w:usb3="00000000" w:csb0="000001FF" w:csb1="00000000"/>
+    <w:sig w:usb0="E0002AFF" w:usb1="C0007841" w:usb2="00000009" w:usb3="00000000" w:csb0="000001FF" w:csb1="00000000"/>
   </w:font>
   <w:font w:name="Wingdings">
     <w:panose1 w:val="05000000000000000000"/>
@@ -17576,14 +17319,14 @@
     <w:charset w:val="00"/>
     <w:family w:val="swiss"/>
     <w:pitch w:val="variable"/>
-    <w:sig w:usb0="E0002AFF" w:usb1="4000ACFF" w:usb2="00000001" w:usb3="00000000" w:csb0="000001FF" w:csb1="00000000"/>
+    <w:sig w:usb0="E00002FF" w:usb1="4000ACFF" w:usb2="00000001" w:usb3="00000000" w:csb0="0000019F" w:csb1="00000000"/>
   </w:font>
   <w:font w:name="Cambria">
     <w:panose1 w:val="02040503050406030204"/>
     <w:charset w:val="00"/>
     <w:family w:val="roman"/>
     <w:pitch w:val="variable"/>
-    <w:sig w:usb0="A00002EF" w:usb1="4000004B" w:usb2="00000000" w:usb3="00000000" w:csb0="0000019F" w:csb1="00000000"/>
+    <w:sig w:usb0="E00002FF" w:usb1="400004FF" w:usb2="00000000" w:usb3="00000000" w:csb0="0000019F" w:csb1="00000000"/>
   </w:font>
   <w:font w:name="Tahoma">
     <w:panose1 w:val="020B0604030504040204"/>
@@ -17597,13 +17340,13 @@
     <w:charset w:val="00"/>
     <w:family w:val="swiss"/>
     <w:pitch w:val="variable"/>
-    <w:sig w:usb0="A0002AEF" w:usb1="4000207B" w:usb2="00000000" w:usb3="00000000" w:csb0="000001FF" w:csb1="00000000"/>
+    <w:sig w:usb0="A00002EF" w:usb1="4000207B" w:usb2="00000000" w:usb3="00000000" w:csb0="0000019F" w:csb1="00000000"/>
   </w:font>
 </w:fonts>
 </file>
 
 <file path=word/glossary/settings.xml><?xml version="1.0" encoding="utf-8"?>
-<w:settings xmlns:mc="http://schemas.openxmlformats.org/markup-compatibility/2006" xmlns:o="urn:schemas-microsoft-com:office:office" xmlns:r="http://schemas.openxmlformats.org/officeDocument/2006/relationships" xmlns:m="http://schemas.openxmlformats.org/officeDocument/2006/math" xmlns:v="urn:schemas-microsoft-com:vml" xmlns:w10="urn:schemas-microsoft-com:office:word" xmlns:w="http://schemas.openxmlformats.org/wordprocessingml/2006/main" xmlns:w14="http://schemas.microsoft.com/office/word/2010/wordml" xmlns:w15="http://schemas.microsoft.com/office/word/2012/wordml" xmlns:w16cid="http://schemas.microsoft.com/office/word/2016/wordml/cid" xmlns:w16se="http://schemas.microsoft.com/office/word/2015/wordml/symex" xmlns:sl="http://schemas.openxmlformats.org/schemaLibrary/2006/main" mc:Ignorable="w14 w15 w16se w16cid">
+<w:settings xmlns:mc="http://schemas.openxmlformats.org/markup-compatibility/2006" xmlns:o="urn:schemas-microsoft-com:office:office" xmlns:r="http://schemas.openxmlformats.org/officeDocument/2006/relationships" xmlns:m="http://schemas.openxmlformats.org/officeDocument/2006/math" xmlns:v="urn:schemas-microsoft-com:vml" xmlns:w10="urn:schemas-microsoft-com:office:word" xmlns:w="http://schemas.openxmlformats.org/wordprocessingml/2006/main" xmlns:w14="http://schemas.microsoft.com/office/word/2010/wordml" xmlns:w15="http://schemas.microsoft.com/office/word/2012/wordml" xmlns:sl="http://schemas.openxmlformats.org/schemaLibrary/2006/main" mc:Ignorable="w14 w15">
   <w:view w:val="normal"/>
   <w:defaultTabStop w:val="708"/>
   <w:hyphenationZone w:val="425"/>
@@ -17615,7 +17358,6 @@
     <w:compatSetting w:name="enableOpenTypeFeatures" w:uri="http://schemas.microsoft.com/office/word" w:val="1"/>
     <w:compatSetting w:name="doNotFlipMirrorIndents" w:uri="http://schemas.microsoft.com/office/word" w:val="1"/>
     <w:compatSetting w:name="differentiateMultirowTableHeaders" w:uri="http://schemas.microsoft.com/office/word" w:val="1"/>
-    <w:compatSetting w:name="useWord2013TrackBottomHyphenation" w:uri="http://schemas.microsoft.com/office/word" w:val="0"/>
   </w:compat>
   <w:rsids>
     <w:rsidRoot w:val="00964571"/>
@@ -17645,7 +17387,7 @@
 </file>
 
 <file path=word/glossary/styles.xml><?xml version="1.0" encoding="utf-8"?>
-<w:styles xmlns:mc="http://schemas.openxmlformats.org/markup-compatibility/2006" xmlns:r="http://schemas.openxmlformats.org/officeDocument/2006/relationships" xmlns:w="http://schemas.openxmlformats.org/wordprocessingml/2006/main" xmlns:w14="http://schemas.microsoft.com/office/word/2010/wordml" xmlns:w15="http://schemas.microsoft.com/office/word/2012/wordml" xmlns:w16cid="http://schemas.microsoft.com/office/word/2016/wordml/cid" xmlns:w16se="http://schemas.microsoft.com/office/word/2015/wordml/symex" mc:Ignorable="w14 w15 w16se w16cid">
+<w:styles xmlns:mc="http://schemas.openxmlformats.org/markup-compatibility/2006" xmlns:r="http://schemas.openxmlformats.org/officeDocument/2006/relationships" xmlns:w="http://schemas.openxmlformats.org/wordprocessingml/2006/main" xmlns:w14="http://schemas.microsoft.com/office/word/2010/wordml" xmlns:w15="http://schemas.microsoft.com/office/word/2012/wordml" mc:Ignorable="w14 w15">
   <w:docDefaults>
     <w:rPrDefault>
       <w:rPr>
@@ -17661,7 +17403,7 @@
       </w:pPr>
     </w:pPrDefault>
   </w:docDefaults>
-  <w:latentStyles w:defLockedState="0" w:defUIPriority="99" w:defSemiHidden="0" w:defUnhideWhenUsed="0" w:defQFormat="0" w:count="375">
+  <w:latentStyles w:defLockedState="0" w:defUIPriority="99" w:defSemiHidden="0" w:defUnhideWhenUsed="0" w:defQFormat="0" w:count="371">
     <w:lsdException w:name="Normal" w:uiPriority="0" w:qFormat="1"/>
     <w:lsdException w:name="heading 1" w:uiPriority="9" w:qFormat="1"/>
     <w:lsdException w:name="heading 2" w:semiHidden="1" w:uiPriority="9" w:unhideWhenUsed="1" w:qFormat="1"/>
@@ -18033,10 +17775,6 @@
     <w:lsdException w:name="List Table 5 Dark Accent 6" w:uiPriority="50"/>
     <w:lsdException w:name="List Table 6 Colorful Accent 6" w:uiPriority="51"/>
     <w:lsdException w:name="List Table 7 Colorful Accent 6" w:uiPriority="52"/>
-    <w:lsdException w:name="Mention" w:semiHidden="1" w:unhideWhenUsed="1"/>
-    <w:lsdException w:name="Smart Hyperlink" w:semiHidden="1" w:unhideWhenUsed="1"/>
-    <w:lsdException w:name="Hashtag" w:semiHidden="1" w:unhideWhenUsed="1"/>
-    <w:lsdException w:name="Unresolved Mention" w:semiHidden="1" w:unhideWhenUsed="1"/>
   </w:latentStyles>
   <w:style w:type="paragraph" w:default="1" w:styleId="Normal">
     <w:name w:val="Normal"/>
@@ -18087,7 +17825,7 @@
 </file>
 
 <file path=word/glossary/webSettings.xml><?xml version="1.0" encoding="utf-8"?>
-<w:webSettings xmlns:mc="http://schemas.openxmlformats.org/markup-compatibility/2006" xmlns:r="http://schemas.openxmlformats.org/officeDocument/2006/relationships" xmlns:w="http://schemas.openxmlformats.org/wordprocessingml/2006/main" xmlns:w14="http://schemas.microsoft.com/office/word/2010/wordml" xmlns:w15="http://schemas.microsoft.com/office/word/2012/wordml" xmlns:w16cid="http://schemas.microsoft.com/office/word/2016/wordml/cid" xmlns:w16se="http://schemas.microsoft.com/office/word/2015/wordml/symex" mc:Ignorable="w14 w15 w16se w16cid">
+<w:webSettings xmlns:mc="http://schemas.openxmlformats.org/markup-compatibility/2006" xmlns:r="http://schemas.openxmlformats.org/officeDocument/2006/relationships" xmlns:w="http://schemas.openxmlformats.org/wordprocessingml/2006/main" xmlns:w14="http://schemas.microsoft.com/office/word/2010/wordml" xmlns:w15="http://schemas.microsoft.com/office/word/2012/wordml" mc:Ignorable="w14 w15">
   <w:optimizeForBrowser/>
   <w:allowPNG/>
 </w:webSettings>
@@ -18383,7 +18121,7 @@
 </file>
 
 <file path=customXml/itemProps1.xml><?xml version="1.0" encoding="utf-8"?>
-<ds:datastoreItem xmlns:ds="http://schemas.openxmlformats.org/officeDocument/2006/customXml" ds:itemID="{A0AF880B-2C08-40C3-A9CA-CE6335E6D402}">
+<ds:datastoreItem xmlns:ds="http://schemas.openxmlformats.org/officeDocument/2006/customXml" ds:itemID="{F8965555-2A68-4C6F-A97D-AE9A9704419C}">
   <ds:schemaRefs>
     <ds:schemaRef ds:uri="http://schemas.openxmlformats.org/officeDocument/2006/bibliography"/>
   </ds:schemaRefs>

</xml_diff>